<commit_message>
Properly add SRS section 6 this time
</commit_message>
<xml_diff>
--- a/Software_Requirements_Specification.docx
+++ b/Software_Requirements_Specification.docx
@@ -1,6 +1,6 @@
 
 <file path=word/document.xml><?xml version="1.0" encoding="utf-8"?>
-<w:document xmlns:wpc="http://schemas.microsoft.com/office/word/2010/wordprocessingCanvas" xmlns:cx="http://schemas.microsoft.com/office/drawing/2014/chartex" xmlns:cx1="http://schemas.microsoft.com/office/drawing/2015/9/8/chartex" xmlns:cx2="http://schemas.microsoft.com/office/drawing/2015/10/21/chartex" xmlns:cx3="http://schemas.microsoft.com/office/drawing/2016/5/9/chartex" xmlns:cx4="http://schemas.microsoft.com/office/drawing/2016/5/10/chartex" xmlns:cx5="http://schemas.microsoft.com/office/drawing/2016/5/11/chartex" xmlns:cx6="http://schemas.microsoft.com/office/drawing/2016/5/12/chartex" xmlns:cx7="http://schemas.microsoft.com/office/drawing/2016/5/13/chartex" xmlns:cx8="http://schemas.microsoft.com/office/drawing/2016/5/14/chartex" xmlns:mc="http://schemas.openxmlformats.org/markup-compatibility/2006" xmlns:aink="http://schemas.microsoft.com/office/drawing/2016/ink" xmlns:am3d="http://schemas.microsoft.com/office/drawing/2017/model3d" xmlns:o="urn:schemas-microsoft-com:office:office" xmlns:r="http://schemas.openxmlformats.org/officeDocument/2006/relationships" xmlns:m="http://schemas.openxmlformats.org/officeDocument/2006/math" xmlns:v="urn:schemas-microsoft-com:vml" xmlns:wp14="http://schemas.microsoft.com/office/word/2010/wordprocessingDrawing" xmlns:wp="http://schemas.openxmlformats.org/drawingml/2006/wordprocessingDrawing" xmlns:w10="urn:schemas-microsoft-com:office:word" xmlns:w="http://schemas.openxmlformats.org/wordprocessingml/2006/main" xmlns:w14="http://schemas.microsoft.com/office/word/2010/wordml" xmlns:w15="http://schemas.microsoft.com/office/word/2012/wordml" xmlns:w16cex="http://schemas.microsoft.com/office/word/2018/wordml/cex" xmlns:w16cid="http://schemas.microsoft.com/office/word/2016/wordml/cid" xmlns:w16="http://schemas.microsoft.com/office/word/2018/wordml" xmlns:w16sdtdh="http://schemas.microsoft.com/office/word/2020/wordml/sdtdatahash" xmlns:w16se="http://schemas.microsoft.com/office/word/2015/wordml/symex" xmlns:wpg="http://schemas.microsoft.com/office/word/2010/wordprocessingGroup" xmlns:wpi="http://schemas.microsoft.com/office/word/2010/wordprocessingInk" xmlns:wne="http://schemas.microsoft.com/office/word/2006/wordml" xmlns:wps="http://schemas.microsoft.com/office/word/2010/wordprocessingShape" mc:Ignorable="w14 w15 w16se w16cid w16 w16cex w16sdtdh wp14">
+<w:document xmlns:wpc="http://schemas.microsoft.com/office/word/2010/wordprocessingCanvas" xmlns:cx="http://schemas.microsoft.com/office/drawing/2014/chartex" xmlns:cx1="http://schemas.microsoft.com/office/drawing/2015/9/8/chartex" xmlns:cx2="http://schemas.microsoft.com/office/drawing/2015/10/21/chartex" xmlns:cx3="http://schemas.microsoft.com/office/drawing/2016/5/9/chartex" xmlns:cx4="http://schemas.microsoft.com/office/drawing/2016/5/10/chartex" xmlns:cx5="http://schemas.microsoft.com/office/drawing/2016/5/11/chartex" xmlns:cx6="http://schemas.microsoft.com/office/drawing/2016/5/12/chartex" xmlns:cx7="http://schemas.microsoft.com/office/drawing/2016/5/13/chartex" xmlns:cx8="http://schemas.microsoft.com/office/drawing/2016/5/14/chartex" xmlns:mc="http://schemas.openxmlformats.org/markup-compatibility/2006" xmlns:aink="http://schemas.microsoft.com/office/drawing/2016/ink" xmlns:am3d="http://schemas.microsoft.com/office/drawing/2017/model3d" xmlns:o="urn:schemas-microsoft-com:office:office" xmlns:r="http://schemas.openxmlformats.org/officeDocument/2006/relationships" xmlns:m="http://schemas.openxmlformats.org/officeDocument/2006/math" xmlns:v="urn:schemas-microsoft-com:vml" xmlns:wp14="http://schemas.microsoft.com/office/word/2010/wordprocessingDrawing" xmlns:wp="http://schemas.openxmlformats.org/drawingml/2006/wordprocessingDrawing" xmlns:w10="urn:schemas-microsoft-com:office:word" xmlns:w="http://schemas.openxmlformats.org/wordprocessingml/2006/main" xmlns:w14="http://schemas.microsoft.com/office/word/2010/wordml" xmlns:w15="http://schemas.microsoft.com/office/word/2012/wordml" xmlns:w16cex="http://schemas.microsoft.com/office/word/2018/wordml/cex" xmlns:w16cid="http://schemas.microsoft.com/office/word/2016/wordml/cid" xmlns:w16="http://schemas.microsoft.com/office/word/2018/wordml" xmlns:w16se="http://schemas.microsoft.com/office/word/2015/wordml/symex" xmlns:wpg="http://schemas.microsoft.com/office/word/2010/wordprocessingGroup" xmlns:wpi="http://schemas.microsoft.com/office/word/2010/wordprocessingInk" xmlns:wne="http://schemas.microsoft.com/office/word/2006/wordml" xmlns:wps="http://schemas.microsoft.com/office/word/2010/wordprocessingShape" mc:Ignorable="w14 w15 w16se w16cid w16 w16cex wp14">
   <w:body>
     <w:p>
       <w:pPr>
@@ -2597,7 +2597,7 @@
           <w:szCs w:val="20"/>
           <w:lang w:eastAsia="en-US"/>
         </w:rPr>
-        <w:t xml:space="preserve">This is an </w:t>
+        <w:t xml:space="preserve">This is an optional item if your team has specified all </w:t>
       </w:r>
       <w:r>
         <w:rPr>
@@ -2606,7 +2606,7 @@
           <w:szCs w:val="20"/>
           <w:lang w:eastAsia="en-US"/>
         </w:rPr>
-        <w:t xml:space="preserve">optional item if </w:t>
+        <w:t xml:space="preserve">project management </w:t>
       </w:r>
       <w:r>
         <w:rPr>
@@ -2615,7 +2615,7 @@
           <w:szCs w:val="20"/>
           <w:lang w:eastAsia="en-US"/>
         </w:rPr>
-        <w:t>your</w:t>
+        <w:t xml:space="preserve">items in the first 3 </w:t>
       </w:r>
       <w:r>
         <w:rPr>
@@ -2624,7 +2624,7 @@
           <w:szCs w:val="20"/>
           <w:lang w:eastAsia="en-US"/>
         </w:rPr>
-        <w:t xml:space="preserve"> team has specified all </w:t>
+        <w:t>sections</w:t>
       </w:r>
       <w:r>
         <w:rPr>
@@ -2633,7 +2633,7 @@
           <w:szCs w:val="20"/>
           <w:lang w:eastAsia="en-US"/>
         </w:rPr>
-        <w:t xml:space="preserve">project management </w:t>
+        <w:t xml:space="preserve">. </w:t>
       </w:r>
       <w:r>
         <w:rPr>
@@ -2642,7 +2642,7 @@
           <w:szCs w:val="20"/>
           <w:lang w:eastAsia="en-US"/>
         </w:rPr>
-        <w:t xml:space="preserve">items in the first 3 </w:t>
+        <w:t xml:space="preserve">You </w:t>
       </w:r>
       <w:r>
         <w:rPr>
@@ -2651,7 +2651,7 @@
           <w:szCs w:val="20"/>
           <w:lang w:eastAsia="en-US"/>
         </w:rPr>
-        <w:t>sections</w:t>
+        <w:t>are encouraged to practice one of</w:t>
       </w:r>
       <w:r>
         <w:rPr>
@@ -2660,7 +2660,7 @@
           <w:szCs w:val="20"/>
           <w:lang w:eastAsia="en-US"/>
         </w:rPr>
-        <w:t xml:space="preserve">. </w:t>
+        <w:t xml:space="preserve"> the</w:t>
       </w:r>
       <w:r>
         <w:rPr>
@@ -2669,7 +2669,7 @@
           <w:szCs w:val="20"/>
           <w:lang w:eastAsia="en-US"/>
         </w:rPr>
-        <w:t xml:space="preserve">You </w:t>
+        <w:t xml:space="preserve"> Project Management </w:t>
       </w:r>
       <w:r>
         <w:rPr>
@@ -2678,43 +2678,7 @@
           <w:szCs w:val="20"/>
           <w:lang w:eastAsia="en-US"/>
         </w:rPr>
-        <w:t>are encouraged to practice one of</w:t>
-      </w:r>
-      <w:r>
-        <w:rPr>
-          <w:rFonts w:ascii="Times New Roman" w:eastAsiaTheme="minorHAnsi" w:hAnsi="Times New Roman" w:cs="Times New Roman"/>
-          <w:sz w:val="20"/>
-          <w:szCs w:val="20"/>
-          <w:lang w:eastAsia="en-US"/>
-        </w:rPr>
-        <w:t xml:space="preserve"> the</w:t>
-      </w:r>
-      <w:r>
-        <w:rPr>
-          <w:rFonts w:ascii="Times New Roman" w:eastAsiaTheme="minorHAnsi" w:hAnsi="Times New Roman" w:cs="Times New Roman"/>
-          <w:sz w:val="20"/>
-          <w:szCs w:val="20"/>
-          <w:lang w:eastAsia="en-US"/>
-        </w:rPr>
-        <w:t xml:space="preserve"> Project Management </w:t>
-      </w:r>
-      <w:r>
-        <w:rPr>
-          <w:rFonts w:ascii="Times New Roman" w:eastAsiaTheme="minorHAnsi" w:hAnsi="Times New Roman" w:cs="Times New Roman"/>
-          <w:sz w:val="20"/>
-          <w:szCs w:val="20"/>
-          <w:lang w:eastAsia="en-US"/>
-        </w:rPr>
-        <w:t>methods</w:t>
-      </w:r>
-      <w:r>
-        <w:rPr>
-          <w:rFonts w:ascii="Times New Roman" w:eastAsiaTheme="minorHAnsi" w:hAnsi="Times New Roman" w:cs="Times New Roman"/>
-          <w:sz w:val="20"/>
-          <w:szCs w:val="20"/>
-          <w:lang w:eastAsia="en-US"/>
-        </w:rPr>
-        <w:t xml:space="preserve"> covered by lesson 3</w:t>
+        <w:t>methods covered by lesson 3</w:t>
       </w:r>
       <w:r>
         <w:rPr>
@@ -3384,31 +3348,23 @@
                 <w:szCs w:val="24"/>
               </w:rPr>
             </w:pPr>
-            <w:proofErr w:type="gramStart"/>
-            <w:r>
-              <w:rPr>
-                <w:rFonts w:ascii="Times New Roman" w:hAnsi="Times New Roman" w:cs="Times New Roman"/>
-                <w:sz w:val="24"/>
-                <w:szCs w:val="24"/>
-              </w:rPr>
-              <w:t>e.g.</w:t>
-            </w:r>
-            <w:proofErr w:type="gramEnd"/>
-            <w:r>
-              <w:rPr>
-                <w:rFonts w:ascii="Times New Roman" w:hAnsi="Times New Roman" w:cs="Times New Roman"/>
-                <w:sz w:val="24"/>
-                <w:szCs w:val="24"/>
-              </w:rPr>
-              <w:t xml:space="preserve"> </w:t>
-            </w:r>
-            <w:r>
-              <w:rPr>
-                <w:rFonts w:ascii="Times New Roman" w:hAnsi="Times New Roman" w:cs="Times New Roman"/>
-                <w:sz w:val="24"/>
-                <w:szCs w:val="24"/>
-              </w:rPr>
-              <w:t>Screen A accepts production information, including Lot, Product Number, and Date.</w:t>
+            <w:proofErr w:type="spellStart"/>
+            <w:r>
+              <w:rPr>
+                <w:rFonts w:ascii="Times New Roman" w:hAnsi="Times New Roman" w:cs="Times New Roman"/>
+                <w:sz w:val="24"/>
+                <w:szCs w:val="24"/>
+              </w:rPr>
+              <w:t>BratSpot</w:t>
+            </w:r>
+            <w:proofErr w:type="spellEnd"/>
+            <w:r>
+              <w:rPr>
+                <w:rFonts w:ascii="Times New Roman" w:hAnsi="Times New Roman" w:cs="Times New Roman"/>
+                <w:sz w:val="24"/>
+                <w:szCs w:val="24"/>
+              </w:rPr>
+              <w:t xml:space="preserve"> will allow customers to input customized orders through a menu.</w:t>
             </w:r>
           </w:p>
         </w:tc>
@@ -3485,6 +3441,32 @@
                 <w:szCs w:val="24"/>
               </w:rPr>
             </w:pPr>
+            <w:proofErr w:type="spellStart"/>
+            <w:r>
+              <w:rPr>
+                <w:rFonts w:ascii="Times New Roman" w:hAnsi="Times New Roman" w:cs="Times New Roman"/>
+                <w:sz w:val="24"/>
+                <w:szCs w:val="24"/>
+              </w:rPr>
+              <w:t>BratSpot</w:t>
+            </w:r>
+            <w:proofErr w:type="spellEnd"/>
+            <w:r>
+              <w:rPr>
+                <w:rFonts w:ascii="Times New Roman" w:hAnsi="Times New Roman" w:cs="Times New Roman"/>
+                <w:sz w:val="24"/>
+                <w:szCs w:val="24"/>
+              </w:rPr>
+              <w:t xml:space="preserve"> will </w:t>
+            </w:r>
+            <w:r>
+              <w:rPr>
+                <w:rFonts w:ascii="Times New Roman" w:hAnsi="Times New Roman" w:cs="Times New Roman"/>
+                <w:sz w:val="24"/>
+                <w:szCs w:val="24"/>
+              </w:rPr>
+              <w:t>filter ingredients based on user input.</w:t>
+            </w:r>
           </w:p>
         </w:tc>
         <w:tc>
@@ -3495,12 +3477,21 @@
             <w:pPr>
               <w:pStyle w:val="ListParagraph"/>
               <w:ind w:left="0"/>
-              <w:rPr>
-                <w:rFonts w:ascii="Times New Roman" w:hAnsi="Times New Roman" w:cs="Times New Roman"/>
-                <w:sz w:val="24"/>
-                <w:szCs w:val="24"/>
-              </w:rPr>
-            </w:pPr>
+              <w:jc w:val="center"/>
+              <w:rPr>
+                <w:rFonts w:ascii="Times New Roman" w:hAnsi="Times New Roman" w:cs="Times New Roman"/>
+                <w:sz w:val="24"/>
+                <w:szCs w:val="24"/>
+              </w:rPr>
+            </w:pPr>
+            <w:r>
+              <w:rPr>
+                <w:rFonts w:ascii="Times New Roman" w:hAnsi="Times New Roman" w:cs="Times New Roman"/>
+                <w:sz w:val="24"/>
+                <w:szCs w:val="24"/>
+              </w:rPr>
+              <w:t>S</w:t>
+            </w:r>
           </w:p>
         </w:tc>
       </w:tr>
@@ -3543,6 +3534,32 @@
                 <w:szCs w:val="24"/>
               </w:rPr>
             </w:pPr>
+            <w:proofErr w:type="spellStart"/>
+            <w:r>
+              <w:rPr>
+                <w:rFonts w:ascii="Times New Roman" w:hAnsi="Times New Roman" w:cs="Times New Roman"/>
+                <w:sz w:val="24"/>
+                <w:szCs w:val="24"/>
+              </w:rPr>
+              <w:t>BratSpot’s</w:t>
+            </w:r>
+            <w:proofErr w:type="spellEnd"/>
+            <w:r>
+              <w:rPr>
+                <w:rFonts w:ascii="Times New Roman" w:hAnsi="Times New Roman" w:cs="Times New Roman"/>
+                <w:sz w:val="24"/>
+                <w:szCs w:val="24"/>
+              </w:rPr>
+              <w:t xml:space="preserve"> menu will </w:t>
+            </w:r>
+            <w:r>
+              <w:rPr>
+                <w:rFonts w:ascii="Times New Roman" w:hAnsi="Times New Roman" w:cs="Times New Roman"/>
+                <w:sz w:val="24"/>
+                <w:szCs w:val="24"/>
+              </w:rPr>
+              <w:t>alert vendors to low quantities of items.</w:t>
+            </w:r>
           </w:p>
         </w:tc>
         <w:tc>
@@ -3553,12 +3570,21 @@
             <w:pPr>
               <w:pStyle w:val="ListParagraph"/>
               <w:ind w:left="0"/>
-              <w:rPr>
-                <w:rFonts w:ascii="Times New Roman" w:hAnsi="Times New Roman" w:cs="Times New Roman"/>
-                <w:sz w:val="24"/>
-                <w:szCs w:val="24"/>
-              </w:rPr>
-            </w:pPr>
+              <w:jc w:val="center"/>
+              <w:rPr>
+                <w:rFonts w:ascii="Times New Roman" w:hAnsi="Times New Roman" w:cs="Times New Roman"/>
+                <w:sz w:val="24"/>
+                <w:szCs w:val="24"/>
+              </w:rPr>
+            </w:pPr>
+            <w:r>
+              <w:rPr>
+                <w:rFonts w:ascii="Times New Roman" w:hAnsi="Times New Roman" w:cs="Times New Roman"/>
+                <w:sz w:val="24"/>
+                <w:szCs w:val="24"/>
+              </w:rPr>
+              <w:t>M</w:t>
+            </w:r>
           </w:p>
         </w:tc>
       </w:tr>
@@ -4733,7 +4759,7 @@
 </file>
 
 <file path=word/endnotes.xml><?xml version="1.0" encoding="utf-8"?>
-<w:endnotes xmlns:wpc="http://schemas.microsoft.com/office/word/2010/wordprocessingCanvas" xmlns:cx="http://schemas.microsoft.com/office/drawing/2014/chartex" xmlns:cx1="http://schemas.microsoft.com/office/drawing/2015/9/8/chartex" xmlns:cx2="http://schemas.microsoft.com/office/drawing/2015/10/21/chartex" xmlns:cx3="http://schemas.microsoft.com/office/drawing/2016/5/9/chartex" xmlns:cx4="http://schemas.microsoft.com/office/drawing/2016/5/10/chartex" xmlns:cx5="http://schemas.microsoft.com/office/drawing/2016/5/11/chartex" xmlns:cx6="http://schemas.microsoft.com/office/drawing/2016/5/12/chartex" xmlns:cx7="http://schemas.microsoft.com/office/drawing/2016/5/13/chartex" xmlns:cx8="http://schemas.microsoft.com/office/drawing/2016/5/14/chartex" xmlns:mc="http://schemas.openxmlformats.org/markup-compatibility/2006" xmlns:aink="http://schemas.microsoft.com/office/drawing/2016/ink" xmlns:am3d="http://schemas.microsoft.com/office/drawing/2017/model3d" xmlns:o="urn:schemas-microsoft-com:office:office" xmlns:r="http://schemas.openxmlformats.org/officeDocument/2006/relationships" xmlns:m="http://schemas.openxmlformats.org/officeDocument/2006/math" xmlns:v="urn:schemas-microsoft-com:vml" xmlns:wp14="http://schemas.microsoft.com/office/word/2010/wordprocessingDrawing" xmlns:wp="http://schemas.openxmlformats.org/drawingml/2006/wordprocessingDrawing" xmlns:w10="urn:schemas-microsoft-com:office:word" xmlns:w="http://schemas.openxmlformats.org/wordprocessingml/2006/main" xmlns:w14="http://schemas.microsoft.com/office/word/2010/wordml" xmlns:w15="http://schemas.microsoft.com/office/word/2012/wordml" xmlns:w16cex="http://schemas.microsoft.com/office/word/2018/wordml/cex" xmlns:w16cid="http://schemas.microsoft.com/office/word/2016/wordml/cid" xmlns:w16="http://schemas.microsoft.com/office/word/2018/wordml" xmlns:w16sdtdh="http://schemas.microsoft.com/office/word/2020/wordml/sdtdatahash" xmlns:w16se="http://schemas.microsoft.com/office/word/2015/wordml/symex" xmlns:wpg="http://schemas.microsoft.com/office/word/2010/wordprocessingGroup" xmlns:wpi="http://schemas.microsoft.com/office/word/2010/wordprocessingInk" xmlns:wne="http://schemas.microsoft.com/office/word/2006/wordml" xmlns:wps="http://schemas.microsoft.com/office/word/2010/wordprocessingShape" mc:Ignorable="w14 w15 w16se w16cid w16 w16cex w16sdtdh wp14">
+<w:endnotes xmlns:wpc="http://schemas.microsoft.com/office/word/2010/wordprocessingCanvas" xmlns:cx="http://schemas.microsoft.com/office/drawing/2014/chartex" xmlns:cx1="http://schemas.microsoft.com/office/drawing/2015/9/8/chartex" xmlns:cx2="http://schemas.microsoft.com/office/drawing/2015/10/21/chartex" xmlns:cx3="http://schemas.microsoft.com/office/drawing/2016/5/9/chartex" xmlns:cx4="http://schemas.microsoft.com/office/drawing/2016/5/10/chartex" xmlns:cx5="http://schemas.microsoft.com/office/drawing/2016/5/11/chartex" xmlns:cx6="http://schemas.microsoft.com/office/drawing/2016/5/12/chartex" xmlns:cx7="http://schemas.microsoft.com/office/drawing/2016/5/13/chartex" xmlns:cx8="http://schemas.microsoft.com/office/drawing/2016/5/14/chartex" xmlns:mc="http://schemas.openxmlformats.org/markup-compatibility/2006" xmlns:aink="http://schemas.microsoft.com/office/drawing/2016/ink" xmlns:am3d="http://schemas.microsoft.com/office/drawing/2017/model3d" xmlns:o="urn:schemas-microsoft-com:office:office" xmlns:r="http://schemas.openxmlformats.org/officeDocument/2006/relationships" xmlns:m="http://schemas.openxmlformats.org/officeDocument/2006/math" xmlns:v="urn:schemas-microsoft-com:vml" xmlns:wp14="http://schemas.microsoft.com/office/word/2010/wordprocessingDrawing" xmlns:wp="http://schemas.openxmlformats.org/drawingml/2006/wordprocessingDrawing" xmlns:w10="urn:schemas-microsoft-com:office:word" xmlns:w="http://schemas.openxmlformats.org/wordprocessingml/2006/main" xmlns:w14="http://schemas.microsoft.com/office/word/2010/wordml" xmlns:w15="http://schemas.microsoft.com/office/word/2012/wordml" xmlns:w16cex="http://schemas.microsoft.com/office/word/2018/wordml/cex" xmlns:w16cid="http://schemas.microsoft.com/office/word/2016/wordml/cid" xmlns:w16="http://schemas.microsoft.com/office/word/2018/wordml" xmlns:w16se="http://schemas.microsoft.com/office/word/2015/wordml/symex" xmlns:wpg="http://schemas.microsoft.com/office/word/2010/wordprocessingGroup" xmlns:wpi="http://schemas.microsoft.com/office/word/2010/wordprocessingInk" xmlns:wne="http://schemas.microsoft.com/office/word/2006/wordml" xmlns:wps="http://schemas.microsoft.com/office/word/2010/wordprocessingShape" mc:Ignorable="w14 w15 w16se w16cid w16 w16cex wp14">
   <w:endnote w:type="separator" w:id="-1">
     <w:p>
       <w:pPr>
@@ -4758,7 +4784,7 @@
 </file>
 
 <file path=word/footnotes.xml><?xml version="1.0" encoding="utf-8"?>
-<w:footnotes xmlns:wpc="http://schemas.microsoft.com/office/word/2010/wordprocessingCanvas" xmlns:cx="http://schemas.microsoft.com/office/drawing/2014/chartex" xmlns:cx1="http://schemas.microsoft.com/office/drawing/2015/9/8/chartex" xmlns:cx2="http://schemas.microsoft.com/office/drawing/2015/10/21/chartex" xmlns:cx3="http://schemas.microsoft.com/office/drawing/2016/5/9/chartex" xmlns:cx4="http://schemas.microsoft.com/office/drawing/2016/5/10/chartex" xmlns:cx5="http://schemas.microsoft.com/office/drawing/2016/5/11/chartex" xmlns:cx6="http://schemas.microsoft.com/office/drawing/2016/5/12/chartex" xmlns:cx7="http://schemas.microsoft.com/office/drawing/2016/5/13/chartex" xmlns:cx8="http://schemas.microsoft.com/office/drawing/2016/5/14/chartex" xmlns:mc="http://schemas.openxmlformats.org/markup-compatibility/2006" xmlns:aink="http://schemas.microsoft.com/office/drawing/2016/ink" xmlns:am3d="http://schemas.microsoft.com/office/drawing/2017/model3d" xmlns:o="urn:schemas-microsoft-com:office:office" xmlns:r="http://schemas.openxmlformats.org/officeDocument/2006/relationships" xmlns:m="http://schemas.openxmlformats.org/officeDocument/2006/math" xmlns:v="urn:schemas-microsoft-com:vml" xmlns:wp14="http://schemas.microsoft.com/office/word/2010/wordprocessingDrawing" xmlns:wp="http://schemas.openxmlformats.org/drawingml/2006/wordprocessingDrawing" xmlns:w10="urn:schemas-microsoft-com:office:word" xmlns:w="http://schemas.openxmlformats.org/wordprocessingml/2006/main" xmlns:w14="http://schemas.microsoft.com/office/word/2010/wordml" xmlns:w15="http://schemas.microsoft.com/office/word/2012/wordml" xmlns:w16cex="http://schemas.microsoft.com/office/word/2018/wordml/cex" xmlns:w16cid="http://schemas.microsoft.com/office/word/2016/wordml/cid" xmlns:w16="http://schemas.microsoft.com/office/word/2018/wordml" xmlns:w16sdtdh="http://schemas.microsoft.com/office/word/2020/wordml/sdtdatahash" xmlns:w16se="http://schemas.microsoft.com/office/word/2015/wordml/symex" xmlns:wpg="http://schemas.microsoft.com/office/word/2010/wordprocessingGroup" xmlns:wpi="http://schemas.microsoft.com/office/word/2010/wordprocessingInk" xmlns:wne="http://schemas.microsoft.com/office/word/2006/wordml" xmlns:wps="http://schemas.microsoft.com/office/word/2010/wordprocessingShape" mc:Ignorable="w14 w15 w16se w16cid w16 w16cex w16sdtdh wp14">
+<w:footnotes xmlns:wpc="http://schemas.microsoft.com/office/word/2010/wordprocessingCanvas" xmlns:cx="http://schemas.microsoft.com/office/drawing/2014/chartex" xmlns:cx1="http://schemas.microsoft.com/office/drawing/2015/9/8/chartex" xmlns:cx2="http://schemas.microsoft.com/office/drawing/2015/10/21/chartex" xmlns:cx3="http://schemas.microsoft.com/office/drawing/2016/5/9/chartex" xmlns:cx4="http://schemas.microsoft.com/office/drawing/2016/5/10/chartex" xmlns:cx5="http://schemas.microsoft.com/office/drawing/2016/5/11/chartex" xmlns:cx6="http://schemas.microsoft.com/office/drawing/2016/5/12/chartex" xmlns:cx7="http://schemas.microsoft.com/office/drawing/2016/5/13/chartex" xmlns:cx8="http://schemas.microsoft.com/office/drawing/2016/5/14/chartex" xmlns:mc="http://schemas.openxmlformats.org/markup-compatibility/2006" xmlns:aink="http://schemas.microsoft.com/office/drawing/2016/ink" xmlns:am3d="http://schemas.microsoft.com/office/drawing/2017/model3d" xmlns:o="urn:schemas-microsoft-com:office:office" xmlns:r="http://schemas.openxmlformats.org/officeDocument/2006/relationships" xmlns:m="http://schemas.openxmlformats.org/officeDocument/2006/math" xmlns:v="urn:schemas-microsoft-com:vml" xmlns:wp14="http://schemas.microsoft.com/office/word/2010/wordprocessingDrawing" xmlns:wp="http://schemas.openxmlformats.org/drawingml/2006/wordprocessingDrawing" xmlns:w10="urn:schemas-microsoft-com:office:word" xmlns:w="http://schemas.openxmlformats.org/wordprocessingml/2006/main" xmlns:w14="http://schemas.microsoft.com/office/word/2010/wordml" xmlns:w15="http://schemas.microsoft.com/office/word/2012/wordml" xmlns:w16cex="http://schemas.microsoft.com/office/word/2018/wordml/cex" xmlns:w16cid="http://schemas.microsoft.com/office/word/2016/wordml/cid" xmlns:w16="http://schemas.microsoft.com/office/word/2018/wordml" xmlns:w16se="http://schemas.microsoft.com/office/word/2015/wordml/symex" xmlns:wpg="http://schemas.microsoft.com/office/word/2010/wordprocessingGroup" xmlns:wpi="http://schemas.microsoft.com/office/word/2010/wordprocessingInk" xmlns:wne="http://schemas.microsoft.com/office/word/2006/wordml" xmlns:wps="http://schemas.microsoft.com/office/word/2010/wordprocessingShape" mc:Ignorable="w14 w15 w16se w16cid w16 w16cex wp14">
   <w:footnote w:type="separator" w:id="-1">
     <w:p>
       <w:pPr>
@@ -4783,7 +4809,7 @@
 </file>
 
 <file path=word/header1.xml><?xml version="1.0" encoding="utf-8"?>
-<w:hdr xmlns:wpc="http://schemas.microsoft.com/office/word/2010/wordprocessingCanvas" xmlns:cx="http://schemas.microsoft.com/office/drawing/2014/chartex" xmlns:cx1="http://schemas.microsoft.com/office/drawing/2015/9/8/chartex" xmlns:cx2="http://schemas.microsoft.com/office/drawing/2015/10/21/chartex" xmlns:cx3="http://schemas.microsoft.com/office/drawing/2016/5/9/chartex" xmlns:cx4="http://schemas.microsoft.com/office/drawing/2016/5/10/chartex" xmlns:cx5="http://schemas.microsoft.com/office/drawing/2016/5/11/chartex" xmlns:cx6="http://schemas.microsoft.com/office/drawing/2016/5/12/chartex" xmlns:cx7="http://schemas.microsoft.com/office/drawing/2016/5/13/chartex" xmlns:cx8="http://schemas.microsoft.com/office/drawing/2016/5/14/chartex" xmlns:mc="http://schemas.openxmlformats.org/markup-compatibility/2006" xmlns:aink="http://schemas.microsoft.com/office/drawing/2016/ink" xmlns:am3d="http://schemas.microsoft.com/office/drawing/2017/model3d" xmlns:o="urn:schemas-microsoft-com:office:office" xmlns:r="http://schemas.openxmlformats.org/officeDocument/2006/relationships" xmlns:m="http://schemas.openxmlformats.org/officeDocument/2006/math" xmlns:v="urn:schemas-microsoft-com:vml" xmlns:wp14="http://schemas.microsoft.com/office/word/2010/wordprocessingDrawing" xmlns:wp="http://schemas.openxmlformats.org/drawingml/2006/wordprocessingDrawing" xmlns:w10="urn:schemas-microsoft-com:office:word" xmlns:w="http://schemas.openxmlformats.org/wordprocessingml/2006/main" xmlns:w14="http://schemas.microsoft.com/office/word/2010/wordml" xmlns:w15="http://schemas.microsoft.com/office/word/2012/wordml" xmlns:w16cex="http://schemas.microsoft.com/office/word/2018/wordml/cex" xmlns:w16cid="http://schemas.microsoft.com/office/word/2016/wordml/cid" xmlns:w16="http://schemas.microsoft.com/office/word/2018/wordml" xmlns:w16sdtdh="http://schemas.microsoft.com/office/word/2020/wordml/sdtdatahash" xmlns:w16se="http://schemas.microsoft.com/office/word/2015/wordml/symex" xmlns:wpg="http://schemas.microsoft.com/office/word/2010/wordprocessingGroup" xmlns:wpi="http://schemas.microsoft.com/office/word/2010/wordprocessingInk" xmlns:wne="http://schemas.microsoft.com/office/word/2006/wordml" xmlns:wps="http://schemas.microsoft.com/office/word/2010/wordprocessingShape" mc:Ignorable="w14 w15 w16se w16cid w16 w16cex w16sdtdh wp14">
+<w:hdr xmlns:wpc="http://schemas.microsoft.com/office/word/2010/wordprocessingCanvas" xmlns:cx="http://schemas.microsoft.com/office/drawing/2014/chartex" xmlns:cx1="http://schemas.microsoft.com/office/drawing/2015/9/8/chartex" xmlns:cx2="http://schemas.microsoft.com/office/drawing/2015/10/21/chartex" xmlns:cx3="http://schemas.microsoft.com/office/drawing/2016/5/9/chartex" xmlns:cx4="http://schemas.microsoft.com/office/drawing/2016/5/10/chartex" xmlns:cx5="http://schemas.microsoft.com/office/drawing/2016/5/11/chartex" xmlns:cx6="http://schemas.microsoft.com/office/drawing/2016/5/12/chartex" xmlns:cx7="http://schemas.microsoft.com/office/drawing/2016/5/13/chartex" xmlns:cx8="http://schemas.microsoft.com/office/drawing/2016/5/14/chartex" xmlns:mc="http://schemas.openxmlformats.org/markup-compatibility/2006" xmlns:aink="http://schemas.microsoft.com/office/drawing/2016/ink" xmlns:am3d="http://schemas.microsoft.com/office/drawing/2017/model3d" xmlns:o="urn:schemas-microsoft-com:office:office" xmlns:r="http://schemas.openxmlformats.org/officeDocument/2006/relationships" xmlns:m="http://schemas.openxmlformats.org/officeDocument/2006/math" xmlns:v="urn:schemas-microsoft-com:vml" xmlns:wp14="http://schemas.microsoft.com/office/word/2010/wordprocessingDrawing" xmlns:wp="http://schemas.openxmlformats.org/drawingml/2006/wordprocessingDrawing" xmlns:w10="urn:schemas-microsoft-com:office:word" xmlns:w="http://schemas.openxmlformats.org/wordprocessingml/2006/main" xmlns:w14="http://schemas.microsoft.com/office/word/2010/wordml" xmlns:w15="http://schemas.microsoft.com/office/word/2012/wordml" xmlns:w16cex="http://schemas.microsoft.com/office/word/2018/wordml/cex" xmlns:w16cid="http://schemas.microsoft.com/office/word/2016/wordml/cid" xmlns:w16="http://schemas.microsoft.com/office/word/2018/wordml" xmlns:w16se="http://schemas.microsoft.com/office/word/2015/wordml/symex" xmlns:wpg="http://schemas.microsoft.com/office/word/2010/wordprocessingGroup" xmlns:wpi="http://schemas.microsoft.com/office/word/2010/wordprocessingInk" xmlns:wne="http://schemas.microsoft.com/office/word/2006/wordml" xmlns:wps="http://schemas.microsoft.com/office/word/2010/wordprocessingShape" mc:Ignorable="w14 w15 w16se w16cid w16 w16cex wp14">
   <w:p>
     <w:pPr>
       <w:pStyle w:val="Header"/>
@@ -5230,7 +5256,7 @@
 </file>
 
 <file path=word/numbering.xml><?xml version="1.0" encoding="utf-8"?>
-<w:numbering xmlns:wpc="http://schemas.microsoft.com/office/word/2010/wordprocessingCanvas" xmlns:cx="http://schemas.microsoft.com/office/drawing/2014/chartex" xmlns:cx1="http://schemas.microsoft.com/office/drawing/2015/9/8/chartex" xmlns:cx2="http://schemas.microsoft.com/office/drawing/2015/10/21/chartex" xmlns:cx3="http://schemas.microsoft.com/office/drawing/2016/5/9/chartex" xmlns:cx4="http://schemas.microsoft.com/office/drawing/2016/5/10/chartex" xmlns:cx5="http://schemas.microsoft.com/office/drawing/2016/5/11/chartex" xmlns:cx6="http://schemas.microsoft.com/office/drawing/2016/5/12/chartex" xmlns:cx7="http://schemas.microsoft.com/office/drawing/2016/5/13/chartex" xmlns:cx8="http://schemas.microsoft.com/office/drawing/2016/5/14/chartex" xmlns:mc="http://schemas.openxmlformats.org/markup-compatibility/2006" xmlns:aink="http://schemas.microsoft.com/office/drawing/2016/ink" xmlns:am3d="http://schemas.microsoft.com/office/drawing/2017/model3d" xmlns:o="urn:schemas-microsoft-com:office:office" xmlns:r="http://schemas.openxmlformats.org/officeDocument/2006/relationships" xmlns:m="http://schemas.openxmlformats.org/officeDocument/2006/math" xmlns:v="urn:schemas-microsoft-com:vml" xmlns:wp14="http://schemas.microsoft.com/office/word/2010/wordprocessingDrawing" xmlns:wp="http://schemas.openxmlformats.org/drawingml/2006/wordprocessingDrawing" xmlns:w10="urn:schemas-microsoft-com:office:word" xmlns:w="http://schemas.openxmlformats.org/wordprocessingml/2006/main" xmlns:w14="http://schemas.microsoft.com/office/word/2010/wordml" xmlns:w15="http://schemas.microsoft.com/office/word/2012/wordml" xmlns:w16cex="http://schemas.microsoft.com/office/word/2018/wordml/cex" xmlns:w16cid="http://schemas.microsoft.com/office/word/2016/wordml/cid" xmlns:w16="http://schemas.microsoft.com/office/word/2018/wordml" xmlns:w16sdtdh="http://schemas.microsoft.com/office/word/2020/wordml/sdtdatahash" xmlns:w16se="http://schemas.microsoft.com/office/word/2015/wordml/symex" xmlns:wpg="http://schemas.microsoft.com/office/word/2010/wordprocessingGroup" xmlns:wpi="http://schemas.microsoft.com/office/word/2010/wordprocessingInk" xmlns:wne="http://schemas.microsoft.com/office/word/2006/wordml" xmlns:wps="http://schemas.microsoft.com/office/word/2010/wordprocessingShape" mc:Ignorable="w14 w15 w16se w16cid w16 w16cex w16sdtdh wp14">
+<w:numbering xmlns:wpc="http://schemas.microsoft.com/office/word/2010/wordprocessingCanvas" xmlns:cx="http://schemas.microsoft.com/office/drawing/2014/chartex" xmlns:cx1="http://schemas.microsoft.com/office/drawing/2015/9/8/chartex" xmlns:cx2="http://schemas.microsoft.com/office/drawing/2015/10/21/chartex" xmlns:cx3="http://schemas.microsoft.com/office/drawing/2016/5/9/chartex" xmlns:cx4="http://schemas.microsoft.com/office/drawing/2016/5/10/chartex" xmlns:cx5="http://schemas.microsoft.com/office/drawing/2016/5/11/chartex" xmlns:cx6="http://schemas.microsoft.com/office/drawing/2016/5/12/chartex" xmlns:cx7="http://schemas.microsoft.com/office/drawing/2016/5/13/chartex" xmlns:cx8="http://schemas.microsoft.com/office/drawing/2016/5/14/chartex" xmlns:mc="http://schemas.openxmlformats.org/markup-compatibility/2006" xmlns:aink="http://schemas.microsoft.com/office/drawing/2016/ink" xmlns:am3d="http://schemas.microsoft.com/office/drawing/2017/model3d" xmlns:o="urn:schemas-microsoft-com:office:office" xmlns:r="http://schemas.openxmlformats.org/officeDocument/2006/relationships" xmlns:m="http://schemas.openxmlformats.org/officeDocument/2006/math" xmlns:v="urn:schemas-microsoft-com:vml" xmlns:wp14="http://schemas.microsoft.com/office/word/2010/wordprocessingDrawing" xmlns:wp="http://schemas.openxmlformats.org/drawingml/2006/wordprocessingDrawing" xmlns:w10="urn:schemas-microsoft-com:office:word" xmlns:w="http://schemas.openxmlformats.org/wordprocessingml/2006/main" xmlns:w14="http://schemas.microsoft.com/office/word/2010/wordml" xmlns:w15="http://schemas.microsoft.com/office/word/2012/wordml" xmlns:w16cex="http://schemas.microsoft.com/office/word/2018/wordml/cex" xmlns:w16cid="http://schemas.microsoft.com/office/word/2016/wordml/cid" xmlns:w16="http://schemas.microsoft.com/office/word/2018/wordml" xmlns:w16se="http://schemas.microsoft.com/office/word/2015/wordml/symex" xmlns:wpg="http://schemas.microsoft.com/office/word/2010/wordprocessingGroup" xmlns:wpi="http://schemas.microsoft.com/office/word/2010/wordprocessingInk" xmlns:wne="http://schemas.microsoft.com/office/word/2006/wordml" xmlns:wps="http://schemas.microsoft.com/office/word/2010/wordprocessingShape" mc:Ignorable="w14 w15 w16se w16cid w16 w16cex wp14">
   <w:abstractNum w:abstractNumId="0" w15:restartNumberingAfterBreak="0">
     <w:nsid w:val="048935C9"/>
     <w:multiLevelType w:val="multilevel"/>
@@ -5560,7 +5586,7 @@
         <w:ind w:left="720" w:hanging="360"/>
       </w:pPr>
       <w:rPr>
-        <w:rFonts w:ascii="等线" w:eastAsia="等线" w:hAnsi="等线" w:cs="Times New Roman" w:hint="eastAsia"/>
+        <w:rFonts w:ascii="DengXian" w:eastAsia="DengXian" w:hAnsi="DengXian" w:cs="Times New Roman" w:hint="eastAsia"/>
       </w:rPr>
     </w:lvl>
     <w:lvl w:ilvl="1" w:tplc="04090003">
@@ -5770,7 +5796,7 @@
 </file>
 
 <file path=word/styles.xml><?xml version="1.0" encoding="utf-8"?>
-<w:styles xmlns:mc="http://schemas.openxmlformats.org/markup-compatibility/2006" xmlns:r="http://schemas.openxmlformats.org/officeDocument/2006/relationships" xmlns:w="http://schemas.openxmlformats.org/wordprocessingml/2006/main" xmlns:w14="http://schemas.microsoft.com/office/word/2010/wordml" xmlns:w15="http://schemas.microsoft.com/office/word/2012/wordml" xmlns:w16cex="http://schemas.microsoft.com/office/word/2018/wordml/cex" xmlns:w16cid="http://schemas.microsoft.com/office/word/2016/wordml/cid" xmlns:w16="http://schemas.microsoft.com/office/word/2018/wordml" xmlns:w16sdtdh="http://schemas.microsoft.com/office/word/2020/wordml/sdtdatahash" xmlns:w16se="http://schemas.microsoft.com/office/word/2015/wordml/symex" mc:Ignorable="w14 w15 w16se w16cid w16 w16cex w16sdtdh">
+<w:styles xmlns:mc="http://schemas.openxmlformats.org/markup-compatibility/2006" xmlns:r="http://schemas.openxmlformats.org/officeDocument/2006/relationships" xmlns:w="http://schemas.openxmlformats.org/wordprocessingml/2006/main" xmlns:w14="http://schemas.microsoft.com/office/word/2010/wordml" xmlns:w15="http://schemas.microsoft.com/office/word/2012/wordml" xmlns:w16cex="http://schemas.microsoft.com/office/word/2018/wordml/cex" xmlns:w16cid="http://schemas.microsoft.com/office/word/2016/wordml/cid" xmlns:w16="http://schemas.microsoft.com/office/word/2018/wordml" xmlns:w16se="http://schemas.microsoft.com/office/word/2015/wordml/symex" mc:Ignorable="w14 w15 w16se w16cid w16 w16cex">
   <w:docDefaults>
     <w:rPrDefault>
       <w:rPr>

</xml_diff>

<commit_message>
Add Sections 1-4 to SRS
</commit_message>
<xml_diff>
--- a/Software_Requirements_Specification.docx
+++ b/Software_Requirements_Specification.docx
@@ -1,6 +1,6 @@
 
 <file path=word/document.xml><?xml version="1.0" encoding="utf-8"?>
-<w:document xmlns:wpc="http://schemas.microsoft.com/office/word/2010/wordprocessingCanvas" xmlns:cx="http://schemas.microsoft.com/office/drawing/2014/chartex" xmlns:cx1="http://schemas.microsoft.com/office/drawing/2015/9/8/chartex" xmlns:cx2="http://schemas.microsoft.com/office/drawing/2015/10/21/chartex" xmlns:cx3="http://schemas.microsoft.com/office/drawing/2016/5/9/chartex" xmlns:cx4="http://schemas.microsoft.com/office/drawing/2016/5/10/chartex" xmlns:cx5="http://schemas.microsoft.com/office/drawing/2016/5/11/chartex" xmlns:cx6="http://schemas.microsoft.com/office/drawing/2016/5/12/chartex" xmlns:cx7="http://schemas.microsoft.com/office/drawing/2016/5/13/chartex" xmlns:cx8="http://schemas.microsoft.com/office/drawing/2016/5/14/chartex" xmlns:mc="http://schemas.openxmlformats.org/markup-compatibility/2006" xmlns:aink="http://schemas.microsoft.com/office/drawing/2016/ink" xmlns:am3d="http://schemas.microsoft.com/office/drawing/2017/model3d" xmlns:o="urn:schemas-microsoft-com:office:office" xmlns:r="http://schemas.openxmlformats.org/officeDocument/2006/relationships" xmlns:m="http://schemas.openxmlformats.org/officeDocument/2006/math" xmlns:v="urn:schemas-microsoft-com:vml" xmlns:wp14="http://schemas.microsoft.com/office/word/2010/wordprocessingDrawing" xmlns:wp="http://schemas.openxmlformats.org/drawingml/2006/wordprocessingDrawing" xmlns:w10="urn:schemas-microsoft-com:office:word" xmlns:w="http://schemas.openxmlformats.org/wordprocessingml/2006/main" xmlns:w14="http://schemas.microsoft.com/office/word/2010/wordml" xmlns:w15="http://schemas.microsoft.com/office/word/2012/wordml" xmlns:w16cex="http://schemas.microsoft.com/office/word/2018/wordml/cex" xmlns:w16cid="http://schemas.microsoft.com/office/word/2016/wordml/cid" xmlns:w16="http://schemas.microsoft.com/office/word/2018/wordml" xmlns:w16se="http://schemas.microsoft.com/office/word/2015/wordml/symex" xmlns:wpg="http://schemas.microsoft.com/office/word/2010/wordprocessingGroup" xmlns:wpi="http://schemas.microsoft.com/office/word/2010/wordprocessingInk" xmlns:wne="http://schemas.microsoft.com/office/word/2006/wordml" xmlns:wps="http://schemas.microsoft.com/office/word/2010/wordprocessingShape" mc:Ignorable="w14 w15 w16se w16cid w16 w16cex wp14">
+<w:document xmlns:wpc="http://schemas.microsoft.com/office/word/2010/wordprocessingCanvas" xmlns:cx="http://schemas.microsoft.com/office/drawing/2014/chartex" xmlns:cx1="http://schemas.microsoft.com/office/drawing/2015/9/8/chartex" xmlns:cx2="http://schemas.microsoft.com/office/drawing/2015/10/21/chartex" xmlns:cx3="http://schemas.microsoft.com/office/drawing/2016/5/9/chartex" xmlns:cx4="http://schemas.microsoft.com/office/drawing/2016/5/10/chartex" xmlns:cx5="http://schemas.microsoft.com/office/drawing/2016/5/11/chartex" xmlns:cx6="http://schemas.microsoft.com/office/drawing/2016/5/12/chartex" xmlns:cx7="http://schemas.microsoft.com/office/drawing/2016/5/13/chartex" xmlns:cx8="http://schemas.microsoft.com/office/drawing/2016/5/14/chartex" xmlns:mc="http://schemas.openxmlformats.org/markup-compatibility/2006" xmlns:aink="http://schemas.microsoft.com/office/drawing/2016/ink" xmlns:am3d="http://schemas.microsoft.com/office/drawing/2017/model3d" xmlns:o="urn:schemas-microsoft-com:office:office" xmlns:r="http://schemas.openxmlformats.org/officeDocument/2006/relationships" xmlns:m="http://schemas.openxmlformats.org/officeDocument/2006/math" xmlns:v="urn:schemas-microsoft-com:vml" xmlns:wp14="http://schemas.microsoft.com/office/word/2010/wordprocessingDrawing" xmlns:wp="http://schemas.openxmlformats.org/drawingml/2006/wordprocessingDrawing" xmlns:w10="urn:schemas-microsoft-com:office:word" xmlns:w="http://schemas.openxmlformats.org/wordprocessingml/2006/main" xmlns:w14="http://schemas.microsoft.com/office/word/2010/wordml" xmlns:w15="http://schemas.microsoft.com/office/word/2012/wordml" xmlns:w16cex="http://schemas.microsoft.com/office/word/2018/wordml/cex" xmlns:w16cid="http://schemas.microsoft.com/office/word/2016/wordml/cid" xmlns:w16="http://schemas.microsoft.com/office/word/2018/wordml" xmlns:w16sdtdh="http://schemas.microsoft.com/office/word/2020/wordml/sdtdatahash" xmlns:w16se="http://schemas.microsoft.com/office/word/2015/wordml/symex" xmlns:wpg="http://schemas.microsoft.com/office/word/2010/wordprocessingGroup" xmlns:wpi="http://schemas.microsoft.com/office/word/2010/wordprocessingInk" xmlns:wne="http://schemas.microsoft.com/office/word/2006/wordml" xmlns:wps="http://schemas.microsoft.com/office/word/2010/wordprocessingShape" mc:Ignorable="w14 w15 w16se w16cid w16 w16cex w16sdtdh wp14">
   <w:body>
     <w:p>
       <w:pPr>
@@ -60,6 +60,7 @@
           <w:szCs w:val="52"/>
         </w:rPr>
       </w:pPr>
+      <w:proofErr w:type="spellStart"/>
       <w:r>
         <w:rPr>
           <w:rFonts w:ascii="Times New Roman" w:hAnsi="Times New Roman" w:cs="Times New Roman"/>
@@ -68,8 +69,9 @@
           <w:sz w:val="52"/>
           <w:szCs w:val="52"/>
         </w:rPr>
-        <w:t>[Project Title]</w:t>
-      </w:r>
+        <w:t>BratSpot</w:t>
+      </w:r>
+      <w:proofErr w:type="spellEnd"/>
     </w:p>
     <w:p>
       <w:pPr>
@@ -153,11 +155,9 @@
           <w:sz w:val="44"/>
           <w:szCs w:val="44"/>
         </w:rPr>
-        <w:t>Team:</w:t>
-      </w:r>
-    </w:p>
-    <w:p>
-      <w:pPr>
+        <w:t>Team</w:t>
+      </w:r>
+      <w:r>
         <w:rPr>
           <w:rFonts w:ascii="Times New Roman" w:hAnsi="Times New Roman" w:cs="Times New Roman"/>
           <w:b/>
@@ -165,8 +165,11 @@
           <w:sz w:val="44"/>
           <w:szCs w:val="44"/>
         </w:rPr>
-      </w:pPr>
-      <w:r>
+        <w:t xml:space="preserve"> 12</w:t>
+      </w:r>
+    </w:p>
+    <w:p>
+      <w:pPr>
         <w:rPr>
           <w:rFonts w:ascii="Times New Roman" w:hAnsi="Times New Roman" w:cs="Times New Roman"/>
           <w:b/>
@@ -174,11 +177,8 @@
           <w:sz w:val="44"/>
           <w:szCs w:val="44"/>
         </w:rPr>
-        <w:t>Project Manager:</w:t>
-      </w:r>
-    </w:p>
-    <w:p>
-      <w:pPr>
+      </w:pPr>
+      <w:r>
         <w:rPr>
           <w:rFonts w:ascii="Times New Roman" w:hAnsi="Times New Roman" w:cs="Times New Roman"/>
           <w:b/>
@@ -186,7 +186,8 @@
           <w:sz w:val="44"/>
           <w:szCs w:val="44"/>
         </w:rPr>
-      </w:pPr>
+        <w:t>Project Manager:</w:t>
+      </w:r>
       <w:r>
         <w:rPr>
           <w:rFonts w:ascii="Times New Roman" w:hAnsi="Times New Roman" w:cs="Times New Roman"/>
@@ -195,7 +196,15 @@
           <w:sz w:val="44"/>
           <w:szCs w:val="44"/>
         </w:rPr>
-        <w:t>Mentor:</w:t>
+        <w:t xml:space="preserve"> </w:t>
+      </w:r>
+      <w:r>
+        <w:rPr>
+          <w:rFonts w:ascii="Times New Roman" w:hAnsi="Times New Roman" w:cs="Times New Roman"/>
+          <w:sz w:val="44"/>
+          <w:szCs w:val="44"/>
+        </w:rPr>
+        <w:t>Michelle Moore</w:t>
       </w:r>
     </w:p>
     <w:p>
@@ -216,7 +225,82 @@
           <w:sz w:val="44"/>
           <w:szCs w:val="44"/>
         </w:rPr>
+        <w:t>Mentor:</w:t>
+      </w:r>
+      <w:r>
+        <w:rPr>
+          <w:rFonts w:ascii="Times New Roman" w:hAnsi="Times New Roman" w:cs="Times New Roman"/>
+          <w:b/>
+          <w:bCs/>
+          <w:sz w:val="44"/>
+          <w:szCs w:val="44"/>
+        </w:rPr>
+        <w:t xml:space="preserve"> </w:t>
+      </w:r>
+      <w:r>
+        <w:rPr>
+          <w:rFonts w:ascii="Times New Roman" w:hAnsi="Times New Roman" w:cs="Times New Roman"/>
+          <w:sz w:val="44"/>
+          <w:szCs w:val="44"/>
+        </w:rPr>
+        <w:t>Tolu Idowu</w:t>
+      </w:r>
+    </w:p>
+    <w:p>
+      <w:pPr>
+        <w:rPr>
+          <w:rFonts w:ascii="Times New Roman" w:hAnsi="Times New Roman" w:cs="Times New Roman"/>
+          <w:b/>
+          <w:bCs/>
+          <w:sz w:val="44"/>
+          <w:szCs w:val="44"/>
+        </w:rPr>
+      </w:pPr>
+      <w:r>
+        <w:rPr>
+          <w:rFonts w:ascii="Times New Roman" w:hAnsi="Times New Roman" w:cs="Times New Roman"/>
+          <w:b/>
+          <w:bCs/>
+          <w:sz w:val="44"/>
+          <w:szCs w:val="44"/>
+        </w:rPr>
         <w:t>Team Members:</w:t>
+      </w:r>
+      <w:r>
+        <w:rPr>
+          <w:rFonts w:ascii="Times New Roman" w:hAnsi="Times New Roman" w:cs="Times New Roman"/>
+          <w:b/>
+          <w:bCs/>
+          <w:sz w:val="44"/>
+          <w:szCs w:val="44"/>
+        </w:rPr>
+        <w:t xml:space="preserve"> </w:t>
+      </w:r>
+      <w:r>
+        <w:rPr>
+          <w:rFonts w:ascii="Times New Roman" w:hAnsi="Times New Roman" w:cs="Times New Roman"/>
+          <w:sz w:val="44"/>
+          <w:szCs w:val="44"/>
+        </w:rPr>
+        <w:t xml:space="preserve">Nathaniel </w:t>
+      </w:r>
+      <w:proofErr w:type="spellStart"/>
+      <w:r>
+        <w:rPr>
+          <w:rFonts w:ascii="Times New Roman" w:hAnsi="Times New Roman" w:cs="Times New Roman"/>
+          <w:sz w:val="44"/>
+          <w:szCs w:val="44"/>
+        </w:rPr>
+        <w:t>Behymer</w:t>
+      </w:r>
+      <w:proofErr w:type="spellEnd"/>
+      <w:r>
+        <w:rPr>
+          <w:rFonts w:ascii="Times New Roman" w:hAnsi="Times New Roman" w:cs="Times New Roman"/>
+          <w:sz w:val="44"/>
+          <w:szCs w:val="44"/>
+        </w:rPr>
+        <w:t>, Daniel Hixon, Daniel Meserve, Nathan Stewart</w:t>
       </w:r>
     </w:p>
     <w:p>
@@ -328,8 +412,8 @@
       </w:tblPr>
       <w:tblGrid>
         <w:gridCol w:w="1582"/>
-        <w:gridCol w:w="1793"/>
-        <w:gridCol w:w="4314"/>
+        <w:gridCol w:w="2153"/>
+        <w:gridCol w:w="3954"/>
         <w:gridCol w:w="1536"/>
       </w:tblGrid>
       <w:tr>
@@ -374,7 +458,7 @@
         </w:tc>
         <w:tc>
           <w:tcPr>
-            <w:tcW w:w="1793" w:type="dxa"/>
+            <w:tcW w:w="2153" w:type="dxa"/>
             <w:tcBorders>
               <w:top w:val="single" w:sz="12" w:space="0" w:color="000000" w:themeColor="text1"/>
               <w:left w:val="single" w:sz="8" w:space="0" w:color="000000" w:themeColor="text1"/>
@@ -434,7 +518,7 @@
         </w:tc>
         <w:tc>
           <w:tcPr>
-            <w:tcW w:w="4314" w:type="dxa"/>
+            <w:tcW w:w="3954" w:type="dxa"/>
             <w:tcBorders>
               <w:top w:val="single" w:sz="12" w:space="0" w:color="000000" w:themeColor="text1"/>
               <w:left w:val="single" w:sz="8" w:space="0" w:color="000000" w:themeColor="text1"/>
@@ -522,6 +606,7 @@
           <w:p>
             <w:pPr>
               <w:spacing w:line="257" w:lineRule="auto"/>
+              <w:jc w:val="center"/>
               <w:rPr>
                 <w:rFonts w:ascii="Times New Roman" w:eastAsiaTheme="minorHAnsi" w:hAnsi="Times New Roman" w:cs="Times New Roman"/>
                 <w:sz w:val="32"/>
@@ -529,11 +614,20 @@
                 <w:lang w:eastAsia="en-US"/>
               </w:rPr>
             </w:pPr>
+            <w:r>
+              <w:rPr>
+                <w:rFonts w:ascii="Times New Roman" w:eastAsiaTheme="minorHAnsi" w:hAnsi="Times New Roman" w:cs="Times New Roman"/>
+                <w:sz w:val="32"/>
+                <w:szCs w:val="32"/>
+                <w:lang w:eastAsia="en-US"/>
+              </w:rPr>
+              <w:t>1</w:t>
+            </w:r>
           </w:p>
         </w:tc>
         <w:tc>
           <w:tcPr>
-            <w:tcW w:w="1793" w:type="dxa"/>
+            <w:tcW w:w="2153" w:type="dxa"/>
             <w:tcBorders>
               <w:top w:val="single" w:sz="8" w:space="0" w:color="000000" w:themeColor="text1"/>
               <w:left w:val="single" w:sz="8" w:space="0" w:color="000000" w:themeColor="text1"/>
@@ -547,16 +641,45 @@
               <w:jc w:val="center"/>
               <w:rPr>
                 <w:rFonts w:ascii="Times New Roman" w:eastAsiaTheme="minorHAnsi" w:hAnsi="Times New Roman" w:cs="Times New Roman"/>
-                <w:sz w:val="32"/>
-                <w:szCs w:val="32"/>
+                <w:sz w:val="24"/>
+                <w:szCs w:val="24"/>
                 <w:lang w:eastAsia="en-US"/>
               </w:rPr>
             </w:pPr>
+            <w:r>
+              <w:rPr>
+                <w:rFonts w:ascii="Times New Roman" w:eastAsiaTheme="minorHAnsi" w:hAnsi="Times New Roman" w:cs="Times New Roman"/>
+                <w:sz w:val="24"/>
+                <w:szCs w:val="24"/>
+                <w:lang w:eastAsia="en-US"/>
+              </w:rPr>
+              <w:t xml:space="preserve">Nathaniel </w:t>
+            </w:r>
+            <w:proofErr w:type="spellStart"/>
+            <w:r>
+              <w:rPr>
+                <w:rFonts w:ascii="Times New Roman" w:eastAsiaTheme="minorHAnsi" w:hAnsi="Times New Roman" w:cs="Times New Roman"/>
+                <w:sz w:val="24"/>
+                <w:szCs w:val="24"/>
+                <w:lang w:eastAsia="en-US"/>
+              </w:rPr>
+              <w:t>Behymer</w:t>
+            </w:r>
+            <w:proofErr w:type="spellEnd"/>
+            <w:r>
+              <w:rPr>
+                <w:rFonts w:ascii="Times New Roman" w:eastAsiaTheme="minorHAnsi" w:hAnsi="Times New Roman" w:cs="Times New Roman"/>
+                <w:sz w:val="24"/>
+                <w:szCs w:val="24"/>
+                <w:lang w:eastAsia="en-US"/>
+              </w:rPr>
+              <w:t>, Daniel Hixon, Daniel Meserve, Michelle Moore, Nathan Stewart</w:t>
+            </w:r>
           </w:p>
         </w:tc>
         <w:tc>
           <w:tcPr>
-            <w:tcW w:w="4314" w:type="dxa"/>
+            <w:tcW w:w="3954" w:type="dxa"/>
             <w:tcBorders>
               <w:top w:val="single" w:sz="8" w:space="0" w:color="000000" w:themeColor="text1"/>
               <w:left w:val="single" w:sz="8" w:space="0" w:color="000000" w:themeColor="text1"/>
@@ -592,8 +715,8 @@
               <w:jc w:val="center"/>
               <w:rPr>
                 <w:rFonts w:ascii="Times New Roman" w:eastAsiaTheme="minorHAnsi" w:hAnsi="Times New Roman" w:cs="Times New Roman"/>
-                <w:sz w:val="32"/>
-                <w:szCs w:val="32"/>
+                <w:sz w:val="24"/>
+                <w:szCs w:val="24"/>
                 <w:lang w:eastAsia="en-US"/>
               </w:rPr>
             </w:pPr>
@@ -628,7 +751,7 @@
         </w:tc>
         <w:tc>
           <w:tcPr>
-            <w:tcW w:w="1793" w:type="dxa"/>
+            <w:tcW w:w="2153" w:type="dxa"/>
             <w:tcBorders>
               <w:top w:val="single" w:sz="8" w:space="0" w:color="000000" w:themeColor="text1"/>
               <w:left w:val="single" w:sz="8" w:space="0" w:color="000000" w:themeColor="text1"/>
@@ -651,7 +774,7 @@
         </w:tc>
         <w:tc>
           <w:tcPr>
-            <w:tcW w:w="4314" w:type="dxa"/>
+            <w:tcW w:w="3954" w:type="dxa"/>
             <w:tcBorders>
               <w:top w:val="single" w:sz="8" w:space="0" w:color="000000" w:themeColor="text1"/>
               <w:left w:val="single" w:sz="8" w:space="0" w:color="000000" w:themeColor="text1"/>
@@ -893,11 +1016,20 @@
               <w:jc w:val="center"/>
               <w:rPr>
                 <w:rFonts w:ascii="Times New Roman" w:eastAsiaTheme="minorHAnsi" w:hAnsi="Times New Roman" w:cs="Times New Roman"/>
-                <w:sz w:val="32"/>
-                <w:szCs w:val="32"/>
+                <w:sz w:val="24"/>
+                <w:szCs w:val="24"/>
                 <w:lang w:eastAsia="en-US"/>
               </w:rPr>
             </w:pPr>
+            <w:r>
+              <w:rPr>
+                <w:rFonts w:ascii="Times New Roman" w:eastAsiaTheme="minorHAnsi" w:hAnsi="Times New Roman" w:cs="Times New Roman"/>
+                <w:sz w:val="24"/>
+                <w:szCs w:val="24"/>
+                <w:lang w:eastAsia="en-US"/>
+              </w:rPr>
+              <w:t>Tolu Idowu</w:t>
+            </w:r>
           </w:p>
         </w:tc>
         <w:tc>
@@ -921,6 +1053,15 @@
                 <w:lang w:eastAsia="en-US"/>
               </w:rPr>
             </w:pPr>
+            <w:r>
+              <w:rPr>
+                <w:rFonts w:ascii="Times New Roman" w:eastAsiaTheme="minorHAnsi" w:hAnsi="Times New Roman" w:cs="Times New Roman"/>
+                <w:sz w:val="32"/>
+                <w:szCs w:val="32"/>
+                <w:lang w:eastAsia="en-US"/>
+              </w:rPr>
+              <w:t>1</w:t>
+            </w:r>
           </w:p>
         </w:tc>
         <w:tc>
@@ -1160,7 +1301,6 @@
           <w:szCs w:val="52"/>
           <w:lang w:eastAsia="en-US"/>
         </w:rPr>
-        <w:lastRenderedPageBreak/>
         <w:t>Table of Contents</w:t>
       </w:r>
       <w:r>
@@ -1233,6 +1373,31 @@
           <w:szCs w:val="24"/>
           <w:lang w:eastAsia="en-US"/>
         </w:rPr>
+        <w:t>Purpose</w:t>
+      </w:r>
+    </w:p>
+    <w:p>
+      <w:pPr>
+        <w:pStyle w:val="ListParagraph"/>
+        <w:numPr>
+          <w:ilvl w:val="1"/>
+          <w:numId w:val="3"/>
+        </w:numPr>
+        <w:spacing w:after="0" w:line="276" w:lineRule="auto"/>
+        <w:rPr>
+          <w:rFonts w:ascii="Times New Roman" w:eastAsiaTheme="minorHAnsi" w:hAnsi="Times New Roman" w:cs="Times New Roman"/>
+          <w:sz w:val="24"/>
+          <w:szCs w:val="24"/>
+          <w:lang w:eastAsia="en-US"/>
+        </w:rPr>
+      </w:pPr>
+      <w:r>
+        <w:rPr>
+          <w:rFonts w:ascii="Times New Roman" w:eastAsiaTheme="minorHAnsi" w:hAnsi="Times New Roman" w:cs="Times New Roman"/>
+          <w:sz w:val="24"/>
+          <w:szCs w:val="24"/>
+          <w:lang w:eastAsia="en-US"/>
+        </w:rPr>
         <w:t xml:space="preserve">Project Objectives </w:t>
       </w:r>
     </w:p>
@@ -1268,6 +1433,31 @@
           <w:ilvl w:val="1"/>
           <w:numId w:val="3"/>
         </w:numPr>
+        <w:spacing w:line="276" w:lineRule="auto"/>
+        <w:rPr>
+          <w:rFonts w:ascii="Times New Roman" w:eastAsiaTheme="minorHAnsi" w:hAnsi="Times New Roman" w:cs="Times New Roman"/>
+          <w:sz w:val="24"/>
+          <w:szCs w:val="24"/>
+          <w:lang w:eastAsia="en-US"/>
+        </w:rPr>
+      </w:pPr>
+      <w:r>
+        <w:rPr>
+          <w:rFonts w:ascii="Times New Roman" w:eastAsiaTheme="minorHAnsi" w:hAnsi="Times New Roman" w:cs="Times New Roman"/>
+          <w:sz w:val="24"/>
+          <w:szCs w:val="24"/>
+          <w:lang w:eastAsia="en-US"/>
+        </w:rPr>
+        <w:t>Definitions, Acronyms, and Abbreviations</w:t>
+      </w:r>
+    </w:p>
+    <w:p>
+      <w:pPr>
+        <w:pStyle w:val="ListParagraph"/>
+        <w:numPr>
+          <w:ilvl w:val="1"/>
+          <w:numId w:val="3"/>
+        </w:numPr>
         <w:spacing w:after="0" w:line="276" w:lineRule="auto"/>
         <w:rPr>
           <w:rFonts w:ascii="Times New Roman" w:eastAsiaTheme="minorHAnsi" w:hAnsi="Times New Roman" w:cs="Times New Roman"/>
@@ -1283,7 +1473,7 @@
           <w:szCs w:val="24"/>
           <w:lang w:eastAsia="en-US"/>
         </w:rPr>
-        <w:t xml:space="preserve">Project Overview </w:t>
+        <w:t xml:space="preserve">Overview </w:t>
       </w:r>
     </w:p>
     <w:p>
@@ -1819,94 +2009,6 @@
     </w:p>
     <w:p>
       <w:pPr>
-        <w:spacing w:after="0" w:line="240" w:lineRule="auto"/>
-        <w:rPr>
-          <w:rFonts w:ascii="Times New Roman" w:eastAsiaTheme="minorHAnsi" w:hAnsi="Times New Roman" w:cs="Times New Roman"/>
-          <w:sz w:val="24"/>
-          <w:szCs w:val="24"/>
-          <w:lang w:eastAsia="en-US"/>
-        </w:rPr>
-      </w:pPr>
-    </w:p>
-    <w:p>
-      <w:pPr>
-        <w:spacing w:after="0" w:line="240" w:lineRule="auto"/>
-        <w:rPr>
-          <w:rFonts w:ascii="Times New Roman" w:eastAsiaTheme="minorHAnsi" w:hAnsi="Times New Roman" w:cs="Times New Roman"/>
-          <w:sz w:val="24"/>
-          <w:szCs w:val="24"/>
-          <w:lang w:eastAsia="en-US"/>
-        </w:rPr>
-      </w:pPr>
-    </w:p>
-    <w:p>
-      <w:pPr>
-        <w:spacing w:after="0" w:line="240" w:lineRule="auto"/>
-        <w:rPr>
-          <w:rFonts w:ascii="Times New Roman" w:eastAsiaTheme="minorHAnsi" w:hAnsi="Times New Roman" w:cs="Times New Roman"/>
-          <w:sz w:val="24"/>
-          <w:szCs w:val="24"/>
-          <w:lang w:eastAsia="en-US"/>
-        </w:rPr>
-      </w:pPr>
-    </w:p>
-    <w:p>
-      <w:pPr>
-        <w:spacing w:after="0" w:line="240" w:lineRule="auto"/>
-        <w:rPr>
-          <w:rFonts w:ascii="Times New Roman" w:eastAsiaTheme="minorHAnsi" w:hAnsi="Times New Roman" w:cs="Times New Roman"/>
-          <w:sz w:val="24"/>
-          <w:szCs w:val="24"/>
-          <w:lang w:eastAsia="en-US"/>
-        </w:rPr>
-      </w:pPr>
-    </w:p>
-    <w:p>
-      <w:pPr>
-        <w:spacing w:after="0" w:line="240" w:lineRule="auto"/>
-        <w:rPr>
-          <w:rFonts w:ascii="Times New Roman" w:eastAsiaTheme="minorHAnsi" w:hAnsi="Times New Roman" w:cs="Times New Roman"/>
-          <w:sz w:val="24"/>
-          <w:szCs w:val="24"/>
-          <w:lang w:eastAsia="en-US"/>
-        </w:rPr>
-      </w:pPr>
-    </w:p>
-    <w:p>
-      <w:pPr>
-        <w:spacing w:after="0" w:line="240" w:lineRule="auto"/>
-        <w:rPr>
-          <w:rFonts w:ascii="Times New Roman" w:eastAsiaTheme="minorHAnsi" w:hAnsi="Times New Roman" w:cs="Times New Roman"/>
-          <w:sz w:val="24"/>
-          <w:szCs w:val="24"/>
-          <w:lang w:eastAsia="en-US"/>
-        </w:rPr>
-      </w:pPr>
-    </w:p>
-    <w:p>
-      <w:pPr>
-        <w:spacing w:after="0" w:line="240" w:lineRule="auto"/>
-        <w:rPr>
-          <w:rFonts w:ascii="Times New Roman" w:eastAsiaTheme="minorHAnsi" w:hAnsi="Times New Roman" w:cs="Times New Roman"/>
-          <w:sz w:val="24"/>
-          <w:szCs w:val="24"/>
-          <w:lang w:eastAsia="en-US"/>
-        </w:rPr>
-      </w:pPr>
-    </w:p>
-    <w:p>
-      <w:pPr>
-        <w:spacing w:after="0" w:line="240" w:lineRule="auto"/>
-        <w:rPr>
-          <w:rFonts w:ascii="Times New Roman" w:eastAsiaTheme="minorHAnsi" w:hAnsi="Times New Roman" w:cs="Times New Roman"/>
-          <w:sz w:val="24"/>
-          <w:szCs w:val="24"/>
-          <w:lang w:eastAsia="en-US"/>
-        </w:rPr>
-      </w:pPr>
-    </w:p>
-    <w:p>
-      <w:pPr>
         <w:numPr>
           <w:ilvl w:val="0"/>
           <w:numId w:val="5"/>
@@ -1937,6 +2039,101 @@
     </w:p>
     <w:p>
       <w:pPr>
+        <w:spacing w:after="0" w:line="276" w:lineRule="auto"/>
+        <w:ind w:left="360"/>
+        <w:contextualSpacing/>
+        <w:rPr>
+          <w:rFonts w:ascii="Times New Roman" w:eastAsiaTheme="minorHAnsi" w:hAnsi="Times New Roman" w:cs="Times New Roman"/>
+          <w:sz w:val="24"/>
+          <w:szCs w:val="24"/>
+          <w:lang w:eastAsia="en-US"/>
+        </w:rPr>
+      </w:pPr>
+      <w:r>
+        <w:rPr>
+          <w:rFonts w:ascii="Times New Roman" w:eastAsiaTheme="minorHAnsi" w:hAnsi="Times New Roman" w:cs="Times New Roman"/>
+          <w:sz w:val="24"/>
+          <w:szCs w:val="24"/>
+          <w:lang w:eastAsia="en-US"/>
+        </w:rPr>
+        <w:t xml:space="preserve">This is a software requirements specification, or SRS, document for a point-of-sale application created for hot dog cart owners, called </w:t>
+      </w:r>
+      <w:proofErr w:type="spellStart"/>
+      <w:r>
+        <w:rPr>
+          <w:rFonts w:ascii="Times New Roman" w:eastAsiaTheme="minorHAnsi" w:hAnsi="Times New Roman" w:cs="Times New Roman"/>
+          <w:sz w:val="24"/>
+          <w:szCs w:val="24"/>
+          <w:lang w:eastAsia="en-US"/>
+        </w:rPr>
+        <w:t>BratSpot</w:t>
+      </w:r>
+      <w:proofErr w:type="spellEnd"/>
+      <w:r>
+        <w:rPr>
+          <w:rFonts w:ascii="Times New Roman" w:eastAsiaTheme="minorHAnsi" w:hAnsi="Times New Roman" w:cs="Times New Roman"/>
+          <w:sz w:val="24"/>
+          <w:szCs w:val="24"/>
+          <w:lang w:eastAsia="en-US"/>
+        </w:rPr>
+        <w:t xml:space="preserve"> (pronounced “</w:t>
+      </w:r>
+      <w:proofErr w:type="spellStart"/>
+      <w:r>
+        <w:rPr>
+          <w:rFonts w:ascii="Times New Roman" w:eastAsiaTheme="minorHAnsi" w:hAnsi="Times New Roman" w:cs="Times New Roman"/>
+          <w:sz w:val="24"/>
+          <w:szCs w:val="24"/>
+          <w:lang w:eastAsia="en-US"/>
+        </w:rPr>
+        <w:t>brotspot</w:t>
+      </w:r>
+      <w:proofErr w:type="spellEnd"/>
+      <w:r>
+        <w:rPr>
+          <w:rFonts w:ascii="Times New Roman" w:eastAsiaTheme="minorHAnsi" w:hAnsi="Times New Roman" w:cs="Times New Roman"/>
+          <w:sz w:val="24"/>
+          <w:szCs w:val="24"/>
+          <w:lang w:eastAsia="en-US"/>
+        </w:rPr>
+        <w:t xml:space="preserve">”). This document will specify the purpose, overall description, and requirements of </w:t>
+      </w:r>
+      <w:proofErr w:type="spellStart"/>
+      <w:r>
+        <w:rPr>
+          <w:rFonts w:ascii="Times New Roman" w:eastAsiaTheme="minorHAnsi" w:hAnsi="Times New Roman" w:cs="Times New Roman"/>
+          <w:sz w:val="24"/>
+          <w:szCs w:val="24"/>
+          <w:lang w:eastAsia="en-US"/>
+        </w:rPr>
+        <w:t>BratSpot</w:t>
+      </w:r>
+      <w:proofErr w:type="spellEnd"/>
+      <w:r>
+        <w:rPr>
+          <w:rFonts w:ascii="Times New Roman" w:eastAsiaTheme="minorHAnsi" w:hAnsi="Times New Roman" w:cs="Times New Roman"/>
+          <w:sz w:val="24"/>
+          <w:szCs w:val="24"/>
+          <w:lang w:eastAsia="en-US"/>
+        </w:rPr>
+        <w:t xml:space="preserve">. It will serve as a reference for designers, developers, and testers to ensure that the project requirements are fulfilled. Project management may use the requirements to estimate resources and development timelines, as well as to monitor progress against the plan. </w:t>
+      </w:r>
+    </w:p>
+    <w:p>
+      <w:pPr>
+        <w:spacing w:after="0" w:line="276" w:lineRule="auto"/>
+        <w:ind w:left="360"/>
+        <w:contextualSpacing/>
+        <w:rPr>
+          <w:rFonts w:ascii="Times New Roman" w:eastAsiaTheme="minorHAnsi" w:hAnsi="Times New Roman" w:cs="Times New Roman"/>
+          <w:sz w:val="24"/>
+          <w:szCs w:val="24"/>
+          <w:lang w:eastAsia="en-US"/>
+        </w:rPr>
+      </w:pPr>
+    </w:p>
+    <w:p>
+      <w:pPr>
         <w:pStyle w:val="ListParagraph"/>
         <w:numPr>
           <w:ilvl w:val="1"/>
@@ -1945,19 +2142,546 @@
         <w:spacing w:after="0" w:line="276" w:lineRule="auto"/>
         <w:rPr>
           <w:rFonts w:ascii="Times New Roman" w:eastAsiaTheme="minorHAnsi" w:hAnsi="Times New Roman" w:cs="Times New Roman"/>
-          <w:sz w:val="24"/>
-          <w:szCs w:val="24"/>
-          <w:lang w:eastAsia="en-US"/>
-        </w:rPr>
-      </w:pPr>
-      <w:r>
-        <w:rPr>
-          <w:rFonts w:ascii="Times New Roman" w:eastAsiaTheme="minorHAnsi" w:hAnsi="Times New Roman" w:cs="Times New Roman"/>
-          <w:sz w:val="24"/>
-          <w:szCs w:val="24"/>
-          <w:lang w:eastAsia="en-US"/>
-        </w:rPr>
-        <w:t xml:space="preserve">Project Objectives </w:t>
+          <w:b/>
+          <w:bCs/>
+          <w:sz w:val="24"/>
+          <w:szCs w:val="24"/>
+          <w:lang w:eastAsia="en-US"/>
+        </w:rPr>
+      </w:pPr>
+      <w:r>
+        <w:rPr>
+          <w:rFonts w:ascii="Times New Roman" w:eastAsiaTheme="minorHAnsi" w:hAnsi="Times New Roman" w:cs="Times New Roman"/>
+          <w:b/>
+          <w:bCs/>
+          <w:sz w:val="24"/>
+          <w:szCs w:val="24"/>
+          <w:lang w:eastAsia="en-US"/>
+        </w:rPr>
+        <w:t>Purpose</w:t>
+      </w:r>
+    </w:p>
+    <w:p>
+      <w:pPr>
+        <w:spacing w:after="0" w:line="276" w:lineRule="auto"/>
+        <w:ind w:left="360"/>
+        <w:rPr>
+          <w:rFonts w:ascii="Times New Roman" w:eastAsiaTheme="minorHAnsi" w:hAnsi="Times New Roman" w:cs="Times New Roman"/>
+          <w:sz w:val="24"/>
+          <w:szCs w:val="24"/>
+          <w:lang w:eastAsia="en-US"/>
+        </w:rPr>
+      </w:pPr>
+      <w:r>
+        <w:rPr>
+          <w:rFonts w:ascii="Times New Roman" w:eastAsiaTheme="minorHAnsi" w:hAnsi="Times New Roman" w:cs="Times New Roman"/>
+          <w:sz w:val="24"/>
+          <w:szCs w:val="24"/>
+          <w:lang w:eastAsia="en-US"/>
+        </w:rPr>
+        <w:t xml:space="preserve">The purpose of this project is to improve hot dog </w:t>
+      </w:r>
+      <w:r>
+        <w:rPr>
+          <w:rFonts w:ascii="Times New Roman" w:eastAsiaTheme="minorHAnsi" w:hAnsi="Times New Roman" w:cs="Times New Roman"/>
+          <w:sz w:val="24"/>
+          <w:szCs w:val="24"/>
+          <w:lang w:eastAsia="en-US"/>
+        </w:rPr>
+        <w:t>vendors’</w:t>
+      </w:r>
+      <w:r>
+        <w:rPr>
+          <w:rFonts w:ascii="Times New Roman" w:eastAsiaTheme="minorHAnsi" w:hAnsi="Times New Roman" w:cs="Times New Roman"/>
+          <w:sz w:val="24"/>
+          <w:szCs w:val="24"/>
+          <w:lang w:eastAsia="en-US"/>
+        </w:rPr>
+        <w:t xml:space="preserve"> productivity by enabling them to </w:t>
+      </w:r>
+      <w:r>
+        <w:rPr>
+          <w:rFonts w:ascii="Times New Roman" w:eastAsiaTheme="minorHAnsi" w:hAnsi="Times New Roman" w:cs="Times New Roman"/>
+          <w:sz w:val="24"/>
+          <w:szCs w:val="24"/>
+          <w:lang w:eastAsia="en-US"/>
+        </w:rPr>
+        <w:t xml:space="preserve">do more than input an order for a generic hot dog and calculate payment. With </w:t>
+      </w:r>
+      <w:proofErr w:type="spellStart"/>
+      <w:r>
+        <w:rPr>
+          <w:rFonts w:ascii="Times New Roman" w:eastAsiaTheme="minorHAnsi" w:hAnsi="Times New Roman" w:cs="Times New Roman"/>
+          <w:sz w:val="24"/>
+          <w:szCs w:val="24"/>
+          <w:lang w:eastAsia="en-US"/>
+        </w:rPr>
+        <w:t>BratSpot</w:t>
+      </w:r>
+      <w:proofErr w:type="spellEnd"/>
+      <w:r>
+        <w:rPr>
+          <w:rFonts w:ascii="Times New Roman" w:eastAsiaTheme="minorHAnsi" w:hAnsi="Times New Roman" w:cs="Times New Roman"/>
+          <w:sz w:val="24"/>
+          <w:szCs w:val="24"/>
+          <w:lang w:eastAsia="en-US"/>
+        </w:rPr>
+        <w:t xml:space="preserve">, hot dog vendors will be able to </w:t>
+      </w:r>
+      <w:r>
+        <w:rPr>
+          <w:rFonts w:ascii="Times New Roman" w:eastAsiaTheme="minorHAnsi" w:hAnsi="Times New Roman" w:cs="Times New Roman"/>
+          <w:sz w:val="24"/>
+          <w:szCs w:val="24"/>
+          <w:lang w:eastAsia="en-US"/>
+        </w:rPr>
+        <w:t>input customized orders, track inventory, and display filtered search results</w:t>
+      </w:r>
+      <w:r>
+        <w:rPr>
+          <w:rFonts w:ascii="Times New Roman" w:eastAsiaTheme="minorHAnsi" w:hAnsi="Times New Roman" w:cs="Times New Roman"/>
+          <w:sz w:val="24"/>
+          <w:szCs w:val="24"/>
+          <w:lang w:eastAsia="en-US"/>
+        </w:rPr>
+        <w:t xml:space="preserve">. </w:t>
+      </w:r>
+      <w:r>
+        <w:rPr>
+          <w:rFonts w:ascii="Times New Roman" w:eastAsiaTheme="minorHAnsi" w:hAnsi="Times New Roman" w:cs="Times New Roman"/>
+          <w:sz w:val="24"/>
+          <w:szCs w:val="24"/>
+          <w:lang w:eastAsia="en-US"/>
+        </w:rPr>
+        <w:t xml:space="preserve">By simplifying the ordering and inventory management processes and offering customization, hot dog cart owners can differentiate themselves from others </w:t>
+      </w:r>
+      <w:r>
+        <w:rPr>
+          <w:rFonts w:ascii="Times New Roman" w:eastAsiaTheme="minorHAnsi" w:hAnsi="Times New Roman" w:cs="Times New Roman"/>
+          <w:sz w:val="24"/>
+          <w:szCs w:val="24"/>
+          <w:lang w:eastAsia="en-US"/>
+        </w:rPr>
+        <w:t>to</w:t>
+      </w:r>
+      <w:r>
+        <w:rPr>
+          <w:rFonts w:ascii="Times New Roman" w:eastAsiaTheme="minorHAnsi" w:hAnsi="Times New Roman" w:cs="Times New Roman"/>
+          <w:sz w:val="24"/>
+          <w:szCs w:val="24"/>
+          <w:lang w:eastAsia="en-US"/>
+        </w:rPr>
+        <w:t xml:space="preserve"> build brand loyalty</w:t>
+      </w:r>
+      <w:r>
+        <w:rPr>
+          <w:rFonts w:ascii="Times New Roman" w:eastAsiaTheme="minorHAnsi" w:hAnsi="Times New Roman" w:cs="Times New Roman"/>
+          <w:sz w:val="24"/>
+          <w:szCs w:val="24"/>
+          <w:lang w:eastAsia="en-US"/>
+        </w:rPr>
+        <w:t xml:space="preserve"> in an ever-evolving mobile food vending landscape.  </w:t>
+      </w:r>
+    </w:p>
+    <w:p>
+      <w:pPr>
+        <w:pStyle w:val="ListParagraph"/>
+        <w:spacing w:after="0" w:line="276" w:lineRule="auto"/>
+        <w:ind w:left="792"/>
+        <w:rPr>
+          <w:rFonts w:ascii="Times New Roman" w:eastAsiaTheme="minorHAnsi" w:hAnsi="Times New Roman" w:cs="Times New Roman"/>
+          <w:sz w:val="24"/>
+          <w:szCs w:val="24"/>
+          <w:lang w:eastAsia="en-US"/>
+        </w:rPr>
+      </w:pPr>
+    </w:p>
+    <w:p>
+      <w:pPr>
+        <w:pStyle w:val="ListParagraph"/>
+        <w:numPr>
+          <w:ilvl w:val="1"/>
+          <w:numId w:val="5"/>
+        </w:numPr>
+        <w:spacing w:after="0" w:line="276" w:lineRule="auto"/>
+        <w:rPr>
+          <w:rFonts w:ascii="Times New Roman" w:eastAsiaTheme="minorHAnsi" w:hAnsi="Times New Roman" w:cs="Times New Roman"/>
+          <w:b/>
+          <w:bCs/>
+          <w:sz w:val="24"/>
+          <w:szCs w:val="24"/>
+          <w:lang w:eastAsia="en-US"/>
+        </w:rPr>
+      </w:pPr>
+      <w:r>
+        <w:rPr>
+          <w:rFonts w:ascii="Times New Roman" w:eastAsiaTheme="minorHAnsi" w:hAnsi="Times New Roman" w:cs="Times New Roman"/>
+          <w:b/>
+          <w:bCs/>
+          <w:sz w:val="24"/>
+          <w:szCs w:val="24"/>
+          <w:lang w:eastAsia="en-US"/>
+        </w:rPr>
+        <w:t>Project Objective</w:t>
+      </w:r>
+    </w:p>
+    <w:p>
+      <w:pPr>
+        <w:spacing w:after="0" w:line="276" w:lineRule="auto"/>
+        <w:ind w:left="360"/>
+        <w:rPr>
+          <w:rFonts w:ascii="Times New Roman" w:eastAsiaTheme="minorHAnsi" w:hAnsi="Times New Roman" w:cs="Times New Roman"/>
+          <w:sz w:val="24"/>
+          <w:szCs w:val="24"/>
+          <w:lang w:eastAsia="en-US"/>
+        </w:rPr>
+      </w:pPr>
+      <w:r>
+        <w:rPr>
+          <w:rFonts w:ascii="Times New Roman" w:eastAsia="Times New Roman" w:hAnsi="Times New Roman" w:cs="Times New Roman"/>
+          <w:sz w:val="24"/>
+          <w:szCs w:val="24"/>
+        </w:rPr>
+        <w:t xml:space="preserve">Add 3 features to increase the functionality of a </w:t>
+      </w:r>
+      <w:r>
+        <w:rPr>
+          <w:rFonts w:ascii="Times New Roman" w:eastAsia="Times New Roman" w:hAnsi="Times New Roman" w:cs="Times New Roman"/>
+          <w:sz w:val="24"/>
+          <w:szCs w:val="24"/>
+        </w:rPr>
+        <w:t xml:space="preserve">point-of-sale application for hot dog </w:t>
+      </w:r>
+      <w:r>
+        <w:rPr>
+          <w:rFonts w:ascii="Times New Roman" w:eastAsia="Times New Roman" w:hAnsi="Times New Roman" w:cs="Times New Roman"/>
+          <w:sz w:val="24"/>
+          <w:szCs w:val="24"/>
+        </w:rPr>
+        <w:t>cart owners</w:t>
+      </w:r>
+      <w:r>
+        <w:rPr>
+          <w:rFonts w:ascii="Times New Roman" w:eastAsia="Times New Roman" w:hAnsi="Times New Roman" w:cs="Times New Roman"/>
+          <w:sz w:val="24"/>
+          <w:szCs w:val="24"/>
+        </w:rPr>
+        <w:t xml:space="preserve"> </w:t>
+      </w:r>
+      <w:r>
+        <w:rPr>
+          <w:rFonts w:ascii="Times New Roman" w:eastAsia="Times New Roman" w:hAnsi="Times New Roman" w:cs="Times New Roman"/>
+          <w:sz w:val="24"/>
+          <w:szCs w:val="24"/>
+        </w:rPr>
+        <w:t>b</w:t>
+      </w:r>
+      <w:r>
+        <w:rPr>
+          <w:rFonts w:ascii="Times New Roman" w:eastAsia="Times New Roman" w:hAnsi="Times New Roman" w:cs="Times New Roman"/>
+          <w:sz w:val="24"/>
+          <w:szCs w:val="24"/>
+        </w:rPr>
+        <w:t>y May 10, 2022</w:t>
+      </w:r>
+      <w:r>
+        <w:rPr>
+          <w:rFonts w:ascii="Times New Roman" w:eastAsia="Times New Roman" w:hAnsi="Times New Roman" w:cs="Times New Roman"/>
+          <w:sz w:val="24"/>
+          <w:szCs w:val="24"/>
+        </w:rPr>
+        <w:t>.</w:t>
+      </w:r>
+    </w:p>
+    <w:p>
+      <w:pPr>
+        <w:spacing w:after="0" w:line="240" w:lineRule="auto"/>
+        <w:ind w:left="360"/>
+        <w:rPr>
+          <w:rFonts w:ascii="Times New Roman" w:eastAsiaTheme="minorHAnsi" w:hAnsi="Times New Roman" w:cs="Times New Roman"/>
+          <w:sz w:val="24"/>
+          <w:szCs w:val="24"/>
+          <w:lang w:eastAsia="en-US"/>
+        </w:rPr>
+      </w:pPr>
+    </w:p>
+    <w:p>
+      <w:pPr>
+        <w:pStyle w:val="ListParagraph"/>
+        <w:numPr>
+          <w:ilvl w:val="1"/>
+          <w:numId w:val="5"/>
+        </w:numPr>
+        <w:spacing w:after="0" w:line="240" w:lineRule="auto"/>
+        <w:rPr>
+          <w:rFonts w:ascii="Times New Roman" w:eastAsiaTheme="minorHAnsi" w:hAnsi="Times New Roman" w:cs="Times New Roman"/>
+          <w:b/>
+          <w:bCs/>
+          <w:sz w:val="24"/>
+          <w:szCs w:val="24"/>
+          <w:lang w:eastAsia="en-US"/>
+        </w:rPr>
+      </w:pPr>
+      <w:r>
+        <w:rPr>
+          <w:rFonts w:ascii="Times New Roman" w:eastAsiaTheme="minorHAnsi" w:hAnsi="Times New Roman" w:cs="Times New Roman"/>
+          <w:b/>
+          <w:bCs/>
+          <w:sz w:val="24"/>
+          <w:szCs w:val="24"/>
+          <w:lang w:eastAsia="en-US"/>
+        </w:rPr>
+        <w:t>Project Scope</w:t>
+      </w:r>
+    </w:p>
+    <w:p>
+      <w:pPr>
+        <w:spacing w:line="240" w:lineRule="auto"/>
+        <w:ind w:left="360"/>
+        <w:rPr>
+          <w:rFonts w:ascii="Times New Roman" w:eastAsiaTheme="minorHAnsi" w:hAnsi="Times New Roman" w:cs="Times New Roman"/>
+          <w:sz w:val="24"/>
+          <w:szCs w:val="24"/>
+          <w:lang w:eastAsia="en-US"/>
+        </w:rPr>
+      </w:pPr>
+      <w:proofErr w:type="spellStart"/>
+      <w:r>
+        <w:rPr>
+          <w:rFonts w:ascii="Times New Roman" w:eastAsiaTheme="minorHAnsi" w:hAnsi="Times New Roman" w:cs="Times New Roman"/>
+          <w:sz w:val="24"/>
+          <w:szCs w:val="24"/>
+          <w:lang w:eastAsia="en-US"/>
+        </w:rPr>
+        <w:t>BratSpot</w:t>
+      </w:r>
+      <w:proofErr w:type="spellEnd"/>
+      <w:r>
+        <w:rPr>
+          <w:rFonts w:ascii="Times New Roman" w:eastAsiaTheme="minorHAnsi" w:hAnsi="Times New Roman" w:cs="Times New Roman"/>
+          <w:sz w:val="24"/>
+          <w:szCs w:val="24"/>
+          <w:lang w:eastAsia="en-US"/>
+        </w:rPr>
+        <w:t xml:space="preserve"> will be a mobile point-of-sale application that hot dog cart owners can use to conduct their business. In addition to basic functions, such as inputting an order and calculating payment, the application will allow users to:</w:t>
+      </w:r>
+    </w:p>
+    <w:p>
+      <w:pPr>
+        <w:pStyle w:val="ListParagraph"/>
+        <w:numPr>
+          <w:ilvl w:val="1"/>
+          <w:numId w:val="7"/>
+        </w:numPr>
+        <w:spacing w:line="276" w:lineRule="auto"/>
+        <w:rPr>
+          <w:rFonts w:ascii="Times New Roman" w:eastAsiaTheme="minorHAnsi" w:hAnsi="Times New Roman" w:cs="Times New Roman"/>
+          <w:sz w:val="24"/>
+          <w:szCs w:val="24"/>
+          <w:lang w:eastAsia="en-US"/>
+        </w:rPr>
+      </w:pPr>
+      <w:r>
+        <w:rPr>
+          <w:rFonts w:ascii="Times New Roman" w:eastAsiaTheme="minorHAnsi" w:hAnsi="Times New Roman" w:cs="Times New Roman"/>
+          <w:sz w:val="24"/>
+          <w:szCs w:val="24"/>
+          <w:lang w:eastAsia="en-US"/>
+        </w:rPr>
+        <w:t>Customize the menu</w:t>
+      </w:r>
+    </w:p>
+    <w:p>
+      <w:pPr>
+        <w:pStyle w:val="ListParagraph"/>
+        <w:numPr>
+          <w:ilvl w:val="1"/>
+          <w:numId w:val="7"/>
+        </w:numPr>
+        <w:spacing w:line="276" w:lineRule="auto"/>
+        <w:rPr>
+          <w:rFonts w:ascii="Times New Roman" w:eastAsiaTheme="minorHAnsi" w:hAnsi="Times New Roman" w:cs="Times New Roman"/>
+          <w:sz w:val="24"/>
+          <w:szCs w:val="24"/>
+          <w:lang w:eastAsia="en-US"/>
+        </w:rPr>
+      </w:pPr>
+      <w:r>
+        <w:rPr>
+          <w:rFonts w:ascii="Times New Roman" w:eastAsiaTheme="minorHAnsi" w:hAnsi="Times New Roman" w:cs="Times New Roman"/>
+          <w:sz w:val="24"/>
+          <w:szCs w:val="24"/>
+          <w:lang w:eastAsia="en-US"/>
+        </w:rPr>
+        <w:t>Offer customers even more customization options for hot dogs</w:t>
+      </w:r>
+    </w:p>
+    <w:p>
+      <w:pPr>
+        <w:pStyle w:val="ListParagraph"/>
+        <w:numPr>
+          <w:ilvl w:val="1"/>
+          <w:numId w:val="7"/>
+        </w:numPr>
+        <w:spacing w:line="276" w:lineRule="auto"/>
+        <w:rPr>
+          <w:rFonts w:ascii="Times New Roman" w:eastAsiaTheme="minorHAnsi" w:hAnsi="Times New Roman" w:cs="Times New Roman"/>
+          <w:sz w:val="24"/>
+          <w:szCs w:val="24"/>
+          <w:lang w:eastAsia="en-US"/>
+        </w:rPr>
+      </w:pPr>
+      <w:r>
+        <w:rPr>
+          <w:rFonts w:ascii="Times New Roman" w:eastAsiaTheme="minorHAnsi" w:hAnsi="Times New Roman" w:cs="Times New Roman"/>
+          <w:sz w:val="24"/>
+          <w:szCs w:val="24"/>
+          <w:lang w:eastAsia="en-US"/>
+        </w:rPr>
+        <w:t>Easily view orders of varying complexity</w:t>
+      </w:r>
+    </w:p>
+    <w:p>
+      <w:pPr>
+        <w:pStyle w:val="ListParagraph"/>
+        <w:numPr>
+          <w:ilvl w:val="1"/>
+          <w:numId w:val="7"/>
+        </w:numPr>
+        <w:spacing w:line="276" w:lineRule="auto"/>
+        <w:rPr>
+          <w:rFonts w:ascii="Times New Roman" w:eastAsiaTheme="minorHAnsi" w:hAnsi="Times New Roman" w:cs="Times New Roman"/>
+          <w:sz w:val="24"/>
+          <w:szCs w:val="24"/>
+          <w:lang w:eastAsia="en-US"/>
+        </w:rPr>
+      </w:pPr>
+      <w:r>
+        <w:rPr>
+          <w:rFonts w:ascii="Times New Roman" w:eastAsiaTheme="minorHAnsi" w:hAnsi="Times New Roman" w:cs="Times New Roman"/>
+          <w:sz w:val="24"/>
+          <w:szCs w:val="24"/>
+          <w:lang w:eastAsia="en-US"/>
+        </w:rPr>
+        <w:t xml:space="preserve">Keep track of inventory </w:t>
+      </w:r>
+    </w:p>
+    <w:p>
+      <w:pPr>
+        <w:pStyle w:val="ListParagraph"/>
+        <w:numPr>
+          <w:ilvl w:val="1"/>
+          <w:numId w:val="7"/>
+        </w:numPr>
+        <w:spacing w:line="276" w:lineRule="auto"/>
+        <w:rPr>
+          <w:rFonts w:ascii="Times New Roman" w:eastAsiaTheme="minorHAnsi" w:hAnsi="Times New Roman" w:cs="Times New Roman"/>
+          <w:sz w:val="24"/>
+          <w:szCs w:val="24"/>
+          <w:lang w:eastAsia="en-US"/>
+        </w:rPr>
+      </w:pPr>
+      <w:r>
+        <w:rPr>
+          <w:rFonts w:ascii="Times New Roman" w:eastAsiaTheme="minorHAnsi" w:hAnsi="Times New Roman" w:cs="Times New Roman"/>
+          <w:sz w:val="24"/>
+          <w:szCs w:val="24"/>
+          <w:lang w:eastAsia="en-US"/>
+        </w:rPr>
+        <w:t>Receive alerts when stock is running low</w:t>
+      </w:r>
+    </w:p>
+    <w:p>
+      <w:pPr>
+        <w:pStyle w:val="ListParagraph"/>
+        <w:numPr>
+          <w:ilvl w:val="1"/>
+          <w:numId w:val="7"/>
+        </w:numPr>
+        <w:spacing w:line="276" w:lineRule="auto"/>
+        <w:rPr>
+          <w:rFonts w:ascii="Times New Roman" w:eastAsiaTheme="minorHAnsi" w:hAnsi="Times New Roman" w:cs="Times New Roman"/>
+          <w:sz w:val="24"/>
+          <w:szCs w:val="24"/>
+          <w:lang w:eastAsia="en-US"/>
+        </w:rPr>
+      </w:pPr>
+      <w:r>
+        <w:rPr>
+          <w:rFonts w:ascii="Times New Roman" w:eastAsiaTheme="minorHAnsi" w:hAnsi="Times New Roman" w:cs="Times New Roman"/>
+          <w:sz w:val="24"/>
+          <w:szCs w:val="24"/>
+          <w:lang w:eastAsia="en-US"/>
+        </w:rPr>
+        <w:t>Automatically reorder items when stock is low</w:t>
+      </w:r>
+    </w:p>
+    <w:p>
+      <w:pPr>
+        <w:pStyle w:val="ListParagraph"/>
+        <w:numPr>
+          <w:ilvl w:val="1"/>
+          <w:numId w:val="7"/>
+        </w:numPr>
+        <w:spacing w:line="276" w:lineRule="auto"/>
+        <w:rPr>
+          <w:rFonts w:ascii="Times New Roman" w:eastAsiaTheme="minorHAnsi" w:hAnsi="Times New Roman" w:cs="Times New Roman"/>
+          <w:sz w:val="24"/>
+          <w:szCs w:val="24"/>
+          <w:lang w:eastAsia="en-US"/>
+        </w:rPr>
+      </w:pPr>
+      <w:r>
+        <w:rPr>
+          <w:rFonts w:ascii="Times New Roman" w:eastAsiaTheme="minorHAnsi" w:hAnsi="Times New Roman" w:cs="Times New Roman"/>
+          <w:sz w:val="24"/>
+          <w:szCs w:val="24"/>
+          <w:lang w:eastAsia="en-US"/>
+        </w:rPr>
+        <w:t>View filtered menu results</w:t>
+      </w:r>
+    </w:p>
+    <w:p>
+      <w:pPr>
+        <w:pStyle w:val="ListParagraph"/>
+        <w:spacing w:after="0" w:line="240" w:lineRule="auto"/>
+        <w:ind w:left="360" w:firstLine="360"/>
+        <w:rPr>
+          <w:rFonts w:ascii="Times New Roman" w:eastAsiaTheme="minorHAnsi" w:hAnsi="Times New Roman" w:cs="Times New Roman"/>
+          <w:sz w:val="24"/>
+          <w:szCs w:val="24"/>
+          <w:lang w:eastAsia="en-US"/>
+        </w:rPr>
+      </w:pPr>
+      <w:r>
+        <w:rPr>
+          <w:rFonts w:ascii="Times New Roman" w:eastAsiaTheme="minorHAnsi" w:hAnsi="Times New Roman" w:cs="Times New Roman"/>
+          <w:sz w:val="24"/>
+          <w:szCs w:val="24"/>
+          <w:lang w:eastAsia="en-US"/>
+        </w:rPr>
+        <w:t xml:space="preserve">    </w:t>
+      </w:r>
+    </w:p>
+    <w:p>
+      <w:pPr>
+        <w:spacing w:after="0" w:line="276" w:lineRule="auto"/>
+        <w:ind w:left="360"/>
+        <w:rPr>
+          <w:rFonts w:ascii="Times New Roman" w:eastAsiaTheme="minorHAnsi" w:hAnsi="Times New Roman" w:cs="Times New Roman"/>
+          <w:sz w:val="24"/>
+          <w:szCs w:val="24"/>
+          <w:lang w:eastAsia="en-US"/>
+        </w:rPr>
+      </w:pPr>
+      <w:r>
+        <w:rPr>
+          <w:rFonts w:ascii="Times New Roman" w:eastAsiaTheme="minorHAnsi" w:hAnsi="Times New Roman" w:cs="Times New Roman"/>
+          <w:sz w:val="24"/>
+          <w:szCs w:val="24"/>
+          <w:lang w:eastAsia="en-US"/>
+        </w:rPr>
+        <w:t xml:space="preserve">Users will have access to the application anywhere where they can access a Wi-Fi network or cellular data. </w:t>
       </w:r>
     </w:p>
     <w:p>
@@ -1982,33 +2706,217 @@
         <w:spacing w:line="276" w:lineRule="auto"/>
         <w:rPr>
           <w:rFonts w:ascii="Times New Roman" w:eastAsiaTheme="minorHAnsi" w:hAnsi="Times New Roman" w:cs="Times New Roman"/>
-          <w:sz w:val="24"/>
-          <w:szCs w:val="24"/>
-          <w:lang w:eastAsia="en-US"/>
-        </w:rPr>
-      </w:pPr>
-      <w:r>
-        <w:rPr>
-          <w:rFonts w:ascii="Times New Roman" w:eastAsiaTheme="minorHAnsi" w:hAnsi="Times New Roman" w:cs="Times New Roman"/>
-          <w:sz w:val="24"/>
-          <w:szCs w:val="24"/>
-          <w:lang w:eastAsia="en-US"/>
-        </w:rPr>
-        <w:t xml:space="preserve">Project </w:t>
-      </w:r>
-      <w:r>
-        <w:rPr>
-          <w:rFonts w:ascii="Times New Roman" w:eastAsiaTheme="minorHAnsi" w:hAnsi="Times New Roman" w:cs="Times New Roman"/>
-          <w:sz w:val="24"/>
-          <w:szCs w:val="24"/>
-          <w:lang w:eastAsia="en-US"/>
-        </w:rPr>
-        <w:t>Scope</w:t>
+          <w:b/>
+          <w:bCs/>
+          <w:sz w:val="24"/>
+          <w:szCs w:val="24"/>
+          <w:lang w:eastAsia="en-US"/>
+        </w:rPr>
+      </w:pPr>
+      <w:r>
+        <w:rPr>
+          <w:rFonts w:ascii="Times New Roman" w:eastAsiaTheme="minorHAnsi" w:hAnsi="Times New Roman" w:cs="Times New Roman"/>
+          <w:b/>
+          <w:bCs/>
+          <w:sz w:val="24"/>
+          <w:szCs w:val="24"/>
+          <w:lang w:eastAsia="en-US"/>
+        </w:rPr>
+        <w:t>Definitions, Acronyms, and Abbreviations</w:t>
       </w:r>
     </w:p>
     <w:p>
       <w:pPr>
         <w:pStyle w:val="ListParagraph"/>
+        <w:numPr>
+          <w:ilvl w:val="1"/>
+          <w:numId w:val="6"/>
+        </w:numPr>
+        <w:spacing w:after="0" w:line="276" w:lineRule="auto"/>
+        <w:rPr>
+          <w:rFonts w:ascii="Times New Roman" w:hAnsi="Times New Roman" w:cs="Times New Roman"/>
+        </w:rPr>
+      </w:pPr>
+      <w:r>
+        <w:rPr>
+          <w:rFonts w:ascii="Times New Roman" w:hAnsi="Times New Roman" w:cs="Times New Roman"/>
+          <w:b/>
+          <w:bCs/>
+        </w:rPr>
+        <w:t>Hot dog vendors</w:t>
+      </w:r>
+      <w:r>
+        <w:rPr>
+          <w:rFonts w:ascii="Times New Roman" w:hAnsi="Times New Roman" w:cs="Times New Roman"/>
+        </w:rPr>
+        <w:t>: used interchangeably with “hot dog cart owners”</w:t>
+      </w:r>
+    </w:p>
+    <w:p>
+      <w:pPr>
+        <w:pStyle w:val="ListParagraph"/>
+        <w:numPr>
+          <w:ilvl w:val="1"/>
+          <w:numId w:val="6"/>
+        </w:numPr>
+        <w:spacing w:after="0" w:line="276" w:lineRule="auto"/>
+        <w:rPr>
+          <w:rFonts w:ascii="Times New Roman" w:hAnsi="Times New Roman" w:cs="Times New Roman"/>
+        </w:rPr>
+      </w:pPr>
+      <w:r>
+        <w:rPr>
+          <w:rFonts w:ascii="Times New Roman" w:hAnsi="Times New Roman" w:cs="Times New Roman"/>
+          <w:b/>
+          <w:bCs/>
+        </w:rPr>
+        <w:t>MOSCOW</w:t>
+      </w:r>
+      <w:r>
+        <w:rPr>
+          <w:rFonts w:ascii="Times New Roman" w:hAnsi="Times New Roman" w:cs="Times New Roman"/>
+        </w:rPr>
+        <w:t xml:space="preserve">: Prioritization </w:t>
+      </w:r>
+      <w:r>
+        <w:rPr>
+          <w:rFonts w:ascii="Times New Roman" w:hAnsi="Times New Roman" w:cs="Times New Roman"/>
+        </w:rPr>
+        <w:t xml:space="preserve">technique to rate the importance of the delivery of each requirement - </w:t>
+      </w:r>
+      <w:r>
+        <w:rPr>
+          <w:rFonts w:ascii="Times New Roman" w:eastAsia="Calibri" w:hAnsi="Times New Roman" w:cs="Times New Roman"/>
+        </w:rPr>
+        <w:t xml:space="preserve">Must have, </w:t>
+      </w:r>
+      <w:proofErr w:type="gramStart"/>
+      <w:r>
+        <w:rPr>
+          <w:rFonts w:ascii="Times New Roman" w:eastAsia="Calibri" w:hAnsi="Times New Roman" w:cs="Times New Roman"/>
+        </w:rPr>
+        <w:t>Should</w:t>
+      </w:r>
+      <w:proofErr w:type="gramEnd"/>
+      <w:r>
+        <w:rPr>
+          <w:rFonts w:ascii="Times New Roman" w:eastAsia="Calibri" w:hAnsi="Times New Roman" w:cs="Times New Roman"/>
+        </w:rPr>
+        <w:t xml:space="preserve"> have, Could have, Won’t have</w:t>
+      </w:r>
+    </w:p>
+    <w:p>
+      <w:pPr>
+        <w:pStyle w:val="ListParagraph"/>
+        <w:numPr>
+          <w:ilvl w:val="1"/>
+          <w:numId w:val="6"/>
+        </w:numPr>
+        <w:spacing w:after="0" w:line="276" w:lineRule="auto"/>
+        <w:rPr>
+          <w:rFonts w:ascii="Times New Roman" w:eastAsiaTheme="minorHAnsi" w:hAnsi="Times New Roman" w:cs="Times New Roman"/>
+          <w:sz w:val="24"/>
+          <w:szCs w:val="24"/>
+          <w:lang w:eastAsia="en-US"/>
+        </w:rPr>
+      </w:pPr>
+      <w:r>
+        <w:rPr>
+          <w:rFonts w:ascii="Times New Roman" w:eastAsiaTheme="minorHAnsi" w:hAnsi="Times New Roman" w:cs="Times New Roman"/>
+          <w:b/>
+          <w:bCs/>
+          <w:sz w:val="24"/>
+          <w:szCs w:val="24"/>
+          <w:lang w:eastAsia="en-US"/>
+        </w:rPr>
+        <w:t>POS</w:t>
+      </w:r>
+      <w:r>
+        <w:rPr>
+          <w:rFonts w:ascii="Times New Roman" w:eastAsiaTheme="minorHAnsi" w:hAnsi="Times New Roman" w:cs="Times New Roman"/>
+          <w:sz w:val="24"/>
+          <w:szCs w:val="24"/>
+          <w:lang w:eastAsia="en-US"/>
+        </w:rPr>
+        <w:t>: Point of Sale</w:t>
+      </w:r>
+    </w:p>
+    <w:p>
+      <w:pPr>
+        <w:pStyle w:val="ListParagraph"/>
+        <w:numPr>
+          <w:ilvl w:val="1"/>
+          <w:numId w:val="6"/>
+        </w:numPr>
+        <w:spacing w:after="0" w:line="276" w:lineRule="auto"/>
+        <w:rPr>
+          <w:rFonts w:ascii="Times New Roman" w:eastAsiaTheme="minorHAnsi" w:hAnsi="Times New Roman" w:cs="Times New Roman"/>
+          <w:sz w:val="24"/>
+          <w:szCs w:val="24"/>
+          <w:lang w:eastAsia="en-US"/>
+        </w:rPr>
+      </w:pPr>
+      <w:r>
+        <w:rPr>
+          <w:rFonts w:ascii="Times New Roman" w:eastAsiaTheme="minorHAnsi" w:hAnsi="Times New Roman" w:cs="Times New Roman"/>
+          <w:b/>
+          <w:bCs/>
+          <w:sz w:val="24"/>
+          <w:szCs w:val="24"/>
+          <w:lang w:eastAsia="en-US"/>
+        </w:rPr>
+        <w:lastRenderedPageBreak/>
+        <w:t>SRS</w:t>
+      </w:r>
+      <w:r>
+        <w:rPr>
+          <w:rFonts w:ascii="Times New Roman" w:eastAsiaTheme="minorHAnsi" w:hAnsi="Times New Roman" w:cs="Times New Roman"/>
+          <w:sz w:val="24"/>
+          <w:szCs w:val="24"/>
+          <w:lang w:eastAsia="en-US"/>
+        </w:rPr>
+        <w:t>: Software Requirements Specification</w:t>
+      </w:r>
+    </w:p>
+    <w:p>
+      <w:pPr>
+        <w:pStyle w:val="ListParagraph"/>
+        <w:numPr>
+          <w:ilvl w:val="1"/>
+          <w:numId w:val="6"/>
+        </w:numPr>
+        <w:spacing w:after="0" w:line="276" w:lineRule="auto"/>
+        <w:rPr>
+          <w:rFonts w:ascii="Times New Roman" w:eastAsiaTheme="minorHAnsi" w:hAnsi="Times New Roman" w:cs="Times New Roman"/>
+          <w:sz w:val="24"/>
+          <w:szCs w:val="24"/>
+          <w:lang w:eastAsia="en-US"/>
+        </w:rPr>
+      </w:pPr>
+      <w:r>
+        <w:rPr>
+          <w:rFonts w:ascii="Times New Roman" w:eastAsiaTheme="minorHAnsi" w:hAnsi="Times New Roman" w:cs="Times New Roman"/>
+          <w:b/>
+          <w:bCs/>
+          <w:sz w:val="24"/>
+          <w:szCs w:val="24"/>
+          <w:lang w:eastAsia="en-US"/>
+        </w:rPr>
+        <w:t>Wi-Fi network</w:t>
+      </w:r>
+      <w:r>
+        <w:rPr>
+          <w:rFonts w:ascii="Times New Roman" w:eastAsiaTheme="minorHAnsi" w:hAnsi="Times New Roman" w:cs="Times New Roman"/>
+          <w:sz w:val="24"/>
+          <w:szCs w:val="24"/>
+          <w:lang w:eastAsia="en-US"/>
+        </w:rPr>
+        <w:t xml:space="preserve">: an internet connection shared with multiple devices via a wireless router </w:t>
+      </w:r>
+    </w:p>
+    <w:p>
+      <w:pPr>
+        <w:spacing w:after="0"/>
         <w:rPr>
           <w:rFonts w:ascii="Times New Roman" w:eastAsiaTheme="minorHAnsi" w:hAnsi="Times New Roman" w:cs="Times New Roman"/>
           <w:sz w:val="24"/>
@@ -2027,19 +2935,316 @@
         <w:spacing w:after="0" w:line="276" w:lineRule="auto"/>
         <w:rPr>
           <w:rFonts w:ascii="Times New Roman" w:eastAsiaTheme="minorHAnsi" w:hAnsi="Times New Roman" w:cs="Times New Roman"/>
-          <w:sz w:val="24"/>
-          <w:szCs w:val="24"/>
-          <w:lang w:eastAsia="en-US"/>
-        </w:rPr>
-      </w:pPr>
-      <w:r>
-        <w:rPr>
-          <w:rFonts w:ascii="Times New Roman" w:eastAsiaTheme="minorHAnsi" w:hAnsi="Times New Roman" w:cs="Times New Roman"/>
-          <w:sz w:val="24"/>
-          <w:szCs w:val="24"/>
-          <w:lang w:eastAsia="en-US"/>
-        </w:rPr>
-        <w:t xml:space="preserve">Project Overview </w:t>
+          <w:b/>
+          <w:bCs/>
+          <w:sz w:val="24"/>
+          <w:szCs w:val="24"/>
+          <w:lang w:eastAsia="en-US"/>
+        </w:rPr>
+      </w:pPr>
+      <w:r>
+        <w:rPr>
+          <w:rFonts w:ascii="Times New Roman" w:eastAsiaTheme="minorHAnsi" w:hAnsi="Times New Roman" w:cs="Times New Roman"/>
+          <w:b/>
+          <w:bCs/>
+          <w:sz w:val="24"/>
+          <w:szCs w:val="24"/>
+          <w:lang w:eastAsia="en-US"/>
+        </w:rPr>
+        <w:t xml:space="preserve">Overview </w:t>
+      </w:r>
+    </w:p>
+    <w:p>
+      <w:pPr>
+        <w:spacing w:after="0" w:line="276" w:lineRule="auto"/>
+        <w:ind w:left="360"/>
+        <w:rPr>
+          <w:rFonts w:ascii="Times New Roman" w:eastAsiaTheme="minorHAnsi" w:hAnsi="Times New Roman" w:cs="Times New Roman"/>
+          <w:sz w:val="24"/>
+          <w:szCs w:val="24"/>
+          <w:lang w:eastAsia="en-US"/>
+        </w:rPr>
+      </w:pPr>
+      <w:r>
+        <w:rPr>
+          <w:rFonts w:ascii="Times New Roman" w:eastAsiaTheme="minorHAnsi" w:hAnsi="Times New Roman" w:cs="Times New Roman"/>
+          <w:sz w:val="24"/>
+          <w:szCs w:val="24"/>
+          <w:lang w:eastAsia="en-US"/>
+        </w:rPr>
+        <w:t>The requirements will be discussed in detail in the following sections:</w:t>
+      </w:r>
+    </w:p>
+    <w:p>
+      <w:pPr>
+        <w:pStyle w:val="ListParagraph"/>
+        <w:numPr>
+          <w:ilvl w:val="0"/>
+          <w:numId w:val="8"/>
+        </w:numPr>
+        <w:spacing w:after="0" w:line="276" w:lineRule="auto"/>
+        <w:rPr>
+          <w:rFonts w:ascii="Times New Roman" w:eastAsiaTheme="minorHAnsi" w:hAnsi="Times New Roman" w:cs="Times New Roman"/>
+          <w:sz w:val="24"/>
+          <w:szCs w:val="24"/>
+          <w:lang w:eastAsia="en-US"/>
+        </w:rPr>
+      </w:pPr>
+      <w:r>
+        <w:rPr>
+          <w:rFonts w:ascii="Times New Roman" w:eastAsiaTheme="minorHAnsi" w:hAnsi="Times New Roman" w:cs="Times New Roman"/>
+          <w:b/>
+          <w:bCs/>
+          <w:sz w:val="24"/>
+          <w:szCs w:val="24"/>
+          <w:lang w:eastAsia="en-US"/>
+        </w:rPr>
+        <w:t>Section 2</w:t>
+      </w:r>
+      <w:r>
+        <w:rPr>
+          <w:rFonts w:ascii="Times New Roman" w:eastAsiaTheme="minorHAnsi" w:hAnsi="Times New Roman" w:cs="Times New Roman"/>
+          <w:sz w:val="24"/>
+          <w:szCs w:val="24"/>
+          <w:lang w:eastAsia="en-US"/>
+        </w:rPr>
+        <w:t>: describes project features and functions, use cases, and user stories</w:t>
+      </w:r>
+    </w:p>
+    <w:p>
+      <w:pPr>
+        <w:pStyle w:val="ListParagraph"/>
+        <w:numPr>
+          <w:ilvl w:val="0"/>
+          <w:numId w:val="8"/>
+        </w:numPr>
+        <w:spacing w:after="0" w:line="276" w:lineRule="auto"/>
+        <w:rPr>
+          <w:rFonts w:ascii="Times New Roman" w:eastAsiaTheme="minorHAnsi" w:hAnsi="Times New Roman" w:cs="Times New Roman"/>
+          <w:sz w:val="24"/>
+          <w:szCs w:val="24"/>
+          <w:lang w:eastAsia="en-US"/>
+        </w:rPr>
+      </w:pPr>
+      <w:r>
+        <w:rPr>
+          <w:rFonts w:ascii="Times New Roman" w:eastAsiaTheme="minorHAnsi" w:hAnsi="Times New Roman" w:cs="Times New Roman"/>
+          <w:b/>
+          <w:bCs/>
+          <w:sz w:val="24"/>
+          <w:szCs w:val="24"/>
+          <w:lang w:eastAsia="en-US"/>
+        </w:rPr>
+        <w:t>Section 3</w:t>
+      </w:r>
+      <w:r>
+        <w:rPr>
+          <w:rFonts w:ascii="Times New Roman" w:eastAsiaTheme="minorHAnsi" w:hAnsi="Times New Roman" w:cs="Times New Roman"/>
+          <w:sz w:val="24"/>
+          <w:szCs w:val="24"/>
+          <w:lang w:eastAsia="en-US"/>
+        </w:rPr>
+        <w:t>: lists the team collaboration and documentation tools used by everyone involved in the application’s creation</w:t>
+      </w:r>
+    </w:p>
+    <w:p>
+      <w:pPr>
+        <w:pStyle w:val="ListParagraph"/>
+        <w:numPr>
+          <w:ilvl w:val="0"/>
+          <w:numId w:val="8"/>
+        </w:numPr>
+        <w:spacing w:after="0" w:line="276" w:lineRule="auto"/>
+        <w:rPr>
+          <w:rFonts w:ascii="Times New Roman" w:eastAsiaTheme="minorHAnsi" w:hAnsi="Times New Roman" w:cs="Times New Roman"/>
+          <w:sz w:val="24"/>
+          <w:szCs w:val="24"/>
+          <w:lang w:eastAsia="en-US"/>
+        </w:rPr>
+      </w:pPr>
+      <w:r>
+        <w:rPr>
+          <w:rFonts w:ascii="Times New Roman" w:eastAsiaTheme="minorHAnsi" w:hAnsi="Times New Roman" w:cs="Times New Roman"/>
+          <w:b/>
+          <w:bCs/>
+          <w:sz w:val="24"/>
+          <w:szCs w:val="24"/>
+          <w:lang w:eastAsia="en-US"/>
+        </w:rPr>
+        <w:t>Section 4</w:t>
+      </w:r>
+      <w:r>
+        <w:rPr>
+          <w:rFonts w:ascii="Times New Roman" w:eastAsiaTheme="minorHAnsi" w:hAnsi="Times New Roman" w:cs="Times New Roman"/>
+          <w:sz w:val="24"/>
+          <w:szCs w:val="24"/>
+          <w:lang w:eastAsia="en-US"/>
+        </w:rPr>
+        <w:t>: shows the project management plan using a Gantt chart</w:t>
+      </w:r>
+    </w:p>
+    <w:p>
+      <w:pPr>
+        <w:pStyle w:val="ListParagraph"/>
+        <w:numPr>
+          <w:ilvl w:val="0"/>
+          <w:numId w:val="8"/>
+        </w:numPr>
+        <w:spacing w:after="0" w:line="276" w:lineRule="auto"/>
+        <w:rPr>
+          <w:rFonts w:ascii="Times New Roman" w:eastAsiaTheme="minorHAnsi" w:hAnsi="Times New Roman" w:cs="Times New Roman"/>
+          <w:sz w:val="24"/>
+          <w:szCs w:val="24"/>
+          <w:lang w:eastAsia="en-US"/>
+        </w:rPr>
+      </w:pPr>
+      <w:r>
+        <w:rPr>
+          <w:rFonts w:ascii="Times New Roman" w:eastAsiaTheme="minorHAnsi" w:hAnsi="Times New Roman" w:cs="Times New Roman"/>
+          <w:b/>
+          <w:bCs/>
+          <w:sz w:val="24"/>
+          <w:szCs w:val="24"/>
+          <w:lang w:eastAsia="en-US"/>
+        </w:rPr>
+        <w:t>Section 5</w:t>
+      </w:r>
+      <w:r>
+        <w:rPr>
+          <w:rFonts w:ascii="Times New Roman" w:eastAsiaTheme="minorHAnsi" w:hAnsi="Times New Roman" w:cs="Times New Roman"/>
+          <w:sz w:val="24"/>
+          <w:szCs w:val="24"/>
+          <w:lang w:eastAsia="en-US"/>
+        </w:rPr>
+        <w:t xml:space="preserve">: describes the business requirements, or what the customer needs to do or </w:t>
+      </w:r>
+      <w:proofErr w:type="gramStart"/>
+      <w:r>
+        <w:rPr>
+          <w:rFonts w:ascii="Times New Roman" w:eastAsiaTheme="minorHAnsi" w:hAnsi="Times New Roman" w:cs="Times New Roman"/>
+          <w:sz w:val="24"/>
+          <w:szCs w:val="24"/>
+          <w:lang w:eastAsia="en-US"/>
+        </w:rPr>
+        <w:t>have to</w:t>
+      </w:r>
+      <w:proofErr w:type="gramEnd"/>
+      <w:r>
+        <w:rPr>
+          <w:rFonts w:ascii="Times New Roman" w:eastAsiaTheme="minorHAnsi" w:hAnsi="Times New Roman" w:cs="Times New Roman"/>
+          <w:sz w:val="24"/>
+          <w:szCs w:val="24"/>
+          <w:lang w:eastAsia="en-US"/>
+        </w:rPr>
+        <w:t xml:space="preserve"> stay in business</w:t>
+      </w:r>
+    </w:p>
+    <w:p>
+      <w:pPr>
+        <w:pStyle w:val="ListParagraph"/>
+        <w:numPr>
+          <w:ilvl w:val="0"/>
+          <w:numId w:val="8"/>
+        </w:numPr>
+        <w:spacing w:after="0" w:line="276" w:lineRule="auto"/>
+        <w:rPr>
+          <w:rFonts w:ascii="Times New Roman" w:eastAsiaTheme="minorHAnsi" w:hAnsi="Times New Roman" w:cs="Times New Roman"/>
+          <w:sz w:val="24"/>
+          <w:szCs w:val="24"/>
+          <w:lang w:eastAsia="en-US"/>
+        </w:rPr>
+      </w:pPr>
+      <w:r>
+        <w:rPr>
+          <w:rFonts w:ascii="Times New Roman" w:eastAsiaTheme="minorHAnsi" w:hAnsi="Times New Roman" w:cs="Times New Roman"/>
+          <w:b/>
+          <w:bCs/>
+          <w:sz w:val="24"/>
+          <w:szCs w:val="24"/>
+          <w:lang w:eastAsia="en-US"/>
+        </w:rPr>
+        <w:t>Section 6</w:t>
+      </w:r>
+      <w:r>
+        <w:rPr>
+          <w:rFonts w:ascii="Times New Roman" w:eastAsiaTheme="minorHAnsi" w:hAnsi="Times New Roman" w:cs="Times New Roman"/>
+          <w:sz w:val="24"/>
+          <w:szCs w:val="24"/>
+          <w:lang w:eastAsia="en-US"/>
+        </w:rPr>
+        <w:t>: describes the user requirements, which is how the end-user(s) will use the application</w:t>
+      </w:r>
+    </w:p>
+    <w:p>
+      <w:pPr>
+        <w:pStyle w:val="ListParagraph"/>
+        <w:numPr>
+          <w:ilvl w:val="0"/>
+          <w:numId w:val="8"/>
+        </w:numPr>
+        <w:spacing w:after="0" w:line="276" w:lineRule="auto"/>
+        <w:rPr>
+          <w:rFonts w:ascii="Times New Roman" w:eastAsiaTheme="minorHAnsi" w:hAnsi="Times New Roman" w:cs="Times New Roman"/>
+          <w:sz w:val="24"/>
+          <w:szCs w:val="24"/>
+          <w:lang w:eastAsia="en-US"/>
+        </w:rPr>
+      </w:pPr>
+      <w:r>
+        <w:rPr>
+          <w:rFonts w:ascii="Times New Roman" w:eastAsiaTheme="minorHAnsi" w:hAnsi="Times New Roman" w:cs="Times New Roman"/>
+          <w:b/>
+          <w:bCs/>
+          <w:sz w:val="24"/>
+          <w:szCs w:val="24"/>
+          <w:lang w:eastAsia="en-US"/>
+        </w:rPr>
+        <w:t>Section 7</w:t>
+      </w:r>
+      <w:r>
+        <w:rPr>
+          <w:rFonts w:ascii="Times New Roman" w:eastAsiaTheme="minorHAnsi" w:hAnsi="Times New Roman" w:cs="Times New Roman"/>
+          <w:sz w:val="24"/>
+          <w:szCs w:val="24"/>
+          <w:lang w:eastAsia="en-US"/>
+        </w:rPr>
+        <w:t>: describes the functional requirements, which specifies what the application should do</w:t>
+      </w:r>
+    </w:p>
+    <w:p>
+      <w:pPr>
+        <w:pStyle w:val="ListParagraph"/>
+        <w:numPr>
+          <w:ilvl w:val="0"/>
+          <w:numId w:val="8"/>
+        </w:numPr>
+        <w:spacing w:after="0" w:line="276" w:lineRule="auto"/>
+        <w:rPr>
+          <w:rFonts w:ascii="Times New Roman" w:eastAsiaTheme="minorHAnsi" w:hAnsi="Times New Roman" w:cs="Times New Roman"/>
+          <w:sz w:val="24"/>
+          <w:szCs w:val="24"/>
+          <w:lang w:eastAsia="en-US"/>
+        </w:rPr>
+      </w:pPr>
+      <w:r>
+        <w:rPr>
+          <w:rFonts w:ascii="Times New Roman" w:eastAsiaTheme="minorHAnsi" w:hAnsi="Times New Roman" w:cs="Times New Roman"/>
+          <w:b/>
+          <w:bCs/>
+          <w:sz w:val="24"/>
+          <w:szCs w:val="24"/>
+          <w:lang w:eastAsia="en-US"/>
+        </w:rPr>
+        <w:t>Section 8</w:t>
+      </w:r>
+      <w:r>
+        <w:rPr>
+          <w:rFonts w:ascii="Times New Roman" w:eastAsiaTheme="minorHAnsi" w:hAnsi="Times New Roman" w:cs="Times New Roman"/>
+          <w:sz w:val="24"/>
+          <w:szCs w:val="24"/>
+          <w:lang w:eastAsia="en-US"/>
+        </w:rPr>
+        <w:t>: describes the non-functional requirements, which specifies how the application performs a certain function</w:t>
       </w:r>
     </w:p>
     <w:p>
@@ -2084,17 +3289,6 @@
     </w:p>
     <w:p>
       <w:pPr>
-        <w:contextualSpacing/>
-        <w:rPr>
-          <w:rFonts w:ascii="Times New Roman" w:eastAsiaTheme="minorHAnsi" w:hAnsi="Times New Roman" w:cs="Times New Roman"/>
-          <w:sz w:val="24"/>
-          <w:szCs w:val="24"/>
-          <w:lang w:eastAsia="en-US"/>
-        </w:rPr>
-      </w:pPr>
-    </w:p>
-    <w:p>
-      <w:pPr>
         <w:numPr>
           <w:ilvl w:val="1"/>
           <w:numId w:val="5"/>
@@ -2103,41 +3297,104 @@
         <w:contextualSpacing/>
         <w:rPr>
           <w:rFonts w:ascii="Times New Roman" w:eastAsiaTheme="minorHAnsi" w:hAnsi="Times New Roman" w:cs="Times New Roman"/>
-          <w:sz w:val="24"/>
-          <w:szCs w:val="24"/>
-          <w:lang w:eastAsia="en-US"/>
-        </w:rPr>
-      </w:pPr>
-      <w:r>
-        <w:rPr>
-          <w:rFonts w:ascii="Times New Roman" w:eastAsiaTheme="minorHAnsi" w:hAnsi="Times New Roman" w:cs="Times New Roman"/>
-          <w:sz w:val="24"/>
-          <w:szCs w:val="24"/>
-          <w:lang w:eastAsia="en-US"/>
-        </w:rPr>
-        <w:t>Pro</w:t>
-      </w:r>
-      <w:r>
-        <w:rPr>
-          <w:rFonts w:ascii="Times New Roman" w:eastAsiaTheme="minorHAnsi" w:hAnsi="Times New Roman" w:cs="Times New Roman"/>
-          <w:sz w:val="24"/>
-          <w:szCs w:val="24"/>
-          <w:lang w:eastAsia="en-US"/>
-        </w:rPr>
-        <w:t xml:space="preserve">ject </w:t>
-      </w:r>
-      <w:r>
-        <w:rPr>
-          <w:rFonts w:ascii="Times New Roman" w:eastAsiaTheme="minorHAnsi" w:hAnsi="Times New Roman" w:cs="Times New Roman"/>
-          <w:sz w:val="24"/>
-          <w:szCs w:val="24"/>
-          <w:lang w:eastAsia="en-US"/>
-        </w:rPr>
-        <w:t>Features</w:t>
-      </w:r>
-      <w:r>
-        <w:rPr>
-          <w:rFonts w:ascii="Times New Roman" w:eastAsiaTheme="minorHAnsi" w:hAnsi="Times New Roman" w:cs="Times New Roman"/>
+          <w:b/>
+          <w:bCs/>
+          <w:sz w:val="24"/>
+          <w:szCs w:val="24"/>
+          <w:lang w:eastAsia="en-US"/>
+        </w:rPr>
+      </w:pPr>
+      <w:r>
+        <w:rPr>
+          <w:rFonts w:ascii="Times New Roman" w:eastAsiaTheme="minorHAnsi" w:hAnsi="Times New Roman" w:cs="Times New Roman"/>
+          <w:b/>
+          <w:bCs/>
+          <w:sz w:val="24"/>
+          <w:szCs w:val="24"/>
+          <w:lang w:eastAsia="en-US"/>
+        </w:rPr>
+        <w:t>Project Features / Functions</w:t>
+      </w:r>
+    </w:p>
+    <w:p>
+      <w:pPr>
+        <w:spacing w:after="0" w:line="240" w:lineRule="auto"/>
+        <w:ind w:firstLine="360"/>
+        <w:rPr>
+          <w:rFonts w:ascii="Times New Roman" w:eastAsiaTheme="minorHAnsi" w:hAnsi="Times New Roman" w:cs="Times New Roman"/>
+          <w:sz w:val="24"/>
+          <w:szCs w:val="24"/>
+          <w:lang w:eastAsia="en-US"/>
+        </w:rPr>
+      </w:pPr>
+      <w:r>
+        <w:rPr>
+          <w:rFonts w:ascii="Times New Roman" w:eastAsiaTheme="minorHAnsi" w:hAnsi="Times New Roman" w:cs="Times New Roman"/>
+          <w:sz w:val="24"/>
+          <w:szCs w:val="24"/>
+          <w:lang w:eastAsia="en-US"/>
+        </w:rPr>
+        <w:t xml:space="preserve">The 3 features that will be added to </w:t>
+      </w:r>
+      <w:proofErr w:type="spellStart"/>
+      <w:r>
+        <w:rPr>
+          <w:rFonts w:ascii="Times New Roman" w:eastAsiaTheme="minorHAnsi" w:hAnsi="Times New Roman" w:cs="Times New Roman"/>
+          <w:sz w:val="24"/>
+          <w:szCs w:val="24"/>
+          <w:lang w:eastAsia="en-US"/>
+        </w:rPr>
+        <w:t>BratSpot</w:t>
+      </w:r>
+      <w:proofErr w:type="spellEnd"/>
+      <w:r>
+        <w:rPr>
+          <w:rFonts w:ascii="Times New Roman" w:eastAsiaTheme="minorHAnsi" w:hAnsi="Times New Roman" w:cs="Times New Roman"/>
+          <w:sz w:val="24"/>
+          <w:szCs w:val="24"/>
+          <w:lang w:eastAsia="en-US"/>
+        </w:rPr>
+        <w:t>:</w:t>
+      </w:r>
+    </w:p>
+    <w:p>
+      <w:pPr>
+        <w:pStyle w:val="ListParagraph"/>
+        <w:numPr>
+          <w:ilvl w:val="1"/>
+          <w:numId w:val="10"/>
+        </w:numPr>
+        <w:spacing w:after="0" w:line="240" w:lineRule="auto"/>
+        <w:rPr>
+          <w:rFonts w:ascii="Times New Roman" w:hAnsi="Times New Roman" w:cs="Times New Roman"/>
+          <w:sz w:val="24"/>
+          <w:szCs w:val="24"/>
+          <w:lang w:val="en" w:eastAsia="en-US"/>
+        </w:rPr>
+      </w:pPr>
+      <w:r>
+        <w:rPr>
+          <w:rFonts w:ascii="Times New Roman" w:hAnsi="Times New Roman" w:cs="Times New Roman"/>
+          <w:b/>
+          <w:bCs/>
+          <w:sz w:val="24"/>
+          <w:szCs w:val="24"/>
+          <w:lang w:eastAsia="en-US"/>
+        </w:rPr>
+        <w:t>Hot dog customization</w:t>
+      </w:r>
+      <w:r>
+        <w:rPr>
+          <w:rFonts w:ascii="Times New Roman" w:hAnsi="Times New Roman" w:cs="Times New Roman"/>
+          <w:sz w:val="24"/>
+          <w:szCs w:val="24"/>
+          <w:lang w:eastAsia="en-US"/>
+        </w:rPr>
+        <w:t>:</w:t>
+      </w:r>
+      <w:r>
+        <w:rPr>
+          <w:rFonts w:ascii="Times New Roman" w:hAnsi="Times New Roman" w:cs="Times New Roman"/>
           <w:sz w:val="24"/>
           <w:szCs w:val="24"/>
           <w:lang w:eastAsia="en-US"/>
@@ -2146,30 +3403,117 @@
       </w:r>
       <w:r>
         <w:rPr>
-          <w:rFonts w:ascii="Times New Roman" w:eastAsiaTheme="minorHAnsi" w:hAnsi="Times New Roman" w:cs="Times New Roman"/>
-          <w:sz w:val="24"/>
-          <w:szCs w:val="24"/>
-          <w:lang w:eastAsia="en-US"/>
-        </w:rPr>
-        <w:t>/</w:t>
-      </w:r>
-      <w:r>
-        <w:rPr>
-          <w:rFonts w:ascii="Times New Roman" w:eastAsiaTheme="minorHAnsi" w:hAnsi="Times New Roman" w:cs="Times New Roman"/>
+          <w:rFonts w:ascii="Times New Roman" w:hAnsi="Times New Roman" w:cs="Times New Roman"/>
+          <w:sz w:val="24"/>
+          <w:szCs w:val="24"/>
+          <w:lang w:eastAsia="en-US"/>
+        </w:rPr>
+        <w:t>vendors will be able to add and remove ingredients to customize hot dog orders</w:t>
+      </w:r>
+      <w:r>
+        <w:rPr>
+          <w:rFonts w:ascii="Times New Roman" w:hAnsi="Times New Roman" w:cs="Times New Roman"/>
           <w:sz w:val="24"/>
           <w:szCs w:val="24"/>
           <w:lang w:eastAsia="en-US"/>
         </w:rPr>
         <w:t xml:space="preserve"> </w:t>
       </w:r>
-      <w:r>
-        <w:rPr>
-          <w:rFonts w:ascii="Times New Roman" w:eastAsiaTheme="minorHAnsi" w:hAnsi="Times New Roman" w:cs="Times New Roman"/>
-          <w:sz w:val="24"/>
-          <w:szCs w:val="24"/>
-          <w:lang w:eastAsia="en-US"/>
-        </w:rPr>
-        <w:t>Functions</w:t>
+    </w:p>
+    <w:p>
+      <w:pPr>
+        <w:pStyle w:val="ListParagraph"/>
+        <w:spacing w:after="0" w:line="240" w:lineRule="auto"/>
+        <w:ind w:left="1152"/>
+        <w:rPr>
+          <w:rFonts w:ascii="Times New Roman" w:hAnsi="Times New Roman" w:cs="Times New Roman"/>
+          <w:sz w:val="24"/>
+          <w:szCs w:val="24"/>
+          <w:lang w:val="en" w:eastAsia="en-US"/>
+        </w:rPr>
+      </w:pPr>
+    </w:p>
+    <w:p>
+      <w:pPr>
+        <w:pStyle w:val="ListParagraph"/>
+        <w:numPr>
+          <w:ilvl w:val="1"/>
+          <w:numId w:val="9"/>
+        </w:numPr>
+        <w:spacing w:after="0" w:line="240" w:lineRule="auto"/>
+        <w:rPr>
+          <w:rFonts w:ascii="Times New Roman" w:hAnsi="Times New Roman" w:cs="Times New Roman"/>
+          <w:sz w:val="24"/>
+          <w:szCs w:val="24"/>
+          <w:lang w:val="en" w:eastAsia="en-US"/>
+        </w:rPr>
+      </w:pPr>
+      <w:r>
+        <w:rPr>
+          <w:rFonts w:ascii="Times New Roman" w:hAnsi="Times New Roman" w:cs="Times New Roman"/>
+          <w:b/>
+          <w:bCs/>
+          <w:sz w:val="24"/>
+          <w:szCs w:val="24"/>
+          <w:lang w:val="en" w:eastAsia="en-US"/>
+        </w:rPr>
+        <w:t>Inventory management system</w:t>
+      </w:r>
+      <w:r>
+        <w:rPr>
+          <w:rFonts w:ascii="Times New Roman" w:hAnsi="Times New Roman" w:cs="Times New Roman"/>
+          <w:sz w:val="24"/>
+          <w:szCs w:val="24"/>
+          <w:lang w:val="en" w:eastAsia="en-US"/>
+        </w:rPr>
+        <w:t xml:space="preserve">: vendors will be alerted when ingredient quantities drop below a certain amount and uses automation to order more stock. </w:t>
+      </w:r>
+    </w:p>
+    <w:p>
+      <w:pPr>
+        <w:spacing w:after="0" w:line="240" w:lineRule="auto"/>
+        <w:rPr>
+          <w:rFonts w:ascii="Times New Roman" w:hAnsi="Times New Roman" w:cs="Times New Roman"/>
+          <w:sz w:val="24"/>
+          <w:szCs w:val="24"/>
+          <w:lang w:val="en" w:eastAsia="en-US"/>
+        </w:rPr>
+      </w:pPr>
+    </w:p>
+    <w:p>
+      <w:pPr>
+        <w:pStyle w:val="ListParagraph"/>
+        <w:numPr>
+          <w:ilvl w:val="1"/>
+          <w:numId w:val="11"/>
+        </w:numPr>
+        <w:spacing w:after="0" w:line="240" w:lineRule="auto"/>
+        <w:rPr>
+          <w:rFonts w:ascii="Times New Roman" w:hAnsi="Times New Roman" w:cs="Times New Roman"/>
+          <w:sz w:val="24"/>
+          <w:szCs w:val="24"/>
+          <w:lang w:val="en" w:eastAsia="en-US"/>
+        </w:rPr>
+      </w:pPr>
+      <w:r>
+        <w:rPr>
+          <w:rFonts w:ascii="Times New Roman" w:hAnsi="Times New Roman" w:cs="Times New Roman"/>
+          <w:b/>
+          <w:bCs/>
+          <w:sz w:val="24"/>
+          <w:szCs w:val="24"/>
+          <w:lang w:val="en" w:eastAsia="en-US"/>
+        </w:rPr>
+        <w:t>Menu filter</w:t>
+      </w:r>
+      <w:r>
+        <w:rPr>
+          <w:rFonts w:ascii="Times New Roman" w:hAnsi="Times New Roman" w:cs="Times New Roman"/>
+          <w:sz w:val="24"/>
+          <w:szCs w:val="24"/>
+          <w:lang w:val="en" w:eastAsia="en-US"/>
+        </w:rPr>
+        <w:t xml:space="preserve">: vendors will be able to view filtered menu options based on selected ingredients to minimize the risk of allergic reaction and for ease of ordering.  </w:t>
       </w:r>
     </w:p>
     <w:p>
@@ -2195,19 +3539,382 @@
         <w:contextualSpacing/>
         <w:rPr>
           <w:rFonts w:ascii="Times New Roman" w:eastAsiaTheme="minorHAnsi" w:hAnsi="Times New Roman" w:cs="Times New Roman"/>
-          <w:sz w:val="24"/>
-          <w:szCs w:val="24"/>
-          <w:lang w:eastAsia="en-US"/>
-        </w:rPr>
-      </w:pPr>
-      <w:r>
-        <w:rPr>
-          <w:rFonts w:ascii="Times New Roman" w:eastAsiaTheme="minorHAnsi" w:hAnsi="Times New Roman" w:cs="Times New Roman"/>
+          <w:b/>
+          <w:bCs/>
+          <w:sz w:val="24"/>
+          <w:szCs w:val="24"/>
+          <w:lang w:eastAsia="en-US"/>
+        </w:rPr>
+      </w:pPr>
+      <w:r>
+        <w:rPr>
+          <w:rFonts w:ascii="Times New Roman" w:eastAsiaTheme="minorHAnsi" w:hAnsi="Times New Roman" w:cs="Times New Roman"/>
+          <w:b/>
+          <w:bCs/>
           <w:sz w:val="24"/>
           <w:szCs w:val="24"/>
           <w:lang w:eastAsia="en-US"/>
         </w:rPr>
         <w:t>User Stories</w:t>
+      </w:r>
+    </w:p>
+    <w:p>
+      <w:pPr>
+        <w:pStyle w:val="ListParagraph"/>
+        <w:numPr>
+          <w:ilvl w:val="2"/>
+          <w:numId w:val="5"/>
+        </w:numPr>
+        <w:spacing w:after="0"/>
+        <w:ind w:left="1350" w:hanging="630"/>
+        <w:rPr>
+          <w:rFonts w:ascii="Times New Roman" w:eastAsia="Times New Roman" w:hAnsi="Times New Roman" w:cs="Times New Roman"/>
+          <w:sz w:val="24"/>
+          <w:szCs w:val="24"/>
+        </w:rPr>
+      </w:pPr>
+      <w:r>
+        <w:rPr>
+          <w:rFonts w:ascii="Times New Roman" w:eastAsia="Times New Roman" w:hAnsi="Times New Roman" w:cs="Times New Roman"/>
+          <w:sz w:val="24"/>
+          <w:szCs w:val="24"/>
+        </w:rPr>
+        <w:t>As a hot dog vendor, having the option to keep track of orders on an app would improve productivity.</w:t>
+      </w:r>
+    </w:p>
+    <w:p>
+      <w:pPr>
+        <w:pStyle w:val="ListParagraph"/>
+        <w:spacing w:after="0"/>
+        <w:ind w:left="1224"/>
+        <w:rPr>
+          <w:rFonts w:ascii="Times New Roman" w:eastAsia="Times New Roman" w:hAnsi="Times New Roman" w:cs="Times New Roman"/>
+          <w:sz w:val="24"/>
+          <w:szCs w:val="24"/>
+        </w:rPr>
+      </w:pPr>
+    </w:p>
+    <w:p>
+      <w:pPr>
+        <w:pStyle w:val="ListParagraph"/>
+        <w:numPr>
+          <w:ilvl w:val="2"/>
+          <w:numId w:val="5"/>
+        </w:numPr>
+        <w:spacing w:after="0"/>
+        <w:ind w:left="1440" w:hanging="720"/>
+        <w:rPr>
+          <w:rFonts w:ascii="Times New Roman" w:eastAsia="Times New Roman" w:hAnsi="Times New Roman" w:cs="Times New Roman"/>
+          <w:sz w:val="24"/>
+          <w:szCs w:val="24"/>
+        </w:rPr>
+      </w:pPr>
+      <w:r>
+        <w:rPr>
+          <w:rFonts w:ascii="Times New Roman" w:eastAsia="Times New Roman" w:hAnsi="Times New Roman" w:cs="Times New Roman"/>
+          <w:sz w:val="24"/>
+          <w:szCs w:val="24"/>
+        </w:rPr>
+        <w:t>Being able to remove and add different condiments and toppings to the hot dogs could help improve the customization of the order and bring in more customers.</w:t>
+      </w:r>
+    </w:p>
+    <w:p>
+      <w:pPr>
+        <w:spacing w:after="0"/>
+        <w:rPr>
+          <w:rFonts w:ascii="Times New Roman" w:eastAsia="Times New Roman" w:hAnsi="Times New Roman" w:cs="Times New Roman"/>
+          <w:sz w:val="24"/>
+          <w:szCs w:val="24"/>
+        </w:rPr>
+      </w:pPr>
+    </w:p>
+    <w:p>
+      <w:pPr>
+        <w:pStyle w:val="ListParagraph"/>
+        <w:numPr>
+          <w:ilvl w:val="2"/>
+          <w:numId w:val="5"/>
+        </w:numPr>
+        <w:spacing w:after="0"/>
+        <w:ind w:left="1440" w:hanging="720"/>
+        <w:rPr>
+          <w:rFonts w:ascii="Times New Roman" w:eastAsia="Times New Roman" w:hAnsi="Times New Roman" w:cs="Times New Roman"/>
+          <w:sz w:val="24"/>
+          <w:szCs w:val="24"/>
+        </w:rPr>
+      </w:pPr>
+      <w:r>
+        <w:rPr>
+          <w:rFonts w:ascii="Times New Roman" w:eastAsia="Times New Roman" w:hAnsi="Times New Roman" w:cs="Times New Roman"/>
+          <w:sz w:val="24"/>
+          <w:szCs w:val="24"/>
+        </w:rPr>
+        <w:t>Displaying each order with the custom toppings and condiments would help the quality of each order stay consistent and therefore keep customers happy.</w:t>
+      </w:r>
+    </w:p>
+    <w:p>
+      <w:pPr>
+        <w:spacing w:after="0"/>
+        <w:rPr>
+          <w:rFonts w:ascii="Times New Roman" w:eastAsia="Times New Roman" w:hAnsi="Times New Roman" w:cs="Times New Roman"/>
+          <w:sz w:val="24"/>
+          <w:szCs w:val="24"/>
+        </w:rPr>
+      </w:pPr>
+    </w:p>
+    <w:p>
+      <w:pPr>
+        <w:pStyle w:val="ListParagraph"/>
+        <w:numPr>
+          <w:ilvl w:val="2"/>
+          <w:numId w:val="5"/>
+        </w:numPr>
+        <w:spacing w:after="0"/>
+        <w:ind w:left="1440" w:hanging="720"/>
+        <w:rPr>
+          <w:rFonts w:ascii="Times New Roman" w:eastAsia="Times New Roman" w:hAnsi="Times New Roman" w:cs="Times New Roman"/>
+          <w:sz w:val="24"/>
+          <w:szCs w:val="24"/>
+        </w:rPr>
+      </w:pPr>
+      <w:r>
+        <w:rPr>
+          <w:rFonts w:ascii="Times New Roman" w:eastAsia="Times New Roman" w:hAnsi="Times New Roman" w:cs="Times New Roman"/>
+          <w:sz w:val="24"/>
+          <w:szCs w:val="24"/>
+        </w:rPr>
+        <w:t>Having the ability to track my stock of items would greatly improve the flow of work and free up time for my job as a hot dog vendor.</w:t>
+      </w:r>
+    </w:p>
+    <w:p>
+      <w:pPr>
+        <w:pStyle w:val="ListParagraph"/>
+        <w:spacing w:after="0"/>
+        <w:ind w:left="1224"/>
+        <w:rPr>
+          <w:rFonts w:ascii="Times New Roman" w:eastAsia="Times New Roman" w:hAnsi="Times New Roman" w:cs="Times New Roman"/>
+          <w:sz w:val="24"/>
+          <w:szCs w:val="24"/>
+        </w:rPr>
+      </w:pPr>
+    </w:p>
+    <w:p>
+      <w:pPr>
+        <w:pStyle w:val="ListParagraph"/>
+        <w:numPr>
+          <w:ilvl w:val="2"/>
+          <w:numId w:val="5"/>
+        </w:numPr>
+        <w:spacing w:after="0"/>
+        <w:ind w:left="1440" w:hanging="720"/>
+        <w:rPr>
+          <w:rFonts w:ascii="Times New Roman" w:eastAsia="Times New Roman" w:hAnsi="Times New Roman" w:cs="Times New Roman"/>
+          <w:sz w:val="24"/>
+          <w:szCs w:val="24"/>
+        </w:rPr>
+      </w:pPr>
+      <w:r>
+        <w:rPr>
+          <w:rFonts w:ascii="Times New Roman" w:eastAsia="Times New Roman" w:hAnsi="Times New Roman" w:cs="Times New Roman"/>
+          <w:sz w:val="24"/>
+          <w:szCs w:val="24"/>
+        </w:rPr>
+        <w:t>When new items are purchased, I would love for them to be added to my database of existing items in my stock.</w:t>
+      </w:r>
+    </w:p>
+    <w:p>
+      <w:pPr>
+        <w:spacing w:after="0"/>
+        <w:rPr>
+          <w:rFonts w:ascii="Times New Roman" w:eastAsia="Times New Roman" w:hAnsi="Times New Roman" w:cs="Times New Roman"/>
+          <w:sz w:val="24"/>
+          <w:szCs w:val="24"/>
+        </w:rPr>
+      </w:pPr>
+    </w:p>
+    <w:p>
+      <w:pPr>
+        <w:pStyle w:val="ListParagraph"/>
+        <w:numPr>
+          <w:ilvl w:val="2"/>
+          <w:numId w:val="5"/>
+        </w:numPr>
+        <w:spacing w:after="0"/>
+        <w:ind w:left="1440" w:hanging="720"/>
+        <w:rPr>
+          <w:rFonts w:ascii="Times New Roman" w:eastAsia="Times New Roman" w:hAnsi="Times New Roman" w:cs="Times New Roman"/>
+          <w:sz w:val="24"/>
+          <w:szCs w:val="24"/>
+        </w:rPr>
+      </w:pPr>
+      <w:r>
+        <w:rPr>
+          <w:rFonts w:ascii="Times New Roman" w:eastAsia="Times New Roman" w:hAnsi="Times New Roman" w:cs="Times New Roman"/>
+          <w:sz w:val="24"/>
+          <w:szCs w:val="24"/>
+        </w:rPr>
+        <w:t>Allowing an app to purchase items automatically when they start to reach a low threshold would free up a lot of time for extra work elsewhere.</w:t>
+      </w:r>
+    </w:p>
+    <w:p>
+      <w:pPr>
+        <w:spacing w:after="0"/>
+        <w:rPr>
+          <w:rFonts w:ascii="Times New Roman" w:eastAsia="Times New Roman" w:hAnsi="Times New Roman" w:cs="Times New Roman"/>
+          <w:sz w:val="24"/>
+          <w:szCs w:val="24"/>
+        </w:rPr>
+      </w:pPr>
+    </w:p>
+    <w:p>
+      <w:pPr>
+        <w:pStyle w:val="ListParagraph"/>
+        <w:numPr>
+          <w:ilvl w:val="2"/>
+          <w:numId w:val="5"/>
+        </w:numPr>
+        <w:spacing w:after="0"/>
+        <w:ind w:left="1440" w:hanging="720"/>
+        <w:rPr>
+          <w:rFonts w:ascii="Times New Roman" w:eastAsia="Times New Roman" w:hAnsi="Times New Roman" w:cs="Times New Roman"/>
+          <w:sz w:val="24"/>
+          <w:szCs w:val="24"/>
+        </w:rPr>
+      </w:pPr>
+      <w:r>
+        <w:rPr>
+          <w:rFonts w:ascii="Times New Roman" w:eastAsia="Times New Roman" w:hAnsi="Times New Roman" w:cs="Times New Roman"/>
+          <w:sz w:val="24"/>
+          <w:szCs w:val="24"/>
+        </w:rPr>
+        <w:t>At my hot dog vendor location, having an app to help search through our various selections and menu would greatly improve the customer experience.</w:t>
+      </w:r>
+    </w:p>
+    <w:p>
+      <w:pPr>
+        <w:spacing w:after="0"/>
+        <w:rPr>
+          <w:rFonts w:ascii="Times New Roman" w:eastAsia="Times New Roman" w:hAnsi="Times New Roman" w:cs="Times New Roman"/>
+          <w:sz w:val="24"/>
+          <w:szCs w:val="24"/>
+        </w:rPr>
+      </w:pPr>
+    </w:p>
+    <w:p>
+      <w:pPr>
+        <w:pStyle w:val="ListParagraph"/>
+        <w:numPr>
+          <w:ilvl w:val="2"/>
+          <w:numId w:val="5"/>
+        </w:numPr>
+        <w:spacing w:after="0"/>
+        <w:ind w:left="1440" w:hanging="720"/>
+        <w:rPr>
+          <w:rFonts w:ascii="Times New Roman" w:eastAsia="Times New Roman" w:hAnsi="Times New Roman" w:cs="Times New Roman"/>
+          <w:sz w:val="24"/>
+          <w:szCs w:val="24"/>
+        </w:rPr>
+      </w:pPr>
+      <w:r>
+        <w:rPr>
+          <w:rFonts w:ascii="Times New Roman" w:eastAsia="Times New Roman" w:hAnsi="Times New Roman" w:cs="Times New Roman"/>
+          <w:sz w:val="24"/>
+          <w:szCs w:val="24"/>
+        </w:rPr>
+        <w:t>Items on the menu being tagged in the system with different ingredients and toppings would help with ordering from suppliers and for customers ordering from us.</w:t>
+      </w:r>
+    </w:p>
+    <w:p>
+      <w:pPr>
+        <w:spacing w:after="0"/>
+        <w:rPr>
+          <w:rFonts w:ascii="Times New Roman" w:eastAsia="Times New Roman" w:hAnsi="Times New Roman" w:cs="Times New Roman"/>
+          <w:sz w:val="24"/>
+          <w:szCs w:val="24"/>
+        </w:rPr>
+      </w:pPr>
+    </w:p>
+    <w:p>
+      <w:pPr>
+        <w:pStyle w:val="ListParagraph"/>
+        <w:numPr>
+          <w:ilvl w:val="2"/>
+          <w:numId w:val="5"/>
+        </w:numPr>
+        <w:spacing w:after="0"/>
+        <w:ind w:left="1440" w:hanging="720"/>
+        <w:rPr>
+          <w:rFonts w:ascii="Times New Roman" w:eastAsia="Times New Roman" w:hAnsi="Times New Roman" w:cs="Times New Roman"/>
+          <w:sz w:val="24"/>
+          <w:szCs w:val="24"/>
+        </w:rPr>
+      </w:pPr>
+      <w:r>
+        <w:rPr>
+          <w:rFonts w:ascii="Times New Roman" w:eastAsia="Times New Roman" w:hAnsi="Times New Roman" w:cs="Times New Roman"/>
+          <w:sz w:val="24"/>
+          <w:szCs w:val="24"/>
+        </w:rPr>
+        <w:t xml:space="preserve">Having a search function which can filter based on names, tags, and ingredients would make for easier ordering, </w:t>
+      </w:r>
+      <w:proofErr w:type="gramStart"/>
+      <w:r>
+        <w:rPr>
+          <w:rFonts w:ascii="Times New Roman" w:eastAsia="Times New Roman" w:hAnsi="Times New Roman" w:cs="Times New Roman"/>
+          <w:sz w:val="24"/>
+          <w:szCs w:val="24"/>
+        </w:rPr>
+        <w:t>and also</w:t>
+      </w:r>
+      <w:proofErr w:type="gramEnd"/>
+      <w:r>
+        <w:rPr>
+          <w:rFonts w:ascii="Times New Roman" w:eastAsia="Times New Roman" w:hAnsi="Times New Roman" w:cs="Times New Roman"/>
+          <w:sz w:val="24"/>
+          <w:szCs w:val="24"/>
+        </w:rPr>
+        <w:t xml:space="preserve"> prevent problems such as allergic reactions.</w:t>
+      </w:r>
+    </w:p>
+    <w:p>
+      <w:pPr>
+        <w:spacing w:after="0" w:line="240" w:lineRule="auto"/>
+        <w:ind w:left="720"/>
+        <w:rPr>
+          <w:rFonts w:ascii="Times New Roman" w:eastAsiaTheme="minorHAnsi" w:hAnsi="Times New Roman" w:cs="Times New Roman"/>
+          <w:sz w:val="24"/>
+          <w:szCs w:val="24"/>
+          <w:lang w:eastAsia="en-US"/>
+        </w:rPr>
+      </w:pPr>
+    </w:p>
+    <w:p>
+      <w:pPr>
+        <w:pStyle w:val="ListParagraph"/>
+        <w:numPr>
+          <w:ilvl w:val="1"/>
+          <w:numId w:val="5"/>
+        </w:numPr>
+        <w:spacing w:after="0" w:line="240" w:lineRule="auto"/>
+        <w:rPr>
+          <w:rFonts w:ascii="Times New Roman" w:eastAsiaTheme="minorHAnsi" w:hAnsi="Times New Roman" w:cs="Times New Roman"/>
+          <w:b/>
+          <w:bCs/>
+          <w:sz w:val="24"/>
+          <w:szCs w:val="24"/>
+          <w:lang w:eastAsia="en-US"/>
+        </w:rPr>
+      </w:pPr>
+      <w:r>
+        <w:rPr>
+          <w:rFonts w:ascii="Times New Roman" w:eastAsiaTheme="minorHAnsi" w:hAnsi="Times New Roman" w:cs="Times New Roman"/>
+          <w:b/>
+          <w:bCs/>
+          <w:sz w:val="24"/>
+          <w:szCs w:val="24"/>
+          <w:lang w:eastAsia="en-US"/>
+        </w:rPr>
+        <w:t>Use Case</w:t>
       </w:r>
     </w:p>
     <w:p>
@@ -2218,58 +3925,82 @@
           <w:numId w:val="5"/>
         </w:numPr>
         <w:spacing w:after="0" w:line="240" w:lineRule="auto"/>
-        <w:rPr>
-          <w:rFonts w:ascii="Times New Roman" w:eastAsiaTheme="minorHAnsi" w:hAnsi="Times New Roman" w:cs="Times New Roman"/>
-          <w:sz w:val="24"/>
-          <w:szCs w:val="24"/>
-          <w:lang w:eastAsia="en-US"/>
-        </w:rPr>
-      </w:pPr>
-      <w:r>
-        <w:rPr>
-          <w:rFonts w:ascii="Times New Roman" w:eastAsiaTheme="minorHAnsi" w:hAnsi="Times New Roman" w:cs="Times New Roman"/>
-          <w:sz w:val="24"/>
-          <w:szCs w:val="24"/>
-          <w:lang w:eastAsia="en-US"/>
-        </w:rPr>
-        <w:t xml:space="preserve">As a </w:t>
-      </w:r>
-      <w:r>
-        <w:rPr>
-          <w:rFonts w:ascii="Times New Roman" w:eastAsiaTheme="minorHAnsi" w:hAnsi="Times New Roman" w:cs="Times New Roman"/>
-          <w:sz w:val="24"/>
-          <w:szCs w:val="24"/>
-          <w:lang w:eastAsia="en-US"/>
-        </w:rPr>
-        <w:t xml:space="preserve">&lt; </w:t>
-      </w:r>
-      <w:r>
-        <w:rPr>
-          <w:rFonts w:ascii="Times New Roman" w:eastAsiaTheme="minorHAnsi" w:hAnsi="Times New Roman" w:cs="Times New Roman"/>
-          <w:sz w:val="24"/>
-          <w:szCs w:val="24"/>
-          <w:lang w:eastAsia="en-US"/>
-        </w:rPr>
-        <w:t>type of user</w:t>
-      </w:r>
-      <w:r>
-        <w:rPr>
-          <w:rFonts w:ascii="Times New Roman" w:eastAsiaTheme="minorHAnsi" w:hAnsi="Times New Roman" w:cs="Times New Roman"/>
-          <w:sz w:val="24"/>
-          <w:szCs w:val="24"/>
-          <w:lang w:eastAsia="en-US"/>
-        </w:rPr>
-        <w:t xml:space="preserve"> &gt;</w:t>
-      </w:r>
-      <w:r>
-        <w:rPr>
-          <w:rFonts w:ascii="Times New Roman" w:eastAsiaTheme="minorHAnsi" w:hAnsi="Times New Roman" w:cs="Times New Roman"/>
-          <w:sz w:val="24"/>
-          <w:szCs w:val="24"/>
-          <w:lang w:eastAsia="en-US"/>
-        </w:rPr>
-        <w:t>, I want &lt; some goal &gt; so that &lt; some benefits&gt;.</w:t>
-      </w:r>
+        <w:ind w:left="1440" w:hanging="720"/>
+        <w:rPr>
+          <w:rFonts w:ascii="Times New Roman" w:eastAsiaTheme="minorHAnsi" w:hAnsi="Times New Roman" w:cs="Times New Roman"/>
+          <w:sz w:val="24"/>
+          <w:szCs w:val="24"/>
+          <w:lang w:eastAsia="en-US"/>
+        </w:rPr>
+      </w:pPr>
+      <w:r>
+        <w:rPr>
+          <w:rFonts w:ascii="Times New Roman" w:eastAsia="Times New Roman" w:hAnsi="Times New Roman" w:cs="Times New Roman"/>
+          <w:sz w:val="24"/>
+          <w:szCs w:val="24"/>
+        </w:rPr>
+        <w:t xml:space="preserve">Given a customer's hot dog order, when </w:t>
+      </w:r>
+      <w:r>
+        <w:rPr>
+          <w:rFonts w:ascii="Times New Roman" w:eastAsia="Times New Roman" w:hAnsi="Times New Roman" w:cs="Times New Roman"/>
+          <w:sz w:val="24"/>
+          <w:szCs w:val="24"/>
+        </w:rPr>
+        <w:t>the vendor</w:t>
+      </w:r>
+      <w:r>
+        <w:rPr>
+          <w:rFonts w:ascii="Times New Roman" w:eastAsia="Times New Roman" w:hAnsi="Times New Roman" w:cs="Times New Roman"/>
+          <w:sz w:val="24"/>
+          <w:szCs w:val="24"/>
+        </w:rPr>
+        <w:t xml:space="preserve"> input</w:t>
+      </w:r>
+      <w:r>
+        <w:rPr>
+          <w:rFonts w:ascii="Times New Roman" w:eastAsia="Times New Roman" w:hAnsi="Times New Roman" w:cs="Times New Roman"/>
+          <w:sz w:val="24"/>
+          <w:szCs w:val="24"/>
+        </w:rPr>
+        <w:t>s</w:t>
+      </w:r>
+      <w:r>
+        <w:rPr>
+          <w:rFonts w:ascii="Times New Roman" w:eastAsia="Times New Roman" w:hAnsi="Times New Roman" w:cs="Times New Roman"/>
+          <w:sz w:val="24"/>
+          <w:szCs w:val="24"/>
+        </w:rPr>
+        <w:t xml:space="preserve"> the order with the</w:t>
+      </w:r>
+      <w:r>
+        <w:rPr>
+          <w:rFonts w:ascii="Times New Roman" w:eastAsia="Times New Roman" w:hAnsi="Times New Roman" w:cs="Times New Roman"/>
+          <w:sz w:val="24"/>
+          <w:szCs w:val="24"/>
+        </w:rPr>
+        <w:t xml:space="preserve"> </w:t>
+      </w:r>
+      <w:r>
+        <w:rPr>
+          <w:rFonts w:ascii="Times New Roman" w:eastAsia="Times New Roman" w:hAnsi="Times New Roman" w:cs="Times New Roman"/>
+          <w:sz w:val="24"/>
+          <w:szCs w:val="24"/>
+        </w:rPr>
+        <w:t>chosen toppings, the order with the correct toppings should appear on the ticket</w:t>
+      </w:r>
+    </w:p>
+    <w:p>
+      <w:pPr>
+        <w:spacing w:after="0" w:line="240" w:lineRule="auto"/>
+        <w:ind w:left="720"/>
+        <w:rPr>
+          <w:rFonts w:ascii="Times New Roman" w:eastAsiaTheme="minorHAnsi" w:hAnsi="Times New Roman" w:cs="Times New Roman"/>
+          <w:sz w:val="24"/>
+          <w:szCs w:val="24"/>
+          <w:lang w:eastAsia="en-US"/>
+        </w:rPr>
+      </w:pPr>
     </w:p>
     <w:p>
       <w:pPr>
@@ -2279,22 +4010,81 @@
           <w:numId w:val="5"/>
         </w:numPr>
         <w:spacing w:after="0" w:line="240" w:lineRule="auto"/>
-        <w:rPr>
-          <w:rFonts w:ascii="Times New Roman" w:eastAsiaTheme="minorHAnsi" w:hAnsi="Times New Roman" w:cs="Times New Roman"/>
-          <w:sz w:val="24"/>
-          <w:szCs w:val="24"/>
-          <w:lang w:eastAsia="en-US"/>
-        </w:rPr>
-      </w:pPr>
-      <w:r>
-        <w:rPr>
-          <w:rFonts w:ascii="Times New Roman" w:eastAsiaTheme="minorHAnsi" w:hAnsi="Times New Roman" w:cs="Times New Roman"/>
-          <w:sz w:val="24"/>
-          <w:szCs w:val="24"/>
-          <w:lang w:eastAsia="en-US"/>
-        </w:rPr>
-        <w:t>As a &lt; type of user &gt;, I want &lt; some goal &gt; so that &lt; some benefits&gt;.</w:t>
-      </w:r>
+        <w:ind w:left="1440" w:hanging="720"/>
+        <w:rPr>
+          <w:rFonts w:ascii="Times New Roman" w:eastAsiaTheme="minorHAnsi" w:hAnsi="Times New Roman" w:cs="Times New Roman"/>
+          <w:sz w:val="24"/>
+          <w:szCs w:val="24"/>
+          <w:lang w:eastAsia="en-US"/>
+        </w:rPr>
+      </w:pPr>
+      <w:r>
+        <w:rPr>
+          <w:rFonts w:ascii="Times New Roman" w:eastAsia="Times New Roman" w:hAnsi="Times New Roman" w:cs="Times New Roman"/>
+          <w:sz w:val="24"/>
+          <w:szCs w:val="24"/>
+          <w:lang w:eastAsia="en-US"/>
+        </w:rPr>
+        <w:t xml:space="preserve">Given an ingredient that falls below </w:t>
+      </w:r>
+      <w:r>
+        <w:rPr>
+          <w:rFonts w:ascii="Times New Roman" w:eastAsia="Times New Roman" w:hAnsi="Times New Roman" w:cs="Times New Roman"/>
+          <w:sz w:val="24"/>
+          <w:szCs w:val="24"/>
+          <w:lang w:eastAsia="en-US"/>
+        </w:rPr>
+        <w:t>x amount</w:t>
+      </w:r>
+      <w:r>
+        <w:rPr>
+          <w:rFonts w:ascii="Times New Roman" w:eastAsia="Times New Roman" w:hAnsi="Times New Roman" w:cs="Times New Roman"/>
+          <w:sz w:val="24"/>
+          <w:szCs w:val="24"/>
+          <w:lang w:eastAsia="en-US"/>
+        </w:rPr>
+        <w:t xml:space="preserve">, when the quantity of stock goes below a specified threshold, the vendor will be </w:t>
+      </w:r>
+      <w:proofErr w:type="gramStart"/>
+      <w:r>
+        <w:rPr>
+          <w:rFonts w:ascii="Times New Roman" w:eastAsia="Times New Roman" w:hAnsi="Times New Roman" w:cs="Times New Roman"/>
+          <w:sz w:val="24"/>
+          <w:szCs w:val="24"/>
+          <w:lang w:eastAsia="en-US"/>
+        </w:rPr>
+        <w:t>alerted</w:t>
+      </w:r>
+      <w:proofErr w:type="gramEnd"/>
+      <w:r>
+        <w:rPr>
+          <w:rFonts w:ascii="Times New Roman" w:eastAsia="Times New Roman" w:hAnsi="Times New Roman" w:cs="Times New Roman"/>
+          <w:sz w:val="24"/>
+          <w:szCs w:val="24"/>
+          <w:lang w:eastAsia="en-US"/>
+        </w:rPr>
+        <w:t xml:space="preserve"> and the items will be automatically ordered</w:t>
+      </w:r>
+      <w:r>
+        <w:rPr>
+          <w:rFonts w:ascii="Times New Roman" w:eastAsiaTheme="minorHAnsi" w:hAnsi="Times New Roman" w:cs="Times New Roman"/>
+          <w:sz w:val="24"/>
+          <w:szCs w:val="24"/>
+          <w:lang w:eastAsia="en-US"/>
+        </w:rPr>
+        <w:t xml:space="preserve"> </w:t>
+      </w:r>
+    </w:p>
+    <w:p>
+      <w:pPr>
+        <w:spacing w:after="0" w:line="240" w:lineRule="auto"/>
+        <w:rPr>
+          <w:rFonts w:ascii="Times New Roman" w:eastAsiaTheme="minorHAnsi" w:hAnsi="Times New Roman" w:cs="Times New Roman"/>
+          <w:sz w:val="24"/>
+          <w:szCs w:val="24"/>
+          <w:lang w:eastAsia="en-US"/>
+        </w:rPr>
+      </w:pPr>
     </w:p>
     <w:p>
       <w:pPr>
@@ -2304,169 +4094,78 @@
           <w:numId w:val="5"/>
         </w:numPr>
         <w:spacing w:after="0" w:line="240" w:lineRule="auto"/>
-        <w:rPr>
-          <w:rFonts w:ascii="Times New Roman" w:eastAsiaTheme="minorHAnsi" w:hAnsi="Times New Roman" w:cs="Times New Roman"/>
-          <w:sz w:val="24"/>
-          <w:szCs w:val="24"/>
-          <w:lang w:eastAsia="en-US"/>
-        </w:rPr>
-      </w:pPr>
-      <w:r>
-        <w:rPr>
-          <w:rFonts w:ascii="Times New Roman" w:eastAsiaTheme="minorHAnsi" w:hAnsi="Times New Roman" w:cs="Times New Roman"/>
-          <w:sz w:val="24"/>
-          <w:szCs w:val="24"/>
-          <w:lang w:eastAsia="en-US"/>
-        </w:rPr>
-        <w:t>As a &lt; type of user &gt;, I want &lt; some goal &gt; so that &lt; some benefits&gt;.</w:t>
-      </w:r>
-    </w:p>
-    <w:p>
-      <w:pPr>
-        <w:spacing w:after="0" w:line="240" w:lineRule="auto"/>
-        <w:ind w:left="720"/>
-        <w:rPr>
-          <w:rFonts w:ascii="Times New Roman" w:eastAsiaTheme="minorHAnsi" w:hAnsi="Times New Roman" w:cs="Times New Roman"/>
-          <w:sz w:val="24"/>
-          <w:szCs w:val="24"/>
-          <w:lang w:eastAsia="en-US"/>
-        </w:rPr>
-      </w:pPr>
-    </w:p>
-    <w:p>
-      <w:pPr>
-        <w:pStyle w:val="ListParagraph"/>
-        <w:numPr>
-          <w:ilvl w:val="1"/>
-          <w:numId w:val="5"/>
-        </w:numPr>
-        <w:spacing w:after="0" w:line="240" w:lineRule="auto"/>
-        <w:rPr>
-          <w:rFonts w:ascii="Times New Roman" w:eastAsiaTheme="minorHAnsi" w:hAnsi="Times New Roman" w:cs="Times New Roman"/>
-          <w:sz w:val="24"/>
-          <w:szCs w:val="24"/>
-          <w:lang w:eastAsia="en-US"/>
-        </w:rPr>
-      </w:pPr>
-      <w:r>
-        <w:rPr>
-          <w:rFonts w:ascii="Times New Roman" w:eastAsiaTheme="minorHAnsi" w:hAnsi="Times New Roman" w:cs="Times New Roman"/>
-          <w:sz w:val="24"/>
-          <w:szCs w:val="24"/>
-          <w:lang w:eastAsia="en-US"/>
-        </w:rPr>
-        <w:t>Use Case</w:t>
-      </w:r>
-    </w:p>
-    <w:p>
-      <w:pPr>
-        <w:pStyle w:val="ListParagraph"/>
-        <w:numPr>
-          <w:ilvl w:val="2"/>
-          <w:numId w:val="5"/>
-        </w:numPr>
-        <w:spacing w:after="0" w:line="240" w:lineRule="auto"/>
-        <w:rPr>
-          <w:rFonts w:ascii="Times New Roman" w:eastAsiaTheme="minorHAnsi" w:hAnsi="Times New Roman" w:cs="Times New Roman"/>
-          <w:sz w:val="24"/>
-          <w:szCs w:val="24"/>
-          <w:lang w:eastAsia="en-US"/>
-        </w:rPr>
-      </w:pPr>
-      <w:r>
-        <w:rPr>
-          <w:rFonts w:ascii="Times New Roman" w:eastAsiaTheme="minorHAnsi" w:hAnsi="Times New Roman" w:cs="Times New Roman"/>
-          <w:sz w:val="24"/>
-          <w:szCs w:val="24"/>
-          <w:lang w:eastAsia="en-US"/>
-        </w:rPr>
-        <w:t>Use Case 1 (either Use Case Diagram or Use Case Specification)</w:t>
-      </w:r>
-    </w:p>
-    <w:p>
-      <w:pPr>
-        <w:pStyle w:val="ListParagraph"/>
-        <w:numPr>
-          <w:ilvl w:val="2"/>
-          <w:numId w:val="5"/>
-        </w:numPr>
-        <w:spacing w:after="0" w:line="240" w:lineRule="auto"/>
-        <w:rPr>
-          <w:rFonts w:ascii="Times New Roman" w:eastAsiaTheme="minorHAnsi" w:hAnsi="Times New Roman" w:cs="Times New Roman"/>
-          <w:sz w:val="24"/>
-          <w:szCs w:val="24"/>
-          <w:lang w:eastAsia="en-US"/>
-        </w:rPr>
-      </w:pPr>
-      <w:r>
-        <w:rPr>
-          <w:rFonts w:ascii="Times New Roman" w:eastAsiaTheme="minorHAnsi" w:hAnsi="Times New Roman" w:cs="Times New Roman"/>
-          <w:sz w:val="24"/>
-          <w:szCs w:val="24"/>
-          <w:lang w:eastAsia="en-US"/>
-        </w:rPr>
-        <w:t xml:space="preserve">Use Case </w:t>
-      </w:r>
-      <w:r>
-        <w:rPr>
-          <w:rFonts w:ascii="Times New Roman" w:eastAsiaTheme="minorHAnsi" w:hAnsi="Times New Roman" w:cs="Times New Roman"/>
-          <w:sz w:val="24"/>
-          <w:szCs w:val="24"/>
-          <w:lang w:eastAsia="en-US"/>
-        </w:rPr>
-        <w:t>2</w:t>
-      </w:r>
-      <w:r>
-        <w:rPr>
-          <w:rFonts w:ascii="Times New Roman" w:eastAsiaTheme="minorHAnsi" w:hAnsi="Times New Roman" w:cs="Times New Roman"/>
-          <w:sz w:val="24"/>
-          <w:szCs w:val="24"/>
-          <w:lang w:eastAsia="en-US"/>
-        </w:rPr>
-        <w:t xml:space="preserve"> (either Use Case Diagram or Use Case Specification)</w:t>
-      </w:r>
-    </w:p>
-    <w:p>
-      <w:pPr>
-        <w:pStyle w:val="ListParagraph"/>
-        <w:numPr>
-          <w:ilvl w:val="2"/>
-          <w:numId w:val="5"/>
-        </w:numPr>
-        <w:spacing w:after="0" w:line="240" w:lineRule="auto"/>
-        <w:rPr>
-          <w:rFonts w:ascii="Times New Roman" w:eastAsiaTheme="minorHAnsi" w:hAnsi="Times New Roman" w:cs="Times New Roman"/>
-          <w:sz w:val="24"/>
-          <w:szCs w:val="24"/>
-          <w:lang w:eastAsia="en-US"/>
-        </w:rPr>
-      </w:pPr>
-      <w:r>
-        <w:rPr>
-          <w:rFonts w:ascii="Times New Roman" w:eastAsiaTheme="minorHAnsi" w:hAnsi="Times New Roman" w:cs="Times New Roman"/>
-          <w:sz w:val="24"/>
-          <w:szCs w:val="24"/>
-          <w:lang w:eastAsia="en-US"/>
-        </w:rPr>
-        <w:t xml:space="preserve">Use Case </w:t>
-      </w:r>
-      <w:r>
-        <w:rPr>
-          <w:rFonts w:ascii="Times New Roman" w:eastAsiaTheme="minorHAnsi" w:hAnsi="Times New Roman" w:cs="Times New Roman"/>
-          <w:sz w:val="24"/>
-          <w:szCs w:val="24"/>
-          <w:lang w:eastAsia="en-US"/>
-        </w:rPr>
-        <w:t>3</w:t>
-      </w:r>
-      <w:r>
-        <w:rPr>
-          <w:rFonts w:ascii="Times New Roman" w:eastAsiaTheme="minorHAnsi" w:hAnsi="Times New Roman" w:cs="Times New Roman"/>
-          <w:sz w:val="24"/>
-          <w:szCs w:val="24"/>
-          <w:lang w:eastAsia="en-US"/>
-        </w:rPr>
-        <w:t xml:space="preserve"> (either Use Case Diagram or Use Case Specification)</w:t>
+        <w:ind w:left="1440" w:hanging="720"/>
+        <w:rPr>
+          <w:rFonts w:ascii="Times New Roman" w:eastAsia="Times New Roman" w:hAnsi="Times New Roman" w:cs="Times New Roman"/>
+          <w:sz w:val="24"/>
+          <w:szCs w:val="24"/>
+          <w:lang w:eastAsia="en-US"/>
+        </w:rPr>
+      </w:pPr>
+      <w:r>
+        <w:rPr>
+          <w:rFonts w:ascii="Times New Roman" w:eastAsia="Times New Roman" w:hAnsi="Times New Roman" w:cs="Times New Roman"/>
+          <w:sz w:val="24"/>
+          <w:szCs w:val="24"/>
+          <w:lang w:eastAsia="en-US"/>
+        </w:rPr>
+        <w:t xml:space="preserve">Given a menu search function, when a customer asks </w:t>
+      </w:r>
+      <w:proofErr w:type="gramStart"/>
+      <w:r>
+        <w:rPr>
+          <w:rFonts w:ascii="Times New Roman" w:eastAsia="Times New Roman" w:hAnsi="Times New Roman" w:cs="Times New Roman"/>
+          <w:sz w:val="24"/>
+          <w:szCs w:val="24"/>
+          <w:lang w:eastAsia="en-US"/>
+        </w:rPr>
+        <w:t>which</w:t>
+      </w:r>
+      <w:proofErr w:type="gramEnd"/>
+      <w:r>
+        <w:rPr>
+          <w:rFonts w:ascii="Times New Roman" w:eastAsia="Times New Roman" w:hAnsi="Times New Roman" w:cs="Times New Roman"/>
+          <w:sz w:val="24"/>
+          <w:szCs w:val="24"/>
+          <w:lang w:eastAsia="en-US"/>
+        </w:rPr>
+        <w:t xml:space="preserve"> hot dog contains x ingredient</w:t>
+      </w:r>
+      <w:r>
+        <w:rPr>
+          <w:rFonts w:ascii="Times New Roman" w:eastAsia="Times New Roman" w:hAnsi="Times New Roman" w:cs="Times New Roman"/>
+          <w:sz w:val="24"/>
+          <w:szCs w:val="24"/>
+          <w:lang w:eastAsia="en-US"/>
+        </w:rPr>
+        <w:t xml:space="preserve">, </w:t>
+      </w:r>
+      <w:r>
+        <w:rPr>
+          <w:rFonts w:ascii="Times New Roman" w:eastAsia="Times New Roman" w:hAnsi="Times New Roman" w:cs="Times New Roman"/>
+          <w:sz w:val="24"/>
+          <w:szCs w:val="24"/>
+          <w:lang w:eastAsia="en-US"/>
+        </w:rPr>
+        <w:t xml:space="preserve">the vendor should be able to </w:t>
+      </w:r>
+      <w:r>
+        <w:rPr>
+          <w:rFonts w:ascii="Times New Roman" w:eastAsia="Times New Roman" w:hAnsi="Times New Roman" w:cs="Times New Roman"/>
+          <w:sz w:val="24"/>
+          <w:szCs w:val="24"/>
+          <w:lang w:eastAsia="en-US"/>
+        </w:rPr>
+        <w:t>display</w:t>
+      </w:r>
+      <w:r>
+        <w:rPr>
+          <w:rFonts w:ascii="Times New Roman" w:eastAsia="Times New Roman" w:hAnsi="Times New Roman" w:cs="Times New Roman"/>
+          <w:sz w:val="24"/>
+          <w:szCs w:val="24"/>
+          <w:lang w:eastAsia="en-US"/>
+        </w:rPr>
+        <w:t xml:space="preserve"> the filtered menu. </w:t>
       </w:r>
     </w:p>
     <w:p>
@@ -2487,7 +4186,7 @@
           <w:ilvl w:val="0"/>
           <w:numId w:val="5"/>
         </w:numPr>
-        <w:spacing w:line="240" w:lineRule="auto"/>
+        <w:spacing w:after="0" w:line="240" w:lineRule="auto"/>
         <w:rPr>
           <w:rFonts w:ascii="Times New Roman" w:eastAsiaTheme="minorHAnsi" w:hAnsi="Times New Roman" w:cs="Times New Roman"/>
           <w:b/>
@@ -2512,10 +4211,90 @@
     <w:p>
       <w:pPr>
         <w:spacing w:line="240" w:lineRule="auto"/>
-        <w:rPr>
-          <w:rFonts w:ascii="Times New Roman" w:eastAsiaTheme="minorHAnsi" w:hAnsi="Times New Roman" w:cs="Times New Roman"/>
-          <w:b/>
-          <w:bCs/>
+        <w:ind w:left="360"/>
+        <w:rPr>
+          <w:rFonts w:ascii="Times New Roman" w:eastAsiaTheme="minorHAnsi" w:hAnsi="Times New Roman" w:cs="Times New Roman"/>
+          <w:sz w:val="24"/>
+          <w:szCs w:val="24"/>
+          <w:lang w:eastAsia="en-US"/>
+        </w:rPr>
+      </w:pPr>
+      <w:r>
+        <w:rPr>
+          <w:rFonts w:ascii="Times New Roman" w:eastAsiaTheme="minorHAnsi" w:hAnsi="Times New Roman" w:cs="Times New Roman"/>
+          <w:sz w:val="24"/>
+          <w:szCs w:val="24"/>
+          <w:lang w:eastAsia="en-US"/>
+        </w:rPr>
+        <w:t>Microsoft Teams, GitHub</w:t>
+      </w:r>
+    </w:p>
+    <w:p>
+      <w:pPr>
+        <w:spacing w:line="240" w:lineRule="auto"/>
+        <w:ind w:left="360"/>
+        <w:rPr>
+          <w:rFonts w:ascii="Times New Roman" w:eastAsiaTheme="minorHAnsi" w:hAnsi="Times New Roman" w:cs="Times New Roman"/>
+          <w:sz w:val="24"/>
+          <w:szCs w:val="24"/>
+          <w:lang w:eastAsia="en-US"/>
+        </w:rPr>
+      </w:pPr>
+    </w:p>
+    <w:p>
+      <w:pPr>
+        <w:spacing w:line="240" w:lineRule="auto"/>
+        <w:ind w:left="360"/>
+        <w:rPr>
+          <w:rFonts w:ascii="Times New Roman" w:eastAsiaTheme="minorHAnsi" w:hAnsi="Times New Roman" w:cs="Times New Roman"/>
+          <w:sz w:val="24"/>
+          <w:szCs w:val="24"/>
+          <w:lang w:eastAsia="en-US"/>
+        </w:rPr>
+      </w:pPr>
+    </w:p>
+    <w:p>
+      <w:pPr>
+        <w:spacing w:line="240" w:lineRule="auto"/>
+        <w:ind w:left="360"/>
+        <w:rPr>
+          <w:rFonts w:ascii="Times New Roman" w:eastAsiaTheme="minorHAnsi" w:hAnsi="Times New Roman" w:cs="Times New Roman"/>
+          <w:sz w:val="24"/>
+          <w:szCs w:val="24"/>
+          <w:lang w:eastAsia="en-US"/>
+        </w:rPr>
+      </w:pPr>
+    </w:p>
+    <w:p>
+      <w:pPr>
+        <w:spacing w:line="240" w:lineRule="auto"/>
+        <w:ind w:left="360"/>
+        <w:rPr>
+          <w:rFonts w:ascii="Times New Roman" w:eastAsiaTheme="minorHAnsi" w:hAnsi="Times New Roman" w:cs="Times New Roman"/>
+          <w:sz w:val="24"/>
+          <w:szCs w:val="24"/>
+          <w:lang w:eastAsia="en-US"/>
+        </w:rPr>
+      </w:pPr>
+    </w:p>
+    <w:p>
+      <w:pPr>
+        <w:spacing w:line="240" w:lineRule="auto"/>
+        <w:ind w:left="360"/>
+        <w:rPr>
+          <w:rFonts w:ascii="Times New Roman" w:eastAsiaTheme="minorHAnsi" w:hAnsi="Times New Roman" w:cs="Times New Roman"/>
+          <w:sz w:val="24"/>
+          <w:szCs w:val="24"/>
+          <w:lang w:eastAsia="en-US"/>
+        </w:rPr>
+      </w:pPr>
+    </w:p>
+    <w:p>
+      <w:pPr>
+        <w:spacing w:line="240" w:lineRule="auto"/>
+        <w:ind w:left="360"/>
+        <w:rPr>
+          <w:rFonts w:ascii="Times New Roman" w:eastAsiaTheme="minorHAnsi" w:hAnsi="Times New Roman" w:cs="Times New Roman"/>
           <w:sz w:val="24"/>
           <w:szCs w:val="24"/>
           <w:lang w:eastAsia="en-US"/>
@@ -2546,27 +4325,8 @@
           <w:szCs w:val="24"/>
           <w:lang w:eastAsia="en-US"/>
         </w:rPr>
-        <w:t>Project Management Plan</w:t>
-      </w:r>
-      <w:r>
-        <w:rPr>
-          <w:rFonts w:ascii="Times New Roman" w:eastAsiaTheme="minorHAnsi" w:hAnsi="Times New Roman" w:cs="Times New Roman"/>
-          <w:b/>
-          <w:bCs/>
-          <w:sz w:val="24"/>
-          <w:szCs w:val="24"/>
-          <w:lang w:eastAsia="en-US"/>
-        </w:rPr>
-        <w:t xml:space="preserve"> </w:t>
-      </w:r>
-      <w:r>
-        <w:rPr>
-          <w:rFonts w:ascii="Times New Roman" w:eastAsiaTheme="minorHAnsi" w:hAnsi="Times New Roman" w:cs="Times New Roman"/>
-          <w:sz w:val="24"/>
-          <w:szCs w:val="24"/>
-          <w:lang w:eastAsia="en-US"/>
-        </w:rPr>
-        <w:t>(optional)</w:t>
+        <w:lastRenderedPageBreak/>
+        <w:t xml:space="preserve">Project Management Plan </w:t>
       </w:r>
     </w:p>
     <w:p>
@@ -2583,174 +4343,108 @@
       </w:pPr>
       <w:r>
         <w:rPr>
-          <w:rFonts w:ascii="Times New Roman" w:eastAsiaTheme="minorHAnsi" w:hAnsi="Times New Roman" w:cs="Times New Roman"/>
-          <w:sz w:val="24"/>
-          <w:szCs w:val="24"/>
-          <w:lang w:eastAsia="en-US"/>
-        </w:rPr>
-        <w:t>(</w:t>
-      </w:r>
-      <w:r>
-        <w:rPr>
-          <w:rFonts w:ascii="Times New Roman" w:eastAsiaTheme="minorHAnsi" w:hAnsi="Times New Roman" w:cs="Times New Roman"/>
-          <w:sz w:val="20"/>
-          <w:szCs w:val="20"/>
-          <w:lang w:eastAsia="en-US"/>
-        </w:rPr>
-        <w:t xml:space="preserve">This is an optional item if your team has specified all </w:t>
-      </w:r>
-      <w:r>
-        <w:rPr>
-          <w:rFonts w:ascii="Times New Roman" w:eastAsiaTheme="minorHAnsi" w:hAnsi="Times New Roman" w:cs="Times New Roman"/>
-          <w:sz w:val="20"/>
-          <w:szCs w:val="20"/>
-          <w:lang w:eastAsia="en-US"/>
-        </w:rPr>
-        <w:t xml:space="preserve">project management </w:t>
-      </w:r>
-      <w:r>
-        <w:rPr>
-          <w:rFonts w:ascii="Times New Roman" w:eastAsiaTheme="minorHAnsi" w:hAnsi="Times New Roman" w:cs="Times New Roman"/>
-          <w:sz w:val="20"/>
-          <w:szCs w:val="20"/>
-          <w:lang w:eastAsia="en-US"/>
-        </w:rPr>
-        <w:t xml:space="preserve">items in the first 3 </w:t>
-      </w:r>
-      <w:r>
-        <w:rPr>
-          <w:rFonts w:ascii="Times New Roman" w:eastAsiaTheme="minorHAnsi" w:hAnsi="Times New Roman" w:cs="Times New Roman"/>
-          <w:sz w:val="20"/>
-          <w:szCs w:val="20"/>
-          <w:lang w:eastAsia="en-US"/>
-        </w:rPr>
-        <w:t>sections</w:t>
-      </w:r>
-      <w:r>
-        <w:rPr>
-          <w:rFonts w:ascii="Times New Roman" w:eastAsiaTheme="minorHAnsi" w:hAnsi="Times New Roman" w:cs="Times New Roman"/>
-          <w:sz w:val="20"/>
-          <w:szCs w:val="20"/>
-          <w:lang w:eastAsia="en-US"/>
-        </w:rPr>
-        <w:t xml:space="preserve">. </w:t>
-      </w:r>
-      <w:r>
-        <w:rPr>
-          <w:rFonts w:ascii="Times New Roman" w:eastAsiaTheme="minorHAnsi" w:hAnsi="Times New Roman" w:cs="Times New Roman"/>
-          <w:sz w:val="20"/>
-          <w:szCs w:val="20"/>
-          <w:lang w:eastAsia="en-US"/>
-        </w:rPr>
-        <w:t xml:space="preserve">You </w:t>
-      </w:r>
-      <w:r>
-        <w:rPr>
-          <w:rFonts w:ascii="Times New Roman" w:eastAsiaTheme="minorHAnsi" w:hAnsi="Times New Roman" w:cs="Times New Roman"/>
-          <w:sz w:val="20"/>
-          <w:szCs w:val="20"/>
-          <w:lang w:eastAsia="en-US"/>
-        </w:rPr>
-        <w:t>are encouraged to practice one of</w:t>
-      </w:r>
-      <w:r>
-        <w:rPr>
-          <w:rFonts w:ascii="Times New Roman" w:eastAsiaTheme="minorHAnsi" w:hAnsi="Times New Roman" w:cs="Times New Roman"/>
-          <w:sz w:val="20"/>
-          <w:szCs w:val="20"/>
-          <w:lang w:eastAsia="en-US"/>
-        </w:rPr>
-        <w:t xml:space="preserve"> the</w:t>
-      </w:r>
-      <w:r>
-        <w:rPr>
-          <w:rFonts w:ascii="Times New Roman" w:eastAsiaTheme="minorHAnsi" w:hAnsi="Times New Roman" w:cs="Times New Roman"/>
-          <w:sz w:val="20"/>
-          <w:szCs w:val="20"/>
-          <w:lang w:eastAsia="en-US"/>
-        </w:rPr>
-        <w:t xml:space="preserve"> Project Management </w:t>
-      </w:r>
-      <w:r>
-        <w:rPr>
-          <w:rFonts w:ascii="Times New Roman" w:eastAsiaTheme="minorHAnsi" w:hAnsi="Times New Roman" w:cs="Times New Roman"/>
-          <w:sz w:val="20"/>
-          <w:szCs w:val="20"/>
-          <w:lang w:eastAsia="en-US"/>
-        </w:rPr>
-        <w:t>methods covered by lesson 3</w:t>
-      </w:r>
-      <w:r>
-        <w:rPr>
-          <w:rFonts w:ascii="Times New Roman" w:eastAsiaTheme="minorHAnsi" w:hAnsi="Times New Roman" w:cs="Times New Roman"/>
-          <w:sz w:val="20"/>
-          <w:szCs w:val="20"/>
-          <w:lang w:eastAsia="en-US"/>
-        </w:rPr>
-        <w:t xml:space="preserve">, such as PERT chart or Gantt chart to plan the tasks and schedule for </w:t>
-      </w:r>
-      <w:r>
-        <w:rPr>
-          <w:rFonts w:ascii="Times New Roman" w:eastAsiaTheme="minorHAnsi" w:hAnsi="Times New Roman" w:cs="Times New Roman"/>
-          <w:sz w:val="20"/>
-          <w:szCs w:val="20"/>
-          <w:lang w:eastAsia="en-US"/>
-        </w:rPr>
-        <w:t>your</w:t>
-      </w:r>
-      <w:r>
-        <w:rPr>
-          <w:rFonts w:ascii="Times New Roman" w:eastAsiaTheme="minorHAnsi" w:hAnsi="Times New Roman" w:cs="Times New Roman"/>
-          <w:sz w:val="20"/>
-          <w:szCs w:val="20"/>
-          <w:lang w:eastAsia="en-US"/>
-        </w:rPr>
-        <w:t xml:space="preserve"> project</w:t>
-      </w:r>
-      <w:r>
-        <w:rPr>
-          <w:rFonts w:ascii="Times New Roman" w:eastAsiaTheme="minorHAnsi" w:hAnsi="Times New Roman" w:cs="Times New Roman"/>
-          <w:sz w:val="24"/>
-          <w:szCs w:val="24"/>
-          <w:lang w:eastAsia="en-US"/>
-        </w:rPr>
-        <w:t>.</w:t>
-      </w:r>
-      <w:r>
-        <w:rPr>
-          <w:rFonts w:ascii="Times New Roman" w:eastAsiaTheme="minorHAnsi" w:hAnsi="Times New Roman" w:cs="Times New Roman"/>
-          <w:sz w:val="24"/>
-          <w:szCs w:val="24"/>
-          <w:lang w:eastAsia="en-US"/>
-        </w:rPr>
-        <w:t>)</w:t>
+          <w:noProof/>
+        </w:rPr>
+        <w:drawing>
+          <wp:inline distT="0" distB="0" distL="0" distR="0" wp14:anchorId="02B5CBB2" wp14:editId="13542C2E">
+            <wp:extent cx="5943600" cy="2013208"/>
+            <wp:effectExtent l="0" t="0" r="0" b="6350"/>
+            <wp:docPr id="2" name="Picture 2" descr="Graphical user interface, application&#10;&#10;Description automatically generated"/>
+            <wp:cNvGraphicFramePr>
+              <a:graphicFrameLocks xmlns:a="http://schemas.openxmlformats.org/drawingml/2006/main" noChangeAspect="1"/>
+            </wp:cNvGraphicFramePr>
+            <a:graphic xmlns:a="http://schemas.openxmlformats.org/drawingml/2006/main">
+              <a:graphicData uri="http://schemas.openxmlformats.org/drawingml/2006/picture">
+                <pic:pic xmlns:pic="http://schemas.openxmlformats.org/drawingml/2006/picture">
+                  <pic:nvPicPr>
+                    <pic:cNvPr id="1" name="Picture 1" descr="Graphical user interface, application&#10;&#10;Description automatically generated"/>
+                    <pic:cNvPicPr/>
+                  </pic:nvPicPr>
+                  <pic:blipFill>
+                    <a:blip r:embed="rId8"/>
+                    <a:stretch>
+                      <a:fillRect/>
+                    </a:stretch>
+                  </pic:blipFill>
+                  <pic:spPr>
+                    <a:xfrm>
+                      <a:off x="0" y="0"/>
+                      <a:ext cx="5943600" cy="2013208"/>
+                    </a:xfrm>
+                    <a:prstGeom prst="rect">
+                      <a:avLst/>
+                    </a:prstGeom>
+                  </pic:spPr>
+                </pic:pic>
+              </a:graphicData>
+            </a:graphic>
+          </wp:inline>
+        </w:drawing>
       </w:r>
     </w:p>
     <w:p>
       <w:pPr>
         <w:pStyle w:val="ListParagraph"/>
-        <w:spacing w:line="240" w:lineRule="auto"/>
-        <w:ind w:left="0"/>
-        <w:rPr>
-          <w:rFonts w:ascii="Times New Roman" w:eastAsiaTheme="minorHAnsi" w:hAnsi="Times New Roman" w:cs="Times New Roman"/>
-          <w:sz w:val="24"/>
-          <w:szCs w:val="24"/>
-          <w:lang w:eastAsia="en-US"/>
-        </w:rPr>
-      </w:pPr>
-    </w:p>
-    <w:p>
-      <w:pPr>
-        <w:pStyle w:val="ListParagraph"/>
-        <w:spacing w:line="240" w:lineRule="auto"/>
-        <w:ind w:left="0"/>
-        <w:rPr>
-          <w:rFonts w:ascii="Times New Roman" w:eastAsiaTheme="minorHAnsi" w:hAnsi="Times New Roman" w:cs="Times New Roman"/>
-          <w:sz w:val="24"/>
-          <w:szCs w:val="24"/>
-          <w:lang w:eastAsia="en-US"/>
-        </w:rPr>
-      </w:pPr>
+        <w:spacing w:line="276" w:lineRule="auto"/>
+        <w:ind w:left="360"/>
+        <w:rPr>
+          <w:rFonts w:ascii="Times New Roman" w:eastAsiaTheme="minorHAnsi" w:hAnsi="Times New Roman" w:cs="Times New Roman"/>
+          <w:sz w:val="24"/>
+          <w:szCs w:val="24"/>
+          <w:lang w:eastAsia="en-US"/>
+        </w:rPr>
+      </w:pPr>
+      <w:r>
+        <w:rPr>
+          <w:noProof/>
+        </w:rPr>
+        <w:drawing>
+          <wp:inline distT="0" distB="0" distL="0" distR="0" wp14:anchorId="1F2FA340" wp14:editId="0196A41F">
+            <wp:extent cx="5943600" cy="1599565"/>
+            <wp:effectExtent l="0" t="0" r="0" b="635"/>
+            <wp:docPr id="1" name="Picture 1" descr="Timeline&#10;&#10;Description automatically generated"/>
+            <wp:cNvGraphicFramePr>
+              <a:graphicFrameLocks xmlns:a="http://schemas.openxmlformats.org/drawingml/2006/main" noChangeAspect="1"/>
+            </wp:cNvGraphicFramePr>
+            <a:graphic xmlns:a="http://schemas.openxmlformats.org/drawingml/2006/main">
+              <a:graphicData uri="http://schemas.openxmlformats.org/drawingml/2006/picture">
+                <pic:pic xmlns:pic="http://schemas.openxmlformats.org/drawingml/2006/picture">
+                  <pic:nvPicPr>
+                    <pic:cNvPr id="1" name="Picture 1" descr="Timeline&#10;&#10;Description automatically generated"/>
+                    <pic:cNvPicPr/>
+                  </pic:nvPicPr>
+                  <pic:blipFill>
+                    <a:blip r:embed="rId9"/>
+                    <a:stretch>
+                      <a:fillRect/>
+                    </a:stretch>
+                  </pic:blipFill>
+                  <pic:spPr>
+                    <a:xfrm>
+                      <a:off x="0" y="0"/>
+                      <a:ext cx="5943600" cy="1599565"/>
+                    </a:xfrm>
+                    <a:prstGeom prst="rect">
+                      <a:avLst/>
+                    </a:prstGeom>
+                  </pic:spPr>
+                </pic:pic>
+              </a:graphicData>
+            </a:graphic>
+          </wp:inline>
+        </w:drawing>
+      </w:r>
+      <w:r>
+        <w:rPr>
+          <w:rFonts w:ascii="Times New Roman" w:eastAsiaTheme="minorHAnsi" w:hAnsi="Times New Roman" w:cs="Times New Roman"/>
+          <w:b/>
+          <w:bCs/>
+          <w:sz w:val="24"/>
+          <w:szCs w:val="24"/>
+          <w:lang w:eastAsia="en-US"/>
+        </w:rPr>
+        <w:t xml:space="preserve"> </w:t>
+      </w:r>
     </w:p>
     <w:p>
       <w:pPr>
@@ -3245,7 +4939,6 @@
                 <w:sz w:val="24"/>
                 <w:szCs w:val="24"/>
               </w:rPr>
-              <w:lastRenderedPageBreak/>
               <w:t>Requirement ID</w:t>
             </w:r>
           </w:p>
@@ -3348,31 +5041,23 @@
                 <w:szCs w:val="24"/>
               </w:rPr>
             </w:pPr>
-            <w:proofErr w:type="gramStart"/>
-            <w:r>
-              <w:rPr>
-                <w:rFonts w:ascii="Times New Roman" w:hAnsi="Times New Roman" w:cs="Times New Roman"/>
-                <w:sz w:val="24"/>
-                <w:szCs w:val="24"/>
-              </w:rPr>
-              <w:t>e.g.</w:t>
-            </w:r>
-            <w:proofErr w:type="gramEnd"/>
-            <w:r>
-              <w:rPr>
-                <w:rFonts w:ascii="Times New Roman" w:hAnsi="Times New Roman" w:cs="Times New Roman"/>
-                <w:sz w:val="24"/>
-                <w:szCs w:val="24"/>
-              </w:rPr>
-              <w:t xml:space="preserve"> </w:t>
-            </w:r>
-            <w:r>
-              <w:rPr>
-                <w:rFonts w:ascii="Times New Roman" w:hAnsi="Times New Roman" w:cs="Times New Roman"/>
-                <w:sz w:val="24"/>
-                <w:szCs w:val="24"/>
-              </w:rPr>
-              <w:t>Screen A accepts production information, including Lot, Product Number, and Date.</w:t>
+            <w:proofErr w:type="spellStart"/>
+            <w:r>
+              <w:rPr>
+                <w:rFonts w:ascii="Times New Roman" w:hAnsi="Times New Roman" w:cs="Times New Roman"/>
+                <w:sz w:val="24"/>
+                <w:szCs w:val="24"/>
+              </w:rPr>
+              <w:t>BratSpot</w:t>
+            </w:r>
+            <w:proofErr w:type="spellEnd"/>
+            <w:r>
+              <w:rPr>
+                <w:rFonts w:ascii="Times New Roman" w:hAnsi="Times New Roman" w:cs="Times New Roman"/>
+                <w:sz w:val="24"/>
+                <w:szCs w:val="24"/>
+              </w:rPr>
+              <w:t xml:space="preserve"> will allow customers to input customized orders through a menu.</w:t>
             </w:r>
           </w:p>
         </w:tc>
@@ -3449,6 +5134,24 @@
                 <w:szCs w:val="24"/>
               </w:rPr>
             </w:pPr>
+            <w:proofErr w:type="spellStart"/>
+            <w:r>
+              <w:rPr>
+                <w:rFonts w:ascii="Times New Roman" w:hAnsi="Times New Roman" w:cs="Times New Roman"/>
+                <w:sz w:val="24"/>
+                <w:szCs w:val="24"/>
+              </w:rPr>
+              <w:t>BratSpot</w:t>
+            </w:r>
+            <w:proofErr w:type="spellEnd"/>
+            <w:r>
+              <w:rPr>
+                <w:rFonts w:ascii="Times New Roman" w:hAnsi="Times New Roman" w:cs="Times New Roman"/>
+                <w:sz w:val="24"/>
+                <w:szCs w:val="24"/>
+              </w:rPr>
+              <w:t xml:space="preserve"> will take customized ingredients and allergy information into account to filter out redundancy for the end user and improve the ordering process.</w:t>
+            </w:r>
           </w:p>
         </w:tc>
         <w:tc>
@@ -3466,6 +5169,14 @@
                 <w:szCs w:val="24"/>
               </w:rPr>
             </w:pPr>
+            <w:r>
+              <w:rPr>
+                <w:rFonts w:ascii="Times New Roman" w:hAnsi="Times New Roman" w:cs="Times New Roman"/>
+                <w:sz w:val="24"/>
+                <w:szCs w:val="24"/>
+              </w:rPr>
+              <w:t>S</w:t>
+            </w:r>
           </w:p>
         </w:tc>
       </w:tr>
@@ -3508,6 +5219,24 @@
                 <w:szCs w:val="24"/>
               </w:rPr>
             </w:pPr>
+            <w:proofErr w:type="spellStart"/>
+            <w:r>
+              <w:rPr>
+                <w:rFonts w:ascii="Times New Roman" w:hAnsi="Times New Roman" w:cs="Times New Roman"/>
+                <w:sz w:val="24"/>
+                <w:szCs w:val="24"/>
+              </w:rPr>
+              <w:t>BratSpot’s</w:t>
+            </w:r>
+            <w:proofErr w:type="spellEnd"/>
+            <w:r>
+              <w:rPr>
+                <w:rFonts w:ascii="Times New Roman" w:hAnsi="Times New Roman" w:cs="Times New Roman"/>
+                <w:sz w:val="24"/>
+                <w:szCs w:val="24"/>
+              </w:rPr>
+              <w:t xml:space="preserve"> menu will display quantities of items on the vendor side with alerts on low items, so that regardless of the automatic ordering vendors will be apprised of low stock.</w:t>
+            </w:r>
           </w:p>
         </w:tc>
         <w:tc>
@@ -3525,6 +5254,14 @@
                 <w:szCs w:val="24"/>
               </w:rPr>
             </w:pPr>
+            <w:r>
+              <w:rPr>
+                <w:rFonts w:ascii="Times New Roman" w:hAnsi="Times New Roman" w:cs="Times New Roman"/>
+                <w:sz w:val="24"/>
+                <w:szCs w:val="24"/>
+              </w:rPr>
+              <w:t>M</w:t>
+            </w:r>
           </w:p>
         </w:tc>
       </w:tr>
@@ -3566,6 +5303,7 @@
           <w:szCs w:val="24"/>
           <w:lang w:eastAsia="en-US"/>
         </w:rPr>
+        <w:lastRenderedPageBreak/>
         <w:t>Functional Requirements</w:t>
       </w:r>
     </w:p>
@@ -4942,7 +6680,7 @@
       </w:pPr>
     </w:p>
     <w:sectPr>
-      <w:headerReference w:type="default" r:id="rId8"/>
+      <w:headerReference w:type="default" r:id="rId10"/>
       <w:pgSz w:w="12240" w:h="15840"/>
       <w:pgMar w:top="1440" w:right="1440" w:bottom="1440" w:left="1440" w:header="720" w:footer="720" w:gutter="0"/>
       <w:cols w:space="720"/>
@@ -4953,7 +6691,7 @@
 </file>
 
 <file path=word/endnotes.xml><?xml version="1.0" encoding="utf-8"?>
-<w:endnotes xmlns:wpc="http://schemas.microsoft.com/office/word/2010/wordprocessingCanvas" xmlns:cx="http://schemas.microsoft.com/office/drawing/2014/chartex" xmlns:cx1="http://schemas.microsoft.com/office/drawing/2015/9/8/chartex" xmlns:cx2="http://schemas.microsoft.com/office/drawing/2015/10/21/chartex" xmlns:cx3="http://schemas.microsoft.com/office/drawing/2016/5/9/chartex" xmlns:cx4="http://schemas.microsoft.com/office/drawing/2016/5/10/chartex" xmlns:cx5="http://schemas.microsoft.com/office/drawing/2016/5/11/chartex" xmlns:cx6="http://schemas.microsoft.com/office/drawing/2016/5/12/chartex" xmlns:cx7="http://schemas.microsoft.com/office/drawing/2016/5/13/chartex" xmlns:cx8="http://schemas.microsoft.com/office/drawing/2016/5/14/chartex" xmlns:mc="http://schemas.openxmlformats.org/markup-compatibility/2006" xmlns:aink="http://schemas.microsoft.com/office/drawing/2016/ink" xmlns:am3d="http://schemas.microsoft.com/office/drawing/2017/model3d" xmlns:o="urn:schemas-microsoft-com:office:office" xmlns:r="http://schemas.openxmlformats.org/officeDocument/2006/relationships" xmlns:m="http://schemas.openxmlformats.org/officeDocument/2006/math" xmlns:v="urn:schemas-microsoft-com:vml" xmlns:wp14="http://schemas.microsoft.com/office/word/2010/wordprocessingDrawing" xmlns:wp="http://schemas.openxmlformats.org/drawingml/2006/wordprocessingDrawing" xmlns:w10="urn:schemas-microsoft-com:office:word" xmlns:w="http://schemas.openxmlformats.org/wordprocessingml/2006/main" xmlns:w14="http://schemas.microsoft.com/office/word/2010/wordml" xmlns:w15="http://schemas.microsoft.com/office/word/2012/wordml" xmlns:w16cex="http://schemas.microsoft.com/office/word/2018/wordml/cex" xmlns:w16cid="http://schemas.microsoft.com/office/word/2016/wordml/cid" xmlns:w16="http://schemas.microsoft.com/office/word/2018/wordml" xmlns:w16se="http://schemas.microsoft.com/office/word/2015/wordml/symex" xmlns:wpg="http://schemas.microsoft.com/office/word/2010/wordprocessingGroup" xmlns:wpi="http://schemas.microsoft.com/office/word/2010/wordprocessingInk" xmlns:wne="http://schemas.microsoft.com/office/word/2006/wordml" xmlns:wps="http://schemas.microsoft.com/office/word/2010/wordprocessingShape" mc:Ignorable="w14 w15 w16se w16cid w16 w16cex wp14">
+<w:endnotes xmlns:wpc="http://schemas.microsoft.com/office/word/2010/wordprocessingCanvas" xmlns:cx="http://schemas.microsoft.com/office/drawing/2014/chartex" xmlns:cx1="http://schemas.microsoft.com/office/drawing/2015/9/8/chartex" xmlns:cx2="http://schemas.microsoft.com/office/drawing/2015/10/21/chartex" xmlns:cx3="http://schemas.microsoft.com/office/drawing/2016/5/9/chartex" xmlns:cx4="http://schemas.microsoft.com/office/drawing/2016/5/10/chartex" xmlns:cx5="http://schemas.microsoft.com/office/drawing/2016/5/11/chartex" xmlns:cx6="http://schemas.microsoft.com/office/drawing/2016/5/12/chartex" xmlns:cx7="http://schemas.microsoft.com/office/drawing/2016/5/13/chartex" xmlns:cx8="http://schemas.microsoft.com/office/drawing/2016/5/14/chartex" xmlns:mc="http://schemas.openxmlformats.org/markup-compatibility/2006" xmlns:aink="http://schemas.microsoft.com/office/drawing/2016/ink" xmlns:am3d="http://schemas.microsoft.com/office/drawing/2017/model3d" xmlns:o="urn:schemas-microsoft-com:office:office" xmlns:r="http://schemas.openxmlformats.org/officeDocument/2006/relationships" xmlns:m="http://schemas.openxmlformats.org/officeDocument/2006/math" xmlns:v="urn:schemas-microsoft-com:vml" xmlns:wp14="http://schemas.microsoft.com/office/word/2010/wordprocessingDrawing" xmlns:wp="http://schemas.openxmlformats.org/drawingml/2006/wordprocessingDrawing" xmlns:w10="urn:schemas-microsoft-com:office:word" xmlns:w="http://schemas.openxmlformats.org/wordprocessingml/2006/main" xmlns:w14="http://schemas.microsoft.com/office/word/2010/wordml" xmlns:w15="http://schemas.microsoft.com/office/word/2012/wordml" xmlns:w16cex="http://schemas.microsoft.com/office/word/2018/wordml/cex" xmlns:w16cid="http://schemas.microsoft.com/office/word/2016/wordml/cid" xmlns:w16="http://schemas.microsoft.com/office/word/2018/wordml" xmlns:w16sdtdh="http://schemas.microsoft.com/office/word/2020/wordml/sdtdatahash" xmlns:w16se="http://schemas.microsoft.com/office/word/2015/wordml/symex" xmlns:wpg="http://schemas.microsoft.com/office/word/2010/wordprocessingGroup" xmlns:wpi="http://schemas.microsoft.com/office/word/2010/wordprocessingInk" xmlns:wne="http://schemas.microsoft.com/office/word/2006/wordml" xmlns:wps="http://schemas.microsoft.com/office/word/2010/wordprocessingShape" mc:Ignorable="w14 w15 w16se w16cid w16 w16cex w16sdtdh wp14">
   <w:endnote w:type="separator" w:id="-1">
     <w:p>
       <w:pPr>
@@ -4978,7 +6716,7 @@
 </file>
 
 <file path=word/footnotes.xml><?xml version="1.0" encoding="utf-8"?>
-<w:footnotes xmlns:wpc="http://schemas.microsoft.com/office/word/2010/wordprocessingCanvas" xmlns:cx="http://schemas.microsoft.com/office/drawing/2014/chartex" xmlns:cx1="http://schemas.microsoft.com/office/drawing/2015/9/8/chartex" xmlns:cx2="http://schemas.microsoft.com/office/drawing/2015/10/21/chartex" xmlns:cx3="http://schemas.microsoft.com/office/drawing/2016/5/9/chartex" xmlns:cx4="http://schemas.microsoft.com/office/drawing/2016/5/10/chartex" xmlns:cx5="http://schemas.microsoft.com/office/drawing/2016/5/11/chartex" xmlns:cx6="http://schemas.microsoft.com/office/drawing/2016/5/12/chartex" xmlns:cx7="http://schemas.microsoft.com/office/drawing/2016/5/13/chartex" xmlns:cx8="http://schemas.microsoft.com/office/drawing/2016/5/14/chartex" xmlns:mc="http://schemas.openxmlformats.org/markup-compatibility/2006" xmlns:aink="http://schemas.microsoft.com/office/drawing/2016/ink" xmlns:am3d="http://schemas.microsoft.com/office/drawing/2017/model3d" xmlns:o="urn:schemas-microsoft-com:office:office" xmlns:r="http://schemas.openxmlformats.org/officeDocument/2006/relationships" xmlns:m="http://schemas.openxmlformats.org/officeDocument/2006/math" xmlns:v="urn:schemas-microsoft-com:vml" xmlns:wp14="http://schemas.microsoft.com/office/word/2010/wordprocessingDrawing" xmlns:wp="http://schemas.openxmlformats.org/drawingml/2006/wordprocessingDrawing" xmlns:w10="urn:schemas-microsoft-com:office:word" xmlns:w="http://schemas.openxmlformats.org/wordprocessingml/2006/main" xmlns:w14="http://schemas.microsoft.com/office/word/2010/wordml" xmlns:w15="http://schemas.microsoft.com/office/word/2012/wordml" xmlns:w16cex="http://schemas.microsoft.com/office/word/2018/wordml/cex" xmlns:w16cid="http://schemas.microsoft.com/office/word/2016/wordml/cid" xmlns:w16="http://schemas.microsoft.com/office/word/2018/wordml" xmlns:w16se="http://schemas.microsoft.com/office/word/2015/wordml/symex" xmlns:wpg="http://schemas.microsoft.com/office/word/2010/wordprocessingGroup" xmlns:wpi="http://schemas.microsoft.com/office/word/2010/wordprocessingInk" xmlns:wne="http://schemas.microsoft.com/office/word/2006/wordml" xmlns:wps="http://schemas.microsoft.com/office/word/2010/wordprocessingShape" mc:Ignorable="w14 w15 w16se w16cid w16 w16cex wp14">
+<w:footnotes xmlns:wpc="http://schemas.microsoft.com/office/word/2010/wordprocessingCanvas" xmlns:cx="http://schemas.microsoft.com/office/drawing/2014/chartex" xmlns:cx1="http://schemas.microsoft.com/office/drawing/2015/9/8/chartex" xmlns:cx2="http://schemas.microsoft.com/office/drawing/2015/10/21/chartex" xmlns:cx3="http://schemas.microsoft.com/office/drawing/2016/5/9/chartex" xmlns:cx4="http://schemas.microsoft.com/office/drawing/2016/5/10/chartex" xmlns:cx5="http://schemas.microsoft.com/office/drawing/2016/5/11/chartex" xmlns:cx6="http://schemas.microsoft.com/office/drawing/2016/5/12/chartex" xmlns:cx7="http://schemas.microsoft.com/office/drawing/2016/5/13/chartex" xmlns:cx8="http://schemas.microsoft.com/office/drawing/2016/5/14/chartex" xmlns:mc="http://schemas.openxmlformats.org/markup-compatibility/2006" xmlns:aink="http://schemas.microsoft.com/office/drawing/2016/ink" xmlns:am3d="http://schemas.microsoft.com/office/drawing/2017/model3d" xmlns:o="urn:schemas-microsoft-com:office:office" xmlns:r="http://schemas.openxmlformats.org/officeDocument/2006/relationships" xmlns:m="http://schemas.openxmlformats.org/officeDocument/2006/math" xmlns:v="urn:schemas-microsoft-com:vml" xmlns:wp14="http://schemas.microsoft.com/office/word/2010/wordprocessingDrawing" xmlns:wp="http://schemas.openxmlformats.org/drawingml/2006/wordprocessingDrawing" xmlns:w10="urn:schemas-microsoft-com:office:word" xmlns:w="http://schemas.openxmlformats.org/wordprocessingml/2006/main" xmlns:w14="http://schemas.microsoft.com/office/word/2010/wordml" xmlns:w15="http://schemas.microsoft.com/office/word/2012/wordml" xmlns:w16cex="http://schemas.microsoft.com/office/word/2018/wordml/cex" xmlns:w16cid="http://schemas.microsoft.com/office/word/2016/wordml/cid" xmlns:w16="http://schemas.microsoft.com/office/word/2018/wordml" xmlns:w16sdtdh="http://schemas.microsoft.com/office/word/2020/wordml/sdtdatahash" xmlns:w16se="http://schemas.microsoft.com/office/word/2015/wordml/symex" xmlns:wpg="http://schemas.microsoft.com/office/word/2010/wordprocessingGroup" xmlns:wpi="http://schemas.microsoft.com/office/word/2010/wordprocessingInk" xmlns:wne="http://schemas.microsoft.com/office/word/2006/wordml" xmlns:wps="http://schemas.microsoft.com/office/word/2010/wordprocessingShape" mc:Ignorable="w14 w15 w16se w16cid w16 w16cex w16sdtdh wp14">
   <w:footnote w:type="separator" w:id="-1">
     <w:p>
       <w:pPr>
@@ -5003,7 +6741,7 @@
 </file>
 
 <file path=word/header1.xml><?xml version="1.0" encoding="utf-8"?>
-<w:hdr xmlns:wpc="http://schemas.microsoft.com/office/word/2010/wordprocessingCanvas" xmlns:cx="http://schemas.microsoft.com/office/drawing/2014/chartex" xmlns:cx1="http://schemas.microsoft.com/office/drawing/2015/9/8/chartex" xmlns:cx2="http://schemas.microsoft.com/office/drawing/2015/10/21/chartex" xmlns:cx3="http://schemas.microsoft.com/office/drawing/2016/5/9/chartex" xmlns:cx4="http://schemas.microsoft.com/office/drawing/2016/5/10/chartex" xmlns:cx5="http://schemas.microsoft.com/office/drawing/2016/5/11/chartex" xmlns:cx6="http://schemas.microsoft.com/office/drawing/2016/5/12/chartex" xmlns:cx7="http://schemas.microsoft.com/office/drawing/2016/5/13/chartex" xmlns:cx8="http://schemas.microsoft.com/office/drawing/2016/5/14/chartex" xmlns:mc="http://schemas.openxmlformats.org/markup-compatibility/2006" xmlns:aink="http://schemas.microsoft.com/office/drawing/2016/ink" xmlns:am3d="http://schemas.microsoft.com/office/drawing/2017/model3d" xmlns:o="urn:schemas-microsoft-com:office:office" xmlns:r="http://schemas.openxmlformats.org/officeDocument/2006/relationships" xmlns:m="http://schemas.openxmlformats.org/officeDocument/2006/math" xmlns:v="urn:schemas-microsoft-com:vml" xmlns:wp14="http://schemas.microsoft.com/office/word/2010/wordprocessingDrawing" xmlns:wp="http://schemas.openxmlformats.org/drawingml/2006/wordprocessingDrawing" xmlns:w10="urn:schemas-microsoft-com:office:word" xmlns:w="http://schemas.openxmlformats.org/wordprocessingml/2006/main" xmlns:w14="http://schemas.microsoft.com/office/word/2010/wordml" xmlns:w15="http://schemas.microsoft.com/office/word/2012/wordml" xmlns:w16cex="http://schemas.microsoft.com/office/word/2018/wordml/cex" xmlns:w16cid="http://schemas.microsoft.com/office/word/2016/wordml/cid" xmlns:w16="http://schemas.microsoft.com/office/word/2018/wordml" xmlns:w16se="http://schemas.microsoft.com/office/word/2015/wordml/symex" xmlns:wpg="http://schemas.microsoft.com/office/word/2010/wordprocessingGroup" xmlns:wpi="http://schemas.microsoft.com/office/word/2010/wordprocessingInk" xmlns:wne="http://schemas.microsoft.com/office/word/2006/wordml" xmlns:wps="http://schemas.microsoft.com/office/word/2010/wordprocessingShape" mc:Ignorable="w14 w15 w16se w16cid w16 w16cex wp14">
+<w:hdr xmlns:wpc="http://schemas.microsoft.com/office/word/2010/wordprocessingCanvas" xmlns:cx="http://schemas.microsoft.com/office/drawing/2014/chartex" xmlns:cx1="http://schemas.microsoft.com/office/drawing/2015/9/8/chartex" xmlns:cx2="http://schemas.microsoft.com/office/drawing/2015/10/21/chartex" xmlns:cx3="http://schemas.microsoft.com/office/drawing/2016/5/9/chartex" xmlns:cx4="http://schemas.microsoft.com/office/drawing/2016/5/10/chartex" xmlns:cx5="http://schemas.microsoft.com/office/drawing/2016/5/11/chartex" xmlns:cx6="http://schemas.microsoft.com/office/drawing/2016/5/12/chartex" xmlns:cx7="http://schemas.microsoft.com/office/drawing/2016/5/13/chartex" xmlns:cx8="http://schemas.microsoft.com/office/drawing/2016/5/14/chartex" xmlns:mc="http://schemas.openxmlformats.org/markup-compatibility/2006" xmlns:aink="http://schemas.microsoft.com/office/drawing/2016/ink" xmlns:am3d="http://schemas.microsoft.com/office/drawing/2017/model3d" xmlns:o="urn:schemas-microsoft-com:office:office" xmlns:r="http://schemas.openxmlformats.org/officeDocument/2006/relationships" xmlns:m="http://schemas.openxmlformats.org/officeDocument/2006/math" xmlns:v="urn:schemas-microsoft-com:vml" xmlns:wp14="http://schemas.microsoft.com/office/word/2010/wordprocessingDrawing" xmlns:wp="http://schemas.openxmlformats.org/drawingml/2006/wordprocessingDrawing" xmlns:w10="urn:schemas-microsoft-com:office:word" xmlns:w="http://schemas.openxmlformats.org/wordprocessingml/2006/main" xmlns:w14="http://schemas.microsoft.com/office/word/2010/wordml" xmlns:w15="http://schemas.microsoft.com/office/word/2012/wordml" xmlns:w16cex="http://schemas.microsoft.com/office/word/2018/wordml/cex" xmlns:w16cid="http://schemas.microsoft.com/office/word/2016/wordml/cid" xmlns:w16="http://schemas.microsoft.com/office/word/2018/wordml" xmlns:w16sdtdh="http://schemas.microsoft.com/office/word/2020/wordml/sdtdatahash" xmlns:w16se="http://schemas.microsoft.com/office/word/2015/wordml/symex" xmlns:wpg="http://schemas.microsoft.com/office/word/2010/wordprocessingGroup" xmlns:wpi="http://schemas.microsoft.com/office/word/2010/wordprocessingInk" xmlns:wne="http://schemas.microsoft.com/office/word/2006/wordml" xmlns:wps="http://schemas.microsoft.com/office/word/2010/wordprocessingShape" mc:Ignorable="w14 w15 w16se w16cid w16 w16cex w16sdtdh wp14">
   <w:p>
     <w:pPr>
       <w:pStyle w:val="Header"/>
@@ -5450,7 +7188,7 @@
 </file>
 
 <file path=word/numbering.xml><?xml version="1.0" encoding="utf-8"?>
-<w:numbering xmlns:wpc="http://schemas.microsoft.com/office/word/2010/wordprocessingCanvas" xmlns:cx="http://schemas.microsoft.com/office/drawing/2014/chartex" xmlns:cx1="http://schemas.microsoft.com/office/drawing/2015/9/8/chartex" xmlns:cx2="http://schemas.microsoft.com/office/drawing/2015/10/21/chartex" xmlns:cx3="http://schemas.microsoft.com/office/drawing/2016/5/9/chartex" xmlns:cx4="http://schemas.microsoft.com/office/drawing/2016/5/10/chartex" xmlns:cx5="http://schemas.microsoft.com/office/drawing/2016/5/11/chartex" xmlns:cx6="http://schemas.microsoft.com/office/drawing/2016/5/12/chartex" xmlns:cx7="http://schemas.microsoft.com/office/drawing/2016/5/13/chartex" xmlns:cx8="http://schemas.microsoft.com/office/drawing/2016/5/14/chartex" xmlns:mc="http://schemas.openxmlformats.org/markup-compatibility/2006" xmlns:aink="http://schemas.microsoft.com/office/drawing/2016/ink" xmlns:am3d="http://schemas.microsoft.com/office/drawing/2017/model3d" xmlns:o="urn:schemas-microsoft-com:office:office" xmlns:r="http://schemas.openxmlformats.org/officeDocument/2006/relationships" xmlns:m="http://schemas.openxmlformats.org/officeDocument/2006/math" xmlns:v="urn:schemas-microsoft-com:vml" xmlns:wp14="http://schemas.microsoft.com/office/word/2010/wordprocessingDrawing" xmlns:wp="http://schemas.openxmlformats.org/drawingml/2006/wordprocessingDrawing" xmlns:w10="urn:schemas-microsoft-com:office:word" xmlns:w="http://schemas.openxmlformats.org/wordprocessingml/2006/main" xmlns:w14="http://schemas.microsoft.com/office/word/2010/wordml" xmlns:w15="http://schemas.microsoft.com/office/word/2012/wordml" xmlns:w16cex="http://schemas.microsoft.com/office/word/2018/wordml/cex" xmlns:w16cid="http://schemas.microsoft.com/office/word/2016/wordml/cid" xmlns:w16="http://schemas.microsoft.com/office/word/2018/wordml" xmlns:w16se="http://schemas.microsoft.com/office/word/2015/wordml/symex" xmlns:wpg="http://schemas.microsoft.com/office/word/2010/wordprocessingGroup" xmlns:wpi="http://schemas.microsoft.com/office/word/2010/wordprocessingInk" xmlns:wne="http://schemas.microsoft.com/office/word/2006/wordml" xmlns:wps="http://schemas.microsoft.com/office/word/2010/wordprocessingShape" mc:Ignorable="w14 w15 w16se w16cid w16 w16cex wp14">
+<w:numbering xmlns:wpc="http://schemas.microsoft.com/office/word/2010/wordprocessingCanvas" xmlns:cx="http://schemas.microsoft.com/office/drawing/2014/chartex" xmlns:cx1="http://schemas.microsoft.com/office/drawing/2015/9/8/chartex" xmlns:cx2="http://schemas.microsoft.com/office/drawing/2015/10/21/chartex" xmlns:cx3="http://schemas.microsoft.com/office/drawing/2016/5/9/chartex" xmlns:cx4="http://schemas.microsoft.com/office/drawing/2016/5/10/chartex" xmlns:cx5="http://schemas.microsoft.com/office/drawing/2016/5/11/chartex" xmlns:cx6="http://schemas.microsoft.com/office/drawing/2016/5/12/chartex" xmlns:cx7="http://schemas.microsoft.com/office/drawing/2016/5/13/chartex" xmlns:cx8="http://schemas.microsoft.com/office/drawing/2016/5/14/chartex" xmlns:mc="http://schemas.openxmlformats.org/markup-compatibility/2006" xmlns:aink="http://schemas.microsoft.com/office/drawing/2016/ink" xmlns:am3d="http://schemas.microsoft.com/office/drawing/2017/model3d" xmlns:o="urn:schemas-microsoft-com:office:office" xmlns:r="http://schemas.openxmlformats.org/officeDocument/2006/relationships" xmlns:m="http://schemas.openxmlformats.org/officeDocument/2006/math" xmlns:v="urn:schemas-microsoft-com:vml" xmlns:wp14="http://schemas.microsoft.com/office/word/2010/wordprocessingDrawing" xmlns:wp="http://schemas.openxmlformats.org/drawingml/2006/wordprocessingDrawing" xmlns:w10="urn:schemas-microsoft-com:office:word" xmlns:w="http://schemas.openxmlformats.org/wordprocessingml/2006/main" xmlns:w14="http://schemas.microsoft.com/office/word/2010/wordml" xmlns:w15="http://schemas.microsoft.com/office/word/2012/wordml" xmlns:w16cex="http://schemas.microsoft.com/office/word/2018/wordml/cex" xmlns:w16cid="http://schemas.microsoft.com/office/word/2016/wordml/cid" xmlns:w16="http://schemas.microsoft.com/office/word/2018/wordml" xmlns:w16sdtdh="http://schemas.microsoft.com/office/word/2020/wordml/sdtdatahash" xmlns:w16se="http://schemas.microsoft.com/office/word/2015/wordml/symex" xmlns:wpg="http://schemas.microsoft.com/office/word/2010/wordprocessingGroup" xmlns:wpi="http://schemas.microsoft.com/office/word/2010/wordprocessingInk" xmlns:wne="http://schemas.microsoft.com/office/word/2006/wordml" xmlns:wps="http://schemas.microsoft.com/office/word/2010/wordprocessingShape" mc:Ignorable="w14 w15 w16se w16cid w16 w16cex w16sdtdh wp14">
   <w:abstractNum w:abstractNumId="0" w15:restartNumberingAfterBreak="0">
     <w:nsid w:val="048935C9"/>
     <w:multiLevelType w:val="multilevel"/>
@@ -5565,122 +7303,9 @@
     </w:lvl>
   </w:abstractNum>
   <w:abstractNum w:abstractNumId="1" w15:restartNumberingAfterBreak="0">
-    <w:nsid w:val="373D59B2"/>
+    <w:nsid w:val="23315684"/>
     <w:multiLevelType w:val="multilevel"/>
-    <w:tmpl w:val="76FE940C"/>
-    <w:lvl w:ilvl="0">
-      <w:start w:val="1"/>
-      <w:numFmt w:val="decimal"/>
-      <w:lvlText w:val="%1"/>
-      <w:lvlJc w:val="left"/>
-      <w:pPr>
-        <w:ind w:left="504" w:hanging="504"/>
-      </w:pPr>
-      <w:rPr>
-        <w:rFonts w:hint="default"/>
-      </w:rPr>
-    </w:lvl>
-    <w:lvl w:ilvl="1">
-      <w:start w:val="1"/>
-      <w:numFmt w:val="decimal"/>
-      <w:lvlText w:val="%1.%2"/>
-      <w:lvlJc w:val="left"/>
-      <w:pPr>
-        <w:ind w:left="1080" w:hanging="720"/>
-      </w:pPr>
-      <w:rPr>
-        <w:rFonts w:hint="default"/>
-      </w:rPr>
-    </w:lvl>
-    <w:lvl w:ilvl="2">
-      <w:start w:val="1"/>
-      <w:numFmt w:val="decimal"/>
-      <w:lvlText w:val="%1.%2.%3"/>
-      <w:lvlJc w:val="left"/>
-      <w:pPr>
-        <w:ind w:left="1440" w:hanging="720"/>
-      </w:pPr>
-      <w:rPr>
-        <w:rFonts w:hint="default"/>
-      </w:rPr>
-    </w:lvl>
-    <w:lvl w:ilvl="3">
-      <w:start w:val="1"/>
-      <w:numFmt w:val="decimal"/>
-      <w:lvlText w:val="%1.%2.%3.%4"/>
-      <w:lvlJc w:val="left"/>
-      <w:pPr>
-        <w:ind w:left="2160" w:hanging="1080"/>
-      </w:pPr>
-      <w:rPr>
-        <w:rFonts w:hint="default"/>
-      </w:rPr>
-    </w:lvl>
-    <w:lvl w:ilvl="4">
-      <w:start w:val="1"/>
-      <w:numFmt w:val="decimal"/>
-      <w:lvlText w:val="%1.%2.%3.%4.%5"/>
-      <w:lvlJc w:val="left"/>
-      <w:pPr>
-        <w:ind w:left="2520" w:hanging="1080"/>
-      </w:pPr>
-      <w:rPr>
-        <w:rFonts w:hint="default"/>
-      </w:rPr>
-    </w:lvl>
-    <w:lvl w:ilvl="5">
-      <w:start w:val="1"/>
-      <w:numFmt w:val="decimal"/>
-      <w:lvlText w:val="%1.%2.%3.%4.%5.%6"/>
-      <w:lvlJc w:val="left"/>
-      <w:pPr>
-        <w:ind w:left="3240" w:hanging="1440"/>
-      </w:pPr>
-      <w:rPr>
-        <w:rFonts w:hint="default"/>
-      </w:rPr>
-    </w:lvl>
-    <w:lvl w:ilvl="6">
-      <w:start w:val="1"/>
-      <w:numFmt w:val="decimal"/>
-      <w:lvlText w:val="%1.%2.%3.%4.%5.%6.%7"/>
-      <w:lvlJc w:val="left"/>
-      <w:pPr>
-        <w:ind w:left="3960" w:hanging="1800"/>
-      </w:pPr>
-      <w:rPr>
-        <w:rFonts w:hint="default"/>
-      </w:rPr>
-    </w:lvl>
-    <w:lvl w:ilvl="7">
-      <w:start w:val="1"/>
-      <w:numFmt w:val="decimal"/>
-      <w:lvlText w:val="%1.%2.%3.%4.%5.%6.%7.%8"/>
-      <w:lvlJc w:val="left"/>
-      <w:pPr>
-        <w:ind w:left="4320" w:hanging="1800"/>
-      </w:pPr>
-      <w:rPr>
-        <w:rFonts w:hint="default"/>
-      </w:rPr>
-    </w:lvl>
-    <w:lvl w:ilvl="8">
-      <w:start w:val="1"/>
-      <w:numFmt w:val="decimal"/>
-      <w:lvlText w:val="%1.%2.%3.%4.%5.%6.%7.%8.%9"/>
-      <w:lvlJc w:val="left"/>
-      <w:pPr>
-        <w:ind w:left="5040" w:hanging="2160"/>
-      </w:pPr>
-      <w:rPr>
-        <w:rFonts w:hint="default"/>
-      </w:rPr>
-    </w:lvl>
-  </w:abstractNum>
-  <w:abstractNum w:abstractNumId="2" w15:restartNumberingAfterBreak="0">
-    <w:nsid w:val="3A4B0D86"/>
-    <w:multiLevelType w:val="multilevel"/>
-    <w:tmpl w:val="C39A84CC"/>
+    <w:tmpl w:val="B958DFF2"/>
     <w:lvl w:ilvl="0">
       <w:start w:val="1"/>
       <w:numFmt w:val="decimal"/>
@@ -5697,6 +7322,407 @@
     </w:lvl>
     <w:lvl w:ilvl="1">
       <w:start w:val="1"/>
+      <w:numFmt w:val="bullet"/>
+      <w:lvlText w:val=""/>
+      <w:lvlJc w:val="left"/>
+      <w:pPr>
+        <w:ind w:left="792" w:hanging="432"/>
+      </w:pPr>
+      <w:rPr>
+        <w:rFonts w:ascii="Symbol" w:hAnsi="Symbol" w:hint="default"/>
+        <w:b/>
+        <w:bCs/>
+      </w:rPr>
+    </w:lvl>
+    <w:lvl w:ilvl="2">
+      <w:start w:val="1"/>
+      <w:numFmt w:val="decimal"/>
+      <w:lvlText w:val="%1.%2.%3."/>
+      <w:lvlJc w:val="left"/>
+      <w:pPr>
+        <w:ind w:left="1224" w:hanging="504"/>
+      </w:pPr>
+    </w:lvl>
+    <w:lvl w:ilvl="3">
+      <w:start w:val="1"/>
+      <w:numFmt w:val="decimal"/>
+      <w:lvlText w:val="%1.%2.%3.%4."/>
+      <w:lvlJc w:val="left"/>
+      <w:pPr>
+        <w:ind w:left="1728" w:hanging="648"/>
+      </w:pPr>
+    </w:lvl>
+    <w:lvl w:ilvl="4">
+      <w:start w:val="1"/>
+      <w:numFmt w:val="decimal"/>
+      <w:lvlText w:val="%1.%2.%3.%4.%5."/>
+      <w:lvlJc w:val="left"/>
+      <w:pPr>
+        <w:ind w:left="2232" w:hanging="792"/>
+      </w:pPr>
+    </w:lvl>
+    <w:lvl w:ilvl="5">
+      <w:start w:val="1"/>
+      <w:numFmt w:val="decimal"/>
+      <w:lvlText w:val="%1.%2.%3.%4.%5.%6."/>
+      <w:lvlJc w:val="left"/>
+      <w:pPr>
+        <w:ind w:left="2736" w:hanging="936"/>
+      </w:pPr>
+    </w:lvl>
+    <w:lvl w:ilvl="6">
+      <w:start w:val="1"/>
+      <w:numFmt w:val="decimal"/>
+      <w:lvlText w:val="%1.%2.%3.%4.%5.%6.%7."/>
+      <w:lvlJc w:val="left"/>
+      <w:pPr>
+        <w:ind w:left="3240" w:hanging="1080"/>
+      </w:pPr>
+    </w:lvl>
+    <w:lvl w:ilvl="7">
+      <w:start w:val="1"/>
+      <w:numFmt w:val="decimal"/>
+      <w:lvlText w:val="%1.%2.%3.%4.%5.%6.%7.%8."/>
+      <w:lvlJc w:val="left"/>
+      <w:pPr>
+        <w:ind w:left="3744" w:hanging="1224"/>
+      </w:pPr>
+    </w:lvl>
+    <w:lvl w:ilvl="8">
+      <w:start w:val="1"/>
+      <w:numFmt w:val="decimal"/>
+      <w:lvlText w:val="%1.%2.%3.%4.%5.%6.%7.%8.%9."/>
+      <w:lvlJc w:val="left"/>
+      <w:pPr>
+        <w:ind w:left="4320" w:hanging="1440"/>
+      </w:pPr>
+    </w:lvl>
+  </w:abstractNum>
+  <w:abstractNum w:abstractNumId="2" w15:restartNumberingAfterBreak="0">
+    <w:nsid w:val="2A1054D3"/>
+    <w:multiLevelType w:val="multilevel"/>
+    <w:tmpl w:val="AE58EE18"/>
+    <w:lvl w:ilvl="0">
+      <w:start w:val="1"/>
+      <w:numFmt w:val="bullet"/>
+      <w:lvlText w:val=""/>
+      <w:lvlJc w:val="left"/>
+      <w:pPr>
+        <w:ind w:left="720" w:hanging="360"/>
+      </w:pPr>
+      <w:rPr>
+        <w:rFonts w:ascii="Symbol" w:hAnsi="Symbol" w:hint="default"/>
+        <w:sz w:val="32"/>
+        <w:szCs w:val="32"/>
+      </w:rPr>
+    </w:lvl>
+    <w:lvl w:ilvl="1">
+      <w:start w:val="1"/>
+      <w:numFmt w:val="bullet"/>
+      <w:lvlText w:val=""/>
+      <w:lvlJc w:val="left"/>
+      <w:pPr>
+        <w:ind w:left="1152" w:hanging="432"/>
+      </w:pPr>
+      <w:rPr>
+        <w:rFonts w:ascii="Symbol" w:hAnsi="Symbol" w:hint="default"/>
+        <w:b/>
+        <w:bCs/>
+      </w:rPr>
+    </w:lvl>
+    <w:lvl w:ilvl="2">
+      <w:start w:val="1"/>
+      <w:numFmt w:val="decimal"/>
+      <w:lvlText w:val="%1.%2.%3."/>
+      <w:lvlJc w:val="left"/>
+      <w:pPr>
+        <w:ind w:left="1584" w:hanging="504"/>
+      </w:pPr>
+    </w:lvl>
+    <w:lvl w:ilvl="3">
+      <w:start w:val="1"/>
+      <w:numFmt w:val="decimal"/>
+      <w:lvlText w:val="%1.%2.%3.%4."/>
+      <w:lvlJc w:val="left"/>
+      <w:pPr>
+        <w:ind w:left="2088" w:hanging="648"/>
+      </w:pPr>
+    </w:lvl>
+    <w:lvl w:ilvl="4">
+      <w:start w:val="1"/>
+      <w:numFmt w:val="decimal"/>
+      <w:lvlText w:val="%1.%2.%3.%4.%5."/>
+      <w:lvlJc w:val="left"/>
+      <w:pPr>
+        <w:ind w:left="2592" w:hanging="792"/>
+      </w:pPr>
+    </w:lvl>
+    <w:lvl w:ilvl="5">
+      <w:start w:val="1"/>
+      <w:numFmt w:val="decimal"/>
+      <w:lvlText w:val="%1.%2.%3.%4.%5.%6."/>
+      <w:lvlJc w:val="left"/>
+      <w:pPr>
+        <w:ind w:left="3096" w:hanging="936"/>
+      </w:pPr>
+    </w:lvl>
+    <w:lvl w:ilvl="6">
+      <w:start w:val="1"/>
+      <w:numFmt w:val="decimal"/>
+      <w:lvlText w:val="%1.%2.%3.%4.%5.%6.%7."/>
+      <w:lvlJc w:val="left"/>
+      <w:pPr>
+        <w:ind w:left="3600" w:hanging="1080"/>
+      </w:pPr>
+    </w:lvl>
+    <w:lvl w:ilvl="7">
+      <w:start w:val="1"/>
+      <w:numFmt w:val="decimal"/>
+      <w:lvlText w:val="%1.%2.%3.%4.%5.%6.%7.%8."/>
+      <w:lvlJc w:val="left"/>
+      <w:pPr>
+        <w:ind w:left="4104" w:hanging="1224"/>
+      </w:pPr>
+    </w:lvl>
+    <w:lvl w:ilvl="8">
+      <w:start w:val="1"/>
+      <w:numFmt w:val="decimal"/>
+      <w:lvlText w:val="%1.%2.%3.%4.%5.%6.%7.%8.%9."/>
+      <w:lvlJc w:val="left"/>
+      <w:pPr>
+        <w:ind w:left="4680" w:hanging="1440"/>
+      </w:pPr>
+    </w:lvl>
+  </w:abstractNum>
+  <w:abstractNum w:abstractNumId="3" w15:restartNumberingAfterBreak="0">
+    <w:nsid w:val="366579D3"/>
+    <w:multiLevelType w:val="multilevel"/>
+    <w:tmpl w:val="D0246F9A"/>
+    <w:lvl w:ilvl="0">
+      <w:start w:val="1"/>
+      <w:numFmt w:val="bullet"/>
+      <w:lvlText w:val=""/>
+      <w:lvlJc w:val="left"/>
+      <w:pPr>
+        <w:ind w:left="720" w:hanging="360"/>
+      </w:pPr>
+      <w:rPr>
+        <w:rFonts w:ascii="Symbol" w:hAnsi="Symbol" w:hint="default"/>
+        <w:sz w:val="32"/>
+        <w:szCs w:val="32"/>
+      </w:rPr>
+    </w:lvl>
+    <w:lvl w:ilvl="1">
+      <w:start w:val="1"/>
+      <w:numFmt w:val="bullet"/>
+      <w:lvlText w:val=""/>
+      <w:lvlJc w:val="left"/>
+      <w:pPr>
+        <w:ind w:left="1152" w:hanging="432"/>
+      </w:pPr>
+      <w:rPr>
+        <w:rFonts w:ascii="Symbol" w:hAnsi="Symbol" w:hint="default"/>
+        <w:b/>
+        <w:bCs/>
+      </w:rPr>
+    </w:lvl>
+    <w:lvl w:ilvl="2">
+      <w:start w:val="1"/>
+      <w:numFmt w:val="decimal"/>
+      <w:lvlText w:val="%1.%2.%3."/>
+      <w:lvlJc w:val="left"/>
+      <w:pPr>
+        <w:ind w:left="1584" w:hanging="504"/>
+      </w:pPr>
+    </w:lvl>
+    <w:lvl w:ilvl="3">
+      <w:start w:val="1"/>
+      <w:numFmt w:val="decimal"/>
+      <w:lvlText w:val="%1.%2.%3.%4."/>
+      <w:lvlJc w:val="left"/>
+      <w:pPr>
+        <w:ind w:left="2088" w:hanging="648"/>
+      </w:pPr>
+    </w:lvl>
+    <w:lvl w:ilvl="4">
+      <w:start w:val="1"/>
+      <w:numFmt w:val="decimal"/>
+      <w:lvlText w:val="%1.%2.%3.%4.%5."/>
+      <w:lvlJc w:val="left"/>
+      <w:pPr>
+        <w:ind w:left="2592" w:hanging="792"/>
+      </w:pPr>
+    </w:lvl>
+    <w:lvl w:ilvl="5">
+      <w:start w:val="1"/>
+      <w:numFmt w:val="decimal"/>
+      <w:lvlText w:val="%1.%2.%3.%4.%5.%6."/>
+      <w:lvlJc w:val="left"/>
+      <w:pPr>
+        <w:ind w:left="3096" w:hanging="936"/>
+      </w:pPr>
+    </w:lvl>
+    <w:lvl w:ilvl="6">
+      <w:start w:val="1"/>
+      <w:numFmt w:val="decimal"/>
+      <w:lvlText w:val="%1.%2.%3.%4.%5.%6.%7."/>
+      <w:lvlJc w:val="left"/>
+      <w:pPr>
+        <w:ind w:left="3600" w:hanging="1080"/>
+      </w:pPr>
+    </w:lvl>
+    <w:lvl w:ilvl="7">
+      <w:start w:val="1"/>
+      <w:numFmt w:val="decimal"/>
+      <w:lvlText w:val="%1.%2.%3.%4.%5.%6.%7.%8."/>
+      <w:lvlJc w:val="left"/>
+      <w:pPr>
+        <w:ind w:left="4104" w:hanging="1224"/>
+      </w:pPr>
+    </w:lvl>
+    <w:lvl w:ilvl="8">
+      <w:start w:val="1"/>
+      <w:numFmt w:val="decimal"/>
+      <w:lvlText w:val="%1.%2.%3.%4.%5.%6.%7.%8.%9."/>
+      <w:lvlJc w:val="left"/>
+      <w:pPr>
+        <w:ind w:left="4680" w:hanging="1440"/>
+      </w:pPr>
+    </w:lvl>
+  </w:abstractNum>
+  <w:abstractNum w:abstractNumId="4" w15:restartNumberingAfterBreak="0">
+    <w:nsid w:val="373D59B2"/>
+    <w:multiLevelType w:val="multilevel"/>
+    <w:tmpl w:val="76FE940C"/>
+    <w:lvl w:ilvl="0">
+      <w:start w:val="1"/>
+      <w:numFmt w:val="decimal"/>
+      <w:lvlText w:val="%1"/>
+      <w:lvlJc w:val="left"/>
+      <w:pPr>
+        <w:ind w:left="504" w:hanging="504"/>
+      </w:pPr>
+      <w:rPr>
+        <w:rFonts w:hint="default"/>
+      </w:rPr>
+    </w:lvl>
+    <w:lvl w:ilvl="1">
+      <w:start w:val="1"/>
+      <w:numFmt w:val="decimal"/>
+      <w:lvlText w:val="%1.%2"/>
+      <w:lvlJc w:val="left"/>
+      <w:pPr>
+        <w:ind w:left="1080" w:hanging="720"/>
+      </w:pPr>
+      <w:rPr>
+        <w:rFonts w:hint="default"/>
+      </w:rPr>
+    </w:lvl>
+    <w:lvl w:ilvl="2">
+      <w:start w:val="1"/>
+      <w:numFmt w:val="decimal"/>
+      <w:lvlText w:val="%1.%2.%3"/>
+      <w:lvlJc w:val="left"/>
+      <w:pPr>
+        <w:ind w:left="1440" w:hanging="720"/>
+      </w:pPr>
+      <w:rPr>
+        <w:rFonts w:hint="default"/>
+      </w:rPr>
+    </w:lvl>
+    <w:lvl w:ilvl="3">
+      <w:start w:val="1"/>
+      <w:numFmt w:val="decimal"/>
+      <w:lvlText w:val="%1.%2.%3.%4"/>
+      <w:lvlJc w:val="left"/>
+      <w:pPr>
+        <w:ind w:left="2160" w:hanging="1080"/>
+      </w:pPr>
+      <w:rPr>
+        <w:rFonts w:hint="default"/>
+      </w:rPr>
+    </w:lvl>
+    <w:lvl w:ilvl="4">
+      <w:start w:val="1"/>
+      <w:numFmt w:val="decimal"/>
+      <w:lvlText w:val="%1.%2.%3.%4.%5"/>
+      <w:lvlJc w:val="left"/>
+      <w:pPr>
+        <w:ind w:left="2520" w:hanging="1080"/>
+      </w:pPr>
+      <w:rPr>
+        <w:rFonts w:hint="default"/>
+      </w:rPr>
+    </w:lvl>
+    <w:lvl w:ilvl="5">
+      <w:start w:val="1"/>
+      <w:numFmt w:val="decimal"/>
+      <w:lvlText w:val="%1.%2.%3.%4.%5.%6"/>
+      <w:lvlJc w:val="left"/>
+      <w:pPr>
+        <w:ind w:left="3240" w:hanging="1440"/>
+      </w:pPr>
+      <w:rPr>
+        <w:rFonts w:hint="default"/>
+      </w:rPr>
+    </w:lvl>
+    <w:lvl w:ilvl="6">
+      <w:start w:val="1"/>
+      <w:numFmt w:val="decimal"/>
+      <w:lvlText w:val="%1.%2.%3.%4.%5.%6.%7"/>
+      <w:lvlJc w:val="left"/>
+      <w:pPr>
+        <w:ind w:left="3960" w:hanging="1800"/>
+      </w:pPr>
+      <w:rPr>
+        <w:rFonts w:hint="default"/>
+      </w:rPr>
+    </w:lvl>
+    <w:lvl w:ilvl="7">
+      <w:start w:val="1"/>
+      <w:numFmt w:val="decimal"/>
+      <w:lvlText w:val="%1.%2.%3.%4.%5.%6.%7.%8"/>
+      <w:lvlJc w:val="left"/>
+      <w:pPr>
+        <w:ind w:left="4320" w:hanging="1800"/>
+      </w:pPr>
+      <w:rPr>
+        <w:rFonts w:hint="default"/>
+      </w:rPr>
+    </w:lvl>
+    <w:lvl w:ilvl="8">
+      <w:start w:val="1"/>
+      <w:numFmt w:val="decimal"/>
+      <w:lvlText w:val="%1.%2.%3.%4.%5.%6.%7.%8.%9"/>
+      <w:lvlJc w:val="left"/>
+      <w:pPr>
+        <w:ind w:left="5040" w:hanging="2160"/>
+      </w:pPr>
+      <w:rPr>
+        <w:rFonts w:hint="default"/>
+      </w:rPr>
+    </w:lvl>
+  </w:abstractNum>
+  <w:abstractNum w:abstractNumId="5" w15:restartNumberingAfterBreak="0">
+    <w:nsid w:val="3A4B0D86"/>
+    <w:multiLevelType w:val="multilevel"/>
+    <w:tmpl w:val="C39A84CC"/>
+    <w:lvl w:ilvl="0">
+      <w:start w:val="1"/>
+      <w:numFmt w:val="decimal"/>
+      <w:lvlText w:val="%1."/>
+      <w:lvlJc w:val="left"/>
+      <w:pPr>
+        <w:ind w:left="360" w:hanging="360"/>
+      </w:pPr>
+      <w:rPr>
+        <w:rFonts w:hint="default"/>
+        <w:sz w:val="32"/>
+        <w:szCs w:val="32"/>
+      </w:rPr>
+    </w:lvl>
+    <w:lvl w:ilvl="1">
+      <w:start w:val="1"/>
       <w:numFmt w:val="decimal"/>
       <w:lvlText w:val="%1.%2."/>
       <w:lvlJc w:val="left"/>
@@ -5768,7 +7794,7 @@
       </w:pPr>
     </w:lvl>
   </w:abstractNum>
-  <w:abstractNum w:abstractNumId="3" w15:restartNumberingAfterBreak="0">
+  <w:abstractNum w:abstractNumId="6" w15:restartNumberingAfterBreak="0">
     <w:nsid w:val="3BBC5208"/>
     <w:multiLevelType w:val="hybridMultilevel"/>
     <w:tmpl w:val="04466170"/>
@@ -5880,10 +7906,10 @@
       </w:rPr>
     </w:lvl>
   </w:abstractNum>
-  <w:abstractNum w:abstractNumId="4" w15:restartNumberingAfterBreak="0">
-    <w:nsid w:val="746A4837"/>
+  <w:abstractNum w:abstractNumId="7" w15:restartNumberingAfterBreak="0">
+    <w:nsid w:val="4D4A4B19"/>
     <w:multiLevelType w:val="multilevel"/>
-    <w:tmpl w:val="C39A84CC"/>
+    <w:tmpl w:val="B958DFF2"/>
     <w:lvl w:ilvl="0">
       <w:start w:val="1"/>
       <w:numFmt w:val="decimal"/>
@@ -5900,6 +7926,198 @@
     </w:lvl>
     <w:lvl w:ilvl="1">
       <w:start w:val="1"/>
+      <w:numFmt w:val="bullet"/>
+      <w:lvlText w:val=""/>
+      <w:lvlJc w:val="left"/>
+      <w:pPr>
+        <w:ind w:left="792" w:hanging="432"/>
+      </w:pPr>
+      <w:rPr>
+        <w:rFonts w:ascii="Symbol" w:hAnsi="Symbol" w:hint="default"/>
+        <w:b/>
+        <w:bCs/>
+      </w:rPr>
+    </w:lvl>
+    <w:lvl w:ilvl="2">
+      <w:start w:val="1"/>
+      <w:numFmt w:val="decimal"/>
+      <w:lvlText w:val="%1.%2.%3."/>
+      <w:lvlJc w:val="left"/>
+      <w:pPr>
+        <w:ind w:left="1224" w:hanging="504"/>
+      </w:pPr>
+    </w:lvl>
+    <w:lvl w:ilvl="3">
+      <w:start w:val="1"/>
+      <w:numFmt w:val="decimal"/>
+      <w:lvlText w:val="%1.%2.%3.%4."/>
+      <w:lvlJc w:val="left"/>
+      <w:pPr>
+        <w:ind w:left="1728" w:hanging="648"/>
+      </w:pPr>
+    </w:lvl>
+    <w:lvl w:ilvl="4">
+      <w:start w:val="1"/>
+      <w:numFmt w:val="decimal"/>
+      <w:lvlText w:val="%1.%2.%3.%4.%5."/>
+      <w:lvlJc w:val="left"/>
+      <w:pPr>
+        <w:ind w:left="2232" w:hanging="792"/>
+      </w:pPr>
+    </w:lvl>
+    <w:lvl w:ilvl="5">
+      <w:start w:val="1"/>
+      <w:numFmt w:val="decimal"/>
+      <w:lvlText w:val="%1.%2.%3.%4.%5.%6."/>
+      <w:lvlJc w:val="left"/>
+      <w:pPr>
+        <w:ind w:left="2736" w:hanging="936"/>
+      </w:pPr>
+    </w:lvl>
+    <w:lvl w:ilvl="6">
+      <w:start w:val="1"/>
+      <w:numFmt w:val="decimal"/>
+      <w:lvlText w:val="%1.%2.%3.%4.%5.%6.%7."/>
+      <w:lvlJc w:val="left"/>
+      <w:pPr>
+        <w:ind w:left="3240" w:hanging="1080"/>
+      </w:pPr>
+    </w:lvl>
+    <w:lvl w:ilvl="7">
+      <w:start w:val="1"/>
+      <w:numFmt w:val="decimal"/>
+      <w:lvlText w:val="%1.%2.%3.%4.%5.%6.%7.%8."/>
+      <w:lvlJc w:val="left"/>
+      <w:pPr>
+        <w:ind w:left="3744" w:hanging="1224"/>
+      </w:pPr>
+    </w:lvl>
+    <w:lvl w:ilvl="8">
+      <w:start w:val="1"/>
+      <w:numFmt w:val="decimal"/>
+      <w:lvlText w:val="%1.%2.%3.%4.%5.%6.%7.%8.%9."/>
+      <w:lvlJc w:val="left"/>
+      <w:pPr>
+        <w:ind w:left="4320" w:hanging="1440"/>
+      </w:pPr>
+    </w:lvl>
+  </w:abstractNum>
+  <w:abstractNum w:abstractNumId="8" w15:restartNumberingAfterBreak="0">
+    <w:nsid w:val="50046370"/>
+    <w:multiLevelType w:val="multilevel"/>
+    <w:tmpl w:val="2244E7D2"/>
+    <w:lvl w:ilvl="0">
+      <w:start w:val="1"/>
+      <w:numFmt w:val="bullet"/>
+      <w:lvlText w:val=""/>
+      <w:lvlJc w:val="left"/>
+      <w:pPr>
+        <w:ind w:left="720" w:hanging="360"/>
+      </w:pPr>
+      <w:rPr>
+        <w:rFonts w:ascii="Symbol" w:hAnsi="Symbol" w:hint="default"/>
+        <w:sz w:val="32"/>
+        <w:szCs w:val="32"/>
+      </w:rPr>
+    </w:lvl>
+    <w:lvl w:ilvl="1">
+      <w:start w:val="1"/>
+      <w:numFmt w:val="bullet"/>
+      <w:lvlText w:val=""/>
+      <w:lvlJc w:val="left"/>
+      <w:pPr>
+        <w:ind w:left="1152" w:hanging="432"/>
+      </w:pPr>
+      <w:rPr>
+        <w:rFonts w:ascii="Symbol" w:hAnsi="Symbol" w:hint="default"/>
+        <w:b/>
+        <w:bCs/>
+      </w:rPr>
+    </w:lvl>
+    <w:lvl w:ilvl="2">
+      <w:start w:val="1"/>
+      <w:numFmt w:val="decimal"/>
+      <w:lvlText w:val="%1.%2.%3."/>
+      <w:lvlJc w:val="left"/>
+      <w:pPr>
+        <w:ind w:left="1584" w:hanging="504"/>
+      </w:pPr>
+    </w:lvl>
+    <w:lvl w:ilvl="3">
+      <w:start w:val="1"/>
+      <w:numFmt w:val="decimal"/>
+      <w:lvlText w:val="%1.%2.%3.%4."/>
+      <w:lvlJc w:val="left"/>
+      <w:pPr>
+        <w:ind w:left="2088" w:hanging="648"/>
+      </w:pPr>
+    </w:lvl>
+    <w:lvl w:ilvl="4">
+      <w:start w:val="1"/>
+      <w:numFmt w:val="decimal"/>
+      <w:lvlText w:val="%1.%2.%3.%4.%5."/>
+      <w:lvlJc w:val="left"/>
+      <w:pPr>
+        <w:ind w:left="2592" w:hanging="792"/>
+      </w:pPr>
+    </w:lvl>
+    <w:lvl w:ilvl="5">
+      <w:start w:val="1"/>
+      <w:numFmt w:val="decimal"/>
+      <w:lvlText w:val="%1.%2.%3.%4.%5.%6."/>
+      <w:lvlJc w:val="left"/>
+      <w:pPr>
+        <w:ind w:left="3096" w:hanging="936"/>
+      </w:pPr>
+    </w:lvl>
+    <w:lvl w:ilvl="6">
+      <w:start w:val="1"/>
+      <w:numFmt w:val="decimal"/>
+      <w:lvlText w:val="%1.%2.%3.%4.%5.%6.%7."/>
+      <w:lvlJc w:val="left"/>
+      <w:pPr>
+        <w:ind w:left="3600" w:hanging="1080"/>
+      </w:pPr>
+    </w:lvl>
+    <w:lvl w:ilvl="7">
+      <w:start w:val="1"/>
+      <w:numFmt w:val="decimal"/>
+      <w:lvlText w:val="%1.%2.%3.%4.%5.%6.%7.%8."/>
+      <w:lvlJc w:val="left"/>
+      <w:pPr>
+        <w:ind w:left="4104" w:hanging="1224"/>
+      </w:pPr>
+    </w:lvl>
+    <w:lvl w:ilvl="8">
+      <w:start w:val="1"/>
+      <w:numFmt w:val="decimal"/>
+      <w:lvlText w:val="%1.%2.%3.%4.%5.%6.%7.%8.%9."/>
+      <w:lvlJc w:val="left"/>
+      <w:pPr>
+        <w:ind w:left="4680" w:hanging="1440"/>
+      </w:pPr>
+    </w:lvl>
+  </w:abstractNum>
+  <w:abstractNum w:abstractNumId="9" w15:restartNumberingAfterBreak="0">
+    <w:nsid w:val="746A4837"/>
+    <w:multiLevelType w:val="multilevel"/>
+    <w:tmpl w:val="C39A84CC"/>
+    <w:lvl w:ilvl="0">
+      <w:start w:val="1"/>
+      <w:numFmt w:val="decimal"/>
+      <w:lvlText w:val="%1."/>
+      <w:lvlJc w:val="left"/>
+      <w:pPr>
+        <w:ind w:left="360" w:hanging="360"/>
+      </w:pPr>
+      <w:rPr>
+        <w:rFonts w:hint="default"/>
+        <w:sz w:val="32"/>
+        <w:szCs w:val="32"/>
+      </w:rPr>
+    </w:lvl>
+    <w:lvl w:ilvl="1">
+      <w:start w:val="1"/>
       <w:numFmt w:val="decimal"/>
       <w:lvlText w:val="%1.%2."/>
       <w:lvlJc w:val="left"/>
@@ -5968,6 +8186,102 @@
       <w:lvlJc w:val="left"/>
       <w:pPr>
         <w:ind w:left="4320" w:hanging="1440"/>
+      </w:pPr>
+    </w:lvl>
+  </w:abstractNum>
+  <w:abstractNum w:abstractNumId="10" w15:restartNumberingAfterBreak="0">
+    <w:nsid w:val="778B6C25"/>
+    <w:multiLevelType w:val="multilevel"/>
+    <w:tmpl w:val="41C0D5A2"/>
+    <w:lvl w:ilvl="0">
+      <w:start w:val="1"/>
+      <w:numFmt w:val="bullet"/>
+      <w:lvlText w:val=""/>
+      <w:lvlJc w:val="left"/>
+      <w:pPr>
+        <w:ind w:left="720" w:hanging="360"/>
+      </w:pPr>
+      <w:rPr>
+        <w:rFonts w:ascii="Symbol" w:hAnsi="Symbol" w:hint="default"/>
+        <w:sz w:val="32"/>
+        <w:szCs w:val="32"/>
+      </w:rPr>
+    </w:lvl>
+    <w:lvl w:ilvl="1">
+      <w:start w:val="1"/>
+      <w:numFmt w:val="bullet"/>
+      <w:lvlText w:val=""/>
+      <w:lvlJc w:val="left"/>
+      <w:pPr>
+        <w:ind w:left="1152" w:hanging="432"/>
+      </w:pPr>
+      <w:rPr>
+        <w:rFonts w:ascii="Symbol" w:hAnsi="Symbol" w:hint="default"/>
+        <w:b/>
+        <w:bCs/>
+      </w:rPr>
+    </w:lvl>
+    <w:lvl w:ilvl="2">
+      <w:start w:val="1"/>
+      <w:numFmt w:val="decimal"/>
+      <w:lvlText w:val="%1.%2.%3."/>
+      <w:lvlJc w:val="left"/>
+      <w:pPr>
+        <w:ind w:left="1584" w:hanging="504"/>
+      </w:pPr>
+    </w:lvl>
+    <w:lvl w:ilvl="3">
+      <w:start w:val="1"/>
+      <w:numFmt w:val="decimal"/>
+      <w:lvlText w:val="%1.%2.%3.%4."/>
+      <w:lvlJc w:val="left"/>
+      <w:pPr>
+        <w:ind w:left="2088" w:hanging="648"/>
+      </w:pPr>
+    </w:lvl>
+    <w:lvl w:ilvl="4">
+      <w:start w:val="1"/>
+      <w:numFmt w:val="decimal"/>
+      <w:lvlText w:val="%1.%2.%3.%4.%5."/>
+      <w:lvlJc w:val="left"/>
+      <w:pPr>
+        <w:ind w:left="2592" w:hanging="792"/>
+      </w:pPr>
+    </w:lvl>
+    <w:lvl w:ilvl="5">
+      <w:start w:val="1"/>
+      <w:numFmt w:val="decimal"/>
+      <w:lvlText w:val="%1.%2.%3.%4.%5.%6."/>
+      <w:lvlJc w:val="left"/>
+      <w:pPr>
+        <w:ind w:left="3096" w:hanging="936"/>
+      </w:pPr>
+    </w:lvl>
+    <w:lvl w:ilvl="6">
+      <w:start w:val="1"/>
+      <w:numFmt w:val="decimal"/>
+      <w:lvlText w:val="%1.%2.%3.%4.%5.%6.%7."/>
+      <w:lvlJc w:val="left"/>
+      <w:pPr>
+        <w:ind w:left="3600" w:hanging="1080"/>
+      </w:pPr>
+    </w:lvl>
+    <w:lvl w:ilvl="7">
+      <w:start w:val="1"/>
+      <w:numFmt w:val="decimal"/>
+      <w:lvlText w:val="%1.%2.%3.%4.%5.%6.%7.%8."/>
+      <w:lvlJc w:val="left"/>
+      <w:pPr>
+        <w:ind w:left="4104" w:hanging="1224"/>
+      </w:pPr>
+    </w:lvl>
+    <w:lvl w:ilvl="8">
+      <w:start w:val="1"/>
+      <w:numFmt w:val="decimal"/>
+      <w:lvlText w:val="%1.%2.%3.%4.%5.%6.%7.%8.%9."/>
+      <w:lvlJc w:val="left"/>
+      <w:pPr>
+        <w:ind w:left="4680" w:hanging="1440"/>
       </w:pPr>
     </w:lvl>
   </w:abstractNum>
@@ -5975,22 +8289,40 @@
     <w:abstractNumId w:val="0"/>
   </w:num>
   <w:num w:numId="2">
+    <w:abstractNumId w:val="6"/>
+  </w:num>
+  <w:num w:numId="3">
+    <w:abstractNumId w:val="9"/>
+  </w:num>
+  <w:num w:numId="4">
+    <w:abstractNumId w:val="4"/>
+  </w:num>
+  <w:num w:numId="5">
+    <w:abstractNumId w:val="5"/>
+  </w:num>
+  <w:num w:numId="6">
+    <w:abstractNumId w:val="1"/>
+  </w:num>
+  <w:num w:numId="7">
+    <w:abstractNumId w:val="7"/>
+  </w:num>
+  <w:num w:numId="8">
+    <w:abstractNumId w:val="2"/>
+  </w:num>
+  <w:num w:numId="9">
+    <w:abstractNumId w:val="10"/>
+  </w:num>
+  <w:num w:numId="10">
     <w:abstractNumId w:val="3"/>
   </w:num>
-  <w:num w:numId="3">
-    <w:abstractNumId w:val="4"/>
-  </w:num>
-  <w:num w:numId="4">
-    <w:abstractNumId w:val="1"/>
-  </w:num>
-  <w:num w:numId="5">
-    <w:abstractNumId w:val="2"/>
+  <w:num w:numId="11">
+    <w:abstractNumId w:val="8"/>
   </w:num>
 </w:numbering>
 </file>
 
 <file path=word/styles.xml><?xml version="1.0" encoding="utf-8"?>
-<w:styles xmlns:mc="http://schemas.openxmlformats.org/markup-compatibility/2006" xmlns:r="http://schemas.openxmlformats.org/officeDocument/2006/relationships" xmlns:w="http://schemas.openxmlformats.org/wordprocessingml/2006/main" xmlns:w14="http://schemas.microsoft.com/office/word/2010/wordml" xmlns:w15="http://schemas.microsoft.com/office/word/2012/wordml" xmlns:w16cex="http://schemas.microsoft.com/office/word/2018/wordml/cex" xmlns:w16cid="http://schemas.microsoft.com/office/word/2016/wordml/cid" xmlns:w16="http://schemas.microsoft.com/office/word/2018/wordml" xmlns:w16se="http://schemas.microsoft.com/office/word/2015/wordml/symex" mc:Ignorable="w14 w15 w16se w16cid w16 w16cex">
+<w:styles xmlns:mc="http://schemas.openxmlformats.org/markup-compatibility/2006" xmlns:r="http://schemas.openxmlformats.org/officeDocument/2006/relationships" xmlns:w="http://schemas.openxmlformats.org/wordprocessingml/2006/main" xmlns:w14="http://schemas.microsoft.com/office/word/2010/wordml" xmlns:w15="http://schemas.microsoft.com/office/word/2012/wordml" xmlns:w16cex="http://schemas.microsoft.com/office/word/2018/wordml/cex" xmlns:w16cid="http://schemas.microsoft.com/office/word/2016/wordml/cid" xmlns:w16="http://schemas.microsoft.com/office/word/2018/wordml" xmlns:w16sdtdh="http://schemas.microsoft.com/office/word/2020/wordml/sdtdatahash" xmlns:w16se="http://schemas.microsoft.com/office/word/2015/wordml/symex" mc:Ignorable="w14 w15 w16se w16cid w16 w16cex w16sdtdh">
   <w:docDefaults>
     <w:rPrDefault>
       <w:rPr>

</xml_diff>